<commit_message>
NRC:  Added name to the UserList.docx
</commit_message>
<xml_diff>
--- a/Documents/UserList.docx
+++ b/Documents/UserList.docx
@@ -52,31 +52,13 @@
           <w:sz w:val="24"/>
         </w:rPr>
       </w:pPr>
-      <w:proofErr w:type="spellStart"/>
       <w:r>
         <w:rPr>
           <w:rFonts w:ascii="Verdana" w:hAnsi="Verdana"/>
           <w:sz w:val="24"/>
         </w:rPr>
-        <w:t>Issac</w:t>
+        <w:t>Issac Irlas</w:t>
       </w:r>
-      <w:proofErr w:type="spellEnd"/>
-      <w:r>
-        <w:rPr>
-          <w:rFonts w:ascii="Verdana" w:hAnsi="Verdana"/>
-          <w:sz w:val="24"/>
-        </w:rPr>
-        <w:t xml:space="preserve"> </w:t>
-      </w:r>
-      <w:proofErr w:type="spellStart"/>
-      <w:r>
-        <w:rPr>
-          <w:rFonts w:ascii="Verdana" w:hAnsi="Verdana"/>
-          <w:sz w:val="24"/>
-        </w:rPr>
-        <w:t>Irlas</w:t>
-      </w:r>
-      <w:proofErr w:type="spellEnd"/>
     </w:p>
     <w:p>
       <w:pPr>
@@ -95,17 +77,8 @@
           <w:rFonts w:ascii="Verdana" w:hAnsi="Verdana"/>
           <w:sz w:val="24"/>
         </w:rPr>
-        <w:t xml:space="preserve">Patricia </w:t>
+        <w:t>Patricia Sipes</w:t>
       </w:r>
-      <w:proofErr w:type="spellStart"/>
-      <w:r>
-        <w:rPr>
-          <w:rFonts w:ascii="Verdana" w:hAnsi="Verdana"/>
-          <w:sz w:val="24"/>
-        </w:rPr>
-        <w:t>Sipes</w:t>
-      </w:r>
-      <w:proofErr w:type="spellEnd"/>
     </w:p>
     <w:p>
       <w:pPr>
@@ -150,6 +123,10 @@
     <w:p>
       <w:pPr>
         <w:pStyle w:val="ListParagraph"/>
+        <w:numPr>
+          <w:ilvl w:val="0"/>
+          <w:numId w:val="1"/>
+        </w:numPr>
         <w:rPr>
           <w:rFonts w:ascii="Verdana" w:hAnsi="Verdana"/>
           <w:sz w:val="24"/>
@@ -157,6 +134,15 @@
       </w:pPr>
       <w:bookmarkStart w:id="0" w:name="_GoBack"/>
       <w:bookmarkEnd w:id="0"/>
+    </w:p>
+    <w:p>
+      <w:pPr>
+        <w:pStyle w:val="ListParagraph"/>
+        <w:rPr>
+          <w:rFonts w:ascii="Verdana" w:hAnsi="Verdana"/>
+          <w:sz w:val="24"/>
+        </w:rPr>
+      </w:pPr>
     </w:p>
     <w:sectPr>
       <w:pgSz w:w="12240" w:h="15840"/>

</xml_diff>

<commit_message>
MB: Added name to the UserList.docx
</commit_message>
<xml_diff>
--- a/Documents/UserList.docx
+++ b/Documents/UserList.docx
@@ -1,6 +1,6 @@
 
 <file path=word/document.xml><?xml version="1.0" encoding="utf-8"?>
-<w:document xmlns:wpc="http://schemas.microsoft.com/office/word/2010/wordprocessingCanvas" xmlns:mc="http://schemas.openxmlformats.org/markup-compatibility/2006" xmlns:o="urn:schemas-microsoft-com:office:office" xmlns:r="http://schemas.openxmlformats.org/officeDocument/2006/relationships" xmlns:m="http://schemas.openxmlformats.org/officeDocument/2006/math" xmlns:v="urn:schemas-microsoft-com:vml" xmlns:wp14="http://schemas.microsoft.com/office/word/2010/wordprocessingDrawing" xmlns:wp="http://schemas.openxmlformats.org/drawingml/2006/wordprocessingDrawing" xmlns:w="http://schemas.openxmlformats.org/wordprocessingml/2006/main" xmlns:w14="http://schemas.microsoft.com/office/word/2010/wordml" xmlns:w10="urn:schemas-microsoft-com:office:word" xmlns:wpg="http://schemas.microsoft.com/office/word/2010/wordprocessingGroup" xmlns:wpi="http://schemas.microsoft.com/office/word/2010/wordprocessingInk" xmlns:wne="http://schemas.microsoft.com/office/word/2006/wordml" xmlns:wps="http://schemas.microsoft.com/office/word/2010/wordprocessingShape" mc:Ignorable="w14 wp14">
+<w:document xmlns:wpc="http://schemas.microsoft.com/office/word/2010/wordprocessingCanvas" xmlns:mc="http://schemas.openxmlformats.org/markup-compatibility/2006" xmlns:o="urn:schemas-microsoft-com:office:office" xmlns:r="http://schemas.openxmlformats.org/officeDocument/2006/relationships" xmlns:m="http://schemas.openxmlformats.org/officeDocument/2006/math" xmlns:v="urn:schemas-microsoft-com:vml" xmlns:wp14="http://schemas.microsoft.com/office/word/2010/wordprocessingDrawing" xmlns:wp="http://schemas.openxmlformats.org/drawingml/2006/wordprocessingDrawing" xmlns:w10="urn:schemas-microsoft-com:office:word" xmlns:w="http://schemas.openxmlformats.org/wordprocessingml/2006/main" xmlns:w14="http://schemas.microsoft.com/office/word/2010/wordml" xmlns:wpg="http://schemas.microsoft.com/office/word/2010/wordprocessingGroup" xmlns:wpi="http://schemas.microsoft.com/office/word/2010/wordprocessingInk" xmlns:wne="http://schemas.microsoft.com/office/word/2006/wordml" xmlns:wps="http://schemas.microsoft.com/office/word/2010/wordprocessingShape" mc:Ignorable="w14 wp14">
   <w:body>
     <w:p>
       <w:pPr>
@@ -24,6 +24,7 @@
           <w:sz w:val="24"/>
         </w:rPr>
       </w:pPr>
+      <w:proofErr w:type="gramStart"/>
       <w:r>
         <w:rPr>
           <w:rFonts w:ascii="Verdana" w:hAnsi="Verdana"/>
@@ -31,6 +32,7 @@
         </w:rPr>
         <w:t>Simple list of each user who has successfully pulled from the repository, and then pushed their changes to the repository.</w:t>
       </w:r>
+      <w:proofErr w:type="gramEnd"/>
     </w:p>
     <w:p>
       <w:pPr>
@@ -42,7 +44,7 @@
     </w:p>
     <w:p>
       <w:pPr>
-        <w:pStyle w:val="3"/>
+        <w:pStyle w:val="ListParagraph1"/>
         <w:numPr>
           <w:ilvl w:val="0"/>
           <w:numId w:val="1"/>
@@ -52,19 +54,35 @@
           <w:sz w:val="24"/>
         </w:rPr>
       </w:pPr>
-      <w:bookmarkStart w:id="0" w:name="_GoBack"/>
+      <w:proofErr w:type="spellStart"/>
       <w:r>
         <w:rPr>
           <w:rFonts w:ascii="Verdana" w:hAnsi="Verdana"/>
           <w:sz w:val="24"/>
         </w:rPr>
-        <w:t>Issac Irlas</w:t>
+        <w:t>Issac</w:t>
       </w:r>
+      <w:proofErr w:type="spellEnd"/>
+      <w:r>
+        <w:rPr>
+          <w:rFonts w:ascii="Verdana" w:hAnsi="Verdana"/>
+          <w:sz w:val="24"/>
+        </w:rPr>
+        <w:t xml:space="preserve"> </w:t>
+      </w:r>
+      <w:proofErr w:type="spellStart"/>
+      <w:r>
+        <w:rPr>
+          <w:rFonts w:ascii="Verdana" w:hAnsi="Verdana"/>
+          <w:sz w:val="24"/>
+        </w:rPr>
+        <w:t>Irlas</w:t>
+      </w:r>
+      <w:proofErr w:type="spellEnd"/>
     </w:p>
-    <w:bookmarkEnd w:id="0"/>
     <w:p>
       <w:pPr>
-        <w:pStyle w:val="3"/>
+        <w:pStyle w:val="ListParagraph1"/>
         <w:numPr>
           <w:ilvl w:val="0"/>
           <w:numId w:val="1"/>
@@ -79,12 +97,21 @@
           <w:rFonts w:ascii="Verdana" w:hAnsi="Verdana"/>
           <w:sz w:val="24"/>
         </w:rPr>
-        <w:t>Patricia Sipes</w:t>
+        <w:t xml:space="preserve">Patricia </w:t>
       </w:r>
+      <w:proofErr w:type="spellStart"/>
+      <w:r>
+        <w:rPr>
+          <w:rFonts w:ascii="Verdana" w:hAnsi="Verdana"/>
+          <w:sz w:val="24"/>
+        </w:rPr>
+        <w:t>Sipes</w:t>
+      </w:r>
+      <w:proofErr w:type="spellEnd"/>
     </w:p>
     <w:p>
       <w:pPr>
-        <w:pStyle w:val="3"/>
+        <w:pStyle w:val="ListParagraph1"/>
         <w:numPr>
           <w:ilvl w:val="0"/>
           <w:numId w:val="1"/>
@@ -104,7 +131,7 @@
     </w:p>
     <w:p>
       <w:pPr>
-        <w:pStyle w:val="3"/>
+        <w:pStyle w:val="ListParagraph1"/>
         <w:numPr>
           <w:ilvl w:val="0"/>
           <w:numId w:val="1"/>
@@ -124,7 +151,7 @@
     </w:p>
     <w:p>
       <w:pPr>
-        <w:pStyle w:val="3"/>
+        <w:pStyle w:val="ListParagraph1"/>
         <w:numPr>
           <w:ilvl w:val="0"/>
           <w:numId w:val="1"/>
@@ -136,16 +163,37 @@
       </w:pPr>
       <w:r>
         <w:rPr>
-          <w:rFonts w:hint="default" w:ascii="Verdana" w:hAnsi="Verdana"/>
-          <w:sz w:val="24"/>
-          <w:lang w:val="en-US"/>
+          <w:rFonts w:ascii="Verdana" w:hAnsi="Verdana"/>
+          <w:sz w:val="24"/>
         </w:rPr>
         <w:t>Juan C.</w:t>
       </w:r>
     </w:p>
     <w:p>
       <w:pPr>
-        <w:pStyle w:val="3"/>
+        <w:pStyle w:val="ListParagraph1"/>
+        <w:numPr>
+          <w:ilvl w:val="0"/>
+          <w:numId w:val="1"/>
+        </w:numPr>
+        <w:rPr>
+          <w:rFonts w:ascii="Verdana" w:hAnsi="Verdana"/>
+          <w:sz w:val="24"/>
+        </w:rPr>
+      </w:pPr>
+      <w:r>
+        <w:rPr>
+          <w:rFonts w:ascii="Verdana" w:hAnsi="Verdana"/>
+          <w:sz w:val="24"/>
+        </w:rPr>
+        <w:t>Miranda Bryant</w:t>
+      </w:r>
+      <w:bookmarkStart w:id="0" w:name="_GoBack"/>
+      <w:bookmarkEnd w:id="0"/>
+    </w:p>
+    <w:p>
+      <w:pPr>
+        <w:pStyle w:val="ListParagraph1"/>
         <w:rPr>
           <w:rFonts w:ascii="Verdana" w:hAnsi="Verdana"/>
           <w:sz w:val="24"/>
@@ -155,8 +203,8 @@
     <w:sectPr>
       <w:pgSz w:w="12240" w:h="15840"/>
       <w:pgMar w:top="1440" w:right="1440" w:bottom="1440" w:left="1440" w:header="720" w:footer="720" w:gutter="0"/>
-      <w:cols w:space="720" w:num="1"/>
-      <w:docGrid w:linePitch="360" w:charSpace="0"/>
+      <w:cols w:space="720"/>
+      <w:docGrid w:linePitch="360"/>
     </w:sectPr>
   </w:body>
 </w:document>
@@ -164,11 +212,11 @@
 
 <file path=word/numbering.xml><?xml version="1.0" encoding="utf-8"?>
 <w:numbering xmlns:wpc="http://schemas.microsoft.com/office/word/2010/wordprocessingCanvas" xmlns:mc="http://schemas.openxmlformats.org/markup-compatibility/2006" xmlns:o="urn:schemas-microsoft-com:office:office" xmlns:r="http://schemas.openxmlformats.org/officeDocument/2006/relationships" xmlns:m="http://schemas.openxmlformats.org/officeDocument/2006/math" xmlns:v="urn:schemas-microsoft-com:vml" xmlns:wp14="http://schemas.microsoft.com/office/word/2010/wordprocessingDrawing" xmlns:wp="http://schemas.openxmlformats.org/drawingml/2006/wordprocessingDrawing" xmlns:w10="urn:schemas-microsoft-com:office:word" xmlns:w="http://schemas.openxmlformats.org/wordprocessingml/2006/main" xmlns:w14="http://schemas.microsoft.com/office/word/2010/wordml" xmlns:wpg="http://schemas.microsoft.com/office/word/2010/wordprocessingGroup" xmlns:wpi="http://schemas.microsoft.com/office/word/2010/wordprocessingInk" xmlns:wne="http://schemas.microsoft.com/office/word/2006/wordml" xmlns:wps="http://schemas.microsoft.com/office/word/2010/wordprocessingShape" mc:Ignorable="w14 wp14">
-  <w:abstractNum w:abstractNumId="1096092493">
+  <w:abstractNum w:abstractNumId="0">
     <w:nsid w:val="41550B4D"/>
     <w:multiLevelType w:val="multilevel"/>
     <w:tmpl w:val="41550B4D"/>
-    <w:lvl w:ilvl="0" w:tentative="1">
+    <w:lvl w:ilvl="0">
       <w:start w:val="1"/>
       <w:numFmt w:val="decimal"/>
       <w:lvlText w:val="%1."/>
@@ -251,157 +299,449 @@
     </w:lvl>
   </w:abstractNum>
   <w:num w:numId="1">
-    <w:abstractNumId w:val="1096092493"/>
+    <w:abstractNumId w:val="0"/>
   </w:num>
 </w:numbering>
 </file>
 
 <file path=word/styles.xml><?xml version="1.0" encoding="utf-8"?>
-<w:styles xmlns:mc="http://schemas.openxmlformats.org/markup-compatibility/2006" xmlns:o="urn:schemas-microsoft-com:office:office" xmlns:r="http://schemas.openxmlformats.org/officeDocument/2006/relationships" xmlns:m="http://schemas.openxmlformats.org/officeDocument/2006/math" xmlns:v="urn:schemas-microsoft-com:vml" xmlns:w="http://schemas.openxmlformats.org/wordprocessingml/2006/main" xmlns:w14="http://schemas.microsoft.com/office/word/2010/wordml" xmlns:w10="urn:schemas-microsoft-com:office:word" xmlns:sl="http://schemas.openxmlformats.org/schemaLibrary/2006/main" mc:Ignorable="w14">
+<w:styles xmlns:mc="http://schemas.openxmlformats.org/markup-compatibility/2006" xmlns:r="http://schemas.openxmlformats.org/officeDocument/2006/relationships" xmlns:w="http://schemas.openxmlformats.org/wordprocessingml/2006/main" xmlns:w14="http://schemas.microsoft.com/office/word/2010/wordml" mc:Ignorable="w14">
   <w:docDefaults>
     <w:rPrDefault>
       <w:rPr>
-        <w:rFonts w:ascii="Times New Roman" w:hAnsi="Times New Roman" w:eastAsia="SimSun" w:cs="Times New Roman"/>
-        <w:lang w:val="en-US" w:eastAsia="zh-CN" w:bidi="ar-SA"/>
+        <w:rFonts w:ascii="Times New Roman" w:eastAsia="SimSun" w:hAnsi="Times New Roman" w:cs="Times New Roman"/>
+        <w:lang w:val="en-US" w:eastAsia="en-US" w:bidi="ar-SA"/>
       </w:rPr>
     </w:rPrDefault>
+    <w:pPrDefault/>
   </w:docDefaults>
-  <w:latentStyles w:count="156" w:defQFormat="0" w:defUnhideWhenUsed="1" w:defSemiHidden="1" w:defUIPriority="99" w:defLockedState="0">
-    <w:lsdException w:qFormat="1" w:unhideWhenUsed="0" w:uiPriority="0" w:semiHidden="0" w:name="Normal"/>
-    <w:lsdException w:qFormat="1" w:unhideWhenUsed="0" w:uiPriority="9" w:semiHidden="0" w:name="heading 1"/>
-    <w:lsdException w:qFormat="1" w:uiPriority="9" w:name="heading 2"/>
-    <w:lsdException w:qFormat="1" w:uiPriority="9" w:name="heading 3"/>
-    <w:lsdException w:qFormat="1" w:uiPriority="9" w:name="heading 4"/>
-    <w:lsdException w:qFormat="1" w:uiPriority="9" w:name="heading 5"/>
-    <w:lsdException w:qFormat="1" w:uiPriority="9" w:name="heading 6"/>
-    <w:lsdException w:qFormat="1" w:uiPriority="9" w:name="heading 7"/>
-    <w:lsdException w:qFormat="1" w:uiPriority="9" w:name="heading 8"/>
-    <w:lsdException w:qFormat="1" w:uiPriority="9" w:name="heading 9"/>
-    <w:lsdException w:uiPriority="0" w:name="index 1"/>
-    <w:lsdException w:uiPriority="0" w:name="index 2"/>
-    <w:lsdException w:uiPriority="0" w:name="index 3"/>
-    <w:lsdException w:uiPriority="0" w:name="index 4"/>
-    <w:lsdException w:uiPriority="0" w:name="index 5"/>
-    <w:lsdException w:uiPriority="0" w:name="index 6"/>
-    <w:lsdException w:uiPriority="0" w:name="index 7"/>
-    <w:lsdException w:uiPriority="0" w:name="index 8"/>
-    <w:lsdException w:uiPriority="0" w:name="index 9"/>
-    <w:lsdException w:uiPriority="39" w:name="toc 1"/>
-    <w:lsdException w:uiPriority="39" w:name="toc 2"/>
-    <w:lsdException w:uiPriority="39" w:name="toc 3"/>
-    <w:lsdException w:uiPriority="39" w:name="toc 4"/>
-    <w:lsdException w:uiPriority="39" w:name="toc 5"/>
-    <w:lsdException w:uiPriority="39" w:name="toc 6"/>
-    <w:lsdException w:uiPriority="39" w:name="toc 7"/>
-    <w:lsdException w:uiPriority="39" w:name="toc 8"/>
-    <w:lsdException w:uiPriority="39" w:name="toc 9"/>
-    <w:lsdException w:uiPriority="0" w:name="Normal Indent"/>
-    <w:lsdException w:uiPriority="0" w:name="footnote text"/>
-    <w:lsdException w:uiPriority="0" w:name="annotation text"/>
-    <w:lsdException w:uiPriority="0" w:name="header"/>
-    <w:lsdException w:uiPriority="0" w:name="footer"/>
-    <w:lsdException w:uiPriority="0" w:name="index heading"/>
-    <w:lsdException w:qFormat="1" w:uiPriority="35" w:name="caption"/>
-    <w:lsdException w:uiPriority="0" w:name="table of figures"/>
-    <w:lsdException w:uiPriority="0" w:name="envelope address"/>
-    <w:lsdException w:uiPriority="0" w:name="envelope return"/>
-    <w:lsdException w:uiPriority="0" w:name="footnote reference"/>
-    <w:lsdException w:uiPriority="0" w:name="annotation reference"/>
-    <w:lsdException w:uiPriority="0" w:name="line number"/>
-    <w:lsdException w:uiPriority="0" w:name="page number"/>
-    <w:lsdException w:uiPriority="0" w:name="endnote reference"/>
-    <w:lsdException w:uiPriority="0" w:name="endnote text"/>
-    <w:lsdException w:uiPriority="0" w:name="table of authorities"/>
-    <w:lsdException w:uiPriority="0" w:name="macro"/>
-    <w:lsdException w:uiPriority="0" w:name="toa heading"/>
-    <w:lsdException w:uiPriority="0" w:name="List"/>
-    <w:lsdException w:uiPriority="0" w:name="List Bullet"/>
-    <w:lsdException w:uiPriority="0" w:name="List Number"/>
-    <w:lsdException w:uiPriority="0" w:name="List 2"/>
-    <w:lsdException w:uiPriority="0" w:name="List 3"/>
-    <w:lsdException w:uiPriority="0" w:name="List 4"/>
-    <w:lsdException w:uiPriority="0" w:name="List 5"/>
-    <w:lsdException w:uiPriority="0" w:name="List Bullet 2"/>
-    <w:lsdException w:uiPriority="0" w:name="List Bullet 3"/>
-    <w:lsdException w:uiPriority="0" w:name="List Bullet 4"/>
-    <w:lsdException w:uiPriority="0" w:name="List Bullet 5"/>
-    <w:lsdException w:uiPriority="0" w:name="List Number 2"/>
-    <w:lsdException w:uiPriority="0" w:name="List Number 3"/>
-    <w:lsdException w:uiPriority="0" w:name="List Number 4"/>
-    <w:lsdException w:uiPriority="0" w:name="List Number 5"/>
-    <w:lsdException w:qFormat="1" w:unhideWhenUsed="0" w:uiPriority="10" w:semiHidden="0" w:name="Title"/>
-    <w:lsdException w:uiPriority="0" w:name="Closing"/>
-    <w:lsdException w:uiPriority="0" w:name="Signature"/>
-    <w:lsdException w:uiPriority="1" w:name="Default Paragraph Font"/>
-    <w:lsdException w:uiPriority="0" w:name="Body Text"/>
-    <w:lsdException w:uiPriority="0" w:name="Body Text Indent"/>
-    <w:lsdException w:uiPriority="0" w:name="List Continue"/>
-    <w:lsdException w:uiPriority="0" w:name="List Continue 2"/>
-    <w:lsdException w:uiPriority="0" w:name="List Continue 3"/>
-    <w:lsdException w:uiPriority="0" w:name="List Continue 4"/>
-    <w:lsdException w:uiPriority="0" w:name="List Continue 5"/>
-    <w:lsdException w:uiPriority="0" w:name="Message Header"/>
-    <w:lsdException w:qFormat="1" w:unhideWhenUsed="0" w:uiPriority="11" w:semiHidden="0" w:name="Subtitle"/>
-    <w:lsdException w:uiPriority="0" w:name="Salutation"/>
-    <w:lsdException w:uiPriority="0" w:name="Date"/>
-    <w:lsdException w:uiPriority="0" w:name="Body Text First Indent"/>
-    <w:lsdException w:uiPriority="0" w:name="Body Text First Indent 2"/>
-    <w:lsdException w:uiPriority="0" w:name="Note Heading"/>
-    <w:lsdException w:uiPriority="0" w:name="Body Text 2"/>
-    <w:lsdException w:uiPriority="0" w:name="Body Text 3"/>
-    <w:lsdException w:uiPriority="0" w:name="Body Text Indent 2"/>
-    <w:lsdException w:uiPriority="0" w:name="Body Text Indent 3"/>
-    <w:lsdException w:uiPriority="0" w:name="Block Text"/>
-    <w:lsdException w:uiPriority="0" w:name="Hyperlink"/>
-    <w:lsdException w:uiPriority="0" w:name="FollowedHyperlink"/>
-    <w:lsdException w:qFormat="1" w:unhideWhenUsed="0" w:uiPriority="22" w:semiHidden="0" w:name="Strong"/>
-    <w:lsdException w:qFormat="1" w:unhideWhenUsed="0" w:uiPriority="20" w:semiHidden="0" w:name="Emphasis"/>
-    <w:lsdException w:uiPriority="0" w:name="Document Map"/>
-    <w:lsdException w:uiPriority="0" w:name="Plain Text"/>
-    <w:lsdException w:uiPriority="0" w:name="E-mail Signature"/>
-    <w:lsdException w:uiPriority="0" w:name="Normal (Web)"/>
-    <w:lsdException w:uiPriority="0" w:name="HTML Acronym"/>
-    <w:lsdException w:uiPriority="0" w:name="HTML Address"/>
-    <w:lsdException w:uiPriority="0" w:name="HTML Cite"/>
-    <w:lsdException w:uiPriority="0" w:name="HTML Code"/>
-    <w:lsdException w:uiPriority="0" w:name="HTML Definition"/>
-    <w:lsdException w:uiPriority="0" w:name="HTML Keyboard"/>
-    <w:lsdException w:uiPriority="0" w:name="HTML Preformatted"/>
-    <w:lsdException w:uiPriority="0" w:name="HTML Sample"/>
-    <w:lsdException w:uiPriority="0" w:name="HTML Typewriter"/>
-    <w:lsdException w:uiPriority="0" w:name="HTML Variable"/>
-    <w:lsdException w:uiPriority="0" w:name="annotation subject"/>
-    <w:lsdException w:uiPriority="0" w:name="Balloon Text"/>
+  <w:latentStyles w:defLockedState="0" w:defUIPriority="0" w:defSemiHidden="1" w:defUnhideWhenUsed="1" w:defQFormat="0" w:count="267">
+    <w:lsdException w:name="Normal" w:semiHidden="0" w:unhideWhenUsed="0" w:qFormat="1"/>
+    <w:lsdException w:name="heading 1" w:semiHidden="0" w:uiPriority="9" w:unhideWhenUsed="0" w:qFormat="1"/>
+    <w:lsdException w:name="heading 2" w:uiPriority="9" w:qFormat="1"/>
+    <w:lsdException w:name="heading 3" w:uiPriority="9" w:qFormat="1"/>
+    <w:lsdException w:name="heading 4" w:uiPriority="9" w:qFormat="1"/>
+    <w:lsdException w:name="heading 5" w:uiPriority="9" w:qFormat="1"/>
+    <w:lsdException w:name="heading 6" w:uiPriority="9" w:qFormat="1"/>
+    <w:lsdException w:name="heading 7" w:uiPriority="9" w:qFormat="1"/>
+    <w:lsdException w:name="heading 8" w:uiPriority="9" w:qFormat="1"/>
+    <w:lsdException w:name="heading 9" w:uiPriority="9" w:qFormat="1"/>
+    <w:lsdException w:name="toc 1" w:uiPriority="39"/>
+    <w:lsdException w:name="toc 2" w:uiPriority="39"/>
+    <w:lsdException w:name="toc 3" w:uiPriority="39"/>
+    <w:lsdException w:name="toc 4" w:uiPriority="39"/>
+    <w:lsdException w:name="toc 5" w:uiPriority="39"/>
+    <w:lsdException w:name="toc 6" w:uiPriority="39"/>
+    <w:lsdException w:name="toc 7" w:uiPriority="39"/>
+    <w:lsdException w:name="toc 8" w:uiPriority="39"/>
+    <w:lsdException w:name="toc 9" w:uiPriority="39"/>
+    <w:lsdException w:name="caption" w:uiPriority="35" w:qFormat="1"/>
+    <w:lsdException w:name="Title" w:semiHidden="0" w:uiPriority="10" w:unhideWhenUsed="0" w:qFormat="1"/>
+    <w:lsdException w:name="Default Paragraph Font" w:uiPriority="1"/>
+    <w:lsdException w:name="Subtitle" w:semiHidden="0" w:uiPriority="11" w:unhideWhenUsed="0" w:qFormat="1"/>
+    <w:lsdException w:name="Strong" w:semiHidden="0" w:uiPriority="22" w:unhideWhenUsed="0" w:qFormat="1"/>
+    <w:lsdException w:name="Emphasis" w:semiHidden="0" w:uiPriority="20" w:unhideWhenUsed="0" w:qFormat="1"/>
+    <w:lsdException w:name="HTML Top of Form" w:uiPriority="99"/>
+    <w:lsdException w:name="HTML Bottom of Form" w:uiPriority="99"/>
+    <w:lsdException w:name="Normal Table" w:uiPriority="99"/>
+    <w:lsdException w:name="No List" w:uiPriority="99"/>
+    <w:lsdException w:name="Outline List 1" w:uiPriority="99"/>
+    <w:lsdException w:name="Outline List 2" w:uiPriority="99"/>
+    <w:lsdException w:name="Outline List 3" w:uiPriority="99"/>
+    <w:lsdException w:name="Table Simple 1" w:uiPriority="99"/>
+    <w:lsdException w:name="Table Simple 2" w:uiPriority="99"/>
+    <w:lsdException w:name="Table Simple 3" w:uiPriority="99"/>
+    <w:lsdException w:name="Table Classic 1" w:uiPriority="99"/>
+    <w:lsdException w:name="Table Classic 2" w:uiPriority="99"/>
+    <w:lsdException w:name="Table Classic 3" w:uiPriority="99"/>
+    <w:lsdException w:name="Table Classic 4" w:uiPriority="99"/>
+    <w:lsdException w:name="Table Colorful 1" w:uiPriority="99"/>
+    <w:lsdException w:name="Table Colorful 2" w:uiPriority="99"/>
+    <w:lsdException w:name="Table Colorful 3" w:uiPriority="99"/>
+    <w:lsdException w:name="Table Columns 1" w:uiPriority="99"/>
+    <w:lsdException w:name="Table Columns 2" w:uiPriority="99"/>
+    <w:lsdException w:name="Table Columns 3" w:uiPriority="99"/>
+    <w:lsdException w:name="Table Columns 4" w:uiPriority="99"/>
+    <w:lsdException w:name="Table Columns 5" w:uiPriority="99"/>
+    <w:lsdException w:name="Table Grid 1" w:uiPriority="99"/>
+    <w:lsdException w:name="Table Grid 2" w:uiPriority="99"/>
+    <w:lsdException w:name="Table Grid 3" w:uiPriority="99"/>
+    <w:lsdException w:name="Table Grid 4" w:uiPriority="99"/>
+    <w:lsdException w:name="Table Grid 5" w:uiPriority="99"/>
+    <w:lsdException w:name="Table Grid 6" w:uiPriority="99"/>
+    <w:lsdException w:name="Table Grid 7" w:uiPriority="99"/>
+    <w:lsdException w:name="Table Grid 8" w:uiPriority="99"/>
+    <w:lsdException w:name="Table List 1" w:uiPriority="99"/>
+    <w:lsdException w:name="Table List 2" w:uiPriority="99"/>
+    <w:lsdException w:name="Table List 3" w:uiPriority="99"/>
+    <w:lsdException w:name="Table List 4" w:uiPriority="99"/>
+    <w:lsdException w:name="Table List 5" w:uiPriority="99"/>
+    <w:lsdException w:name="Table List 6" w:uiPriority="99"/>
+    <w:lsdException w:name="Table List 7" w:uiPriority="99"/>
+    <w:lsdException w:name="Table List 8" w:uiPriority="99"/>
+    <w:lsdException w:name="Table 3D effects 1" w:uiPriority="99"/>
+    <w:lsdException w:name="Table 3D effects 2" w:uiPriority="99"/>
+    <w:lsdException w:name="Table 3D effects 3" w:uiPriority="99"/>
+    <w:lsdException w:name="Table Contemporary" w:uiPriority="99"/>
+    <w:lsdException w:name="Table Elegant" w:uiPriority="99"/>
+    <w:lsdException w:name="Table Professional" w:uiPriority="99"/>
+    <w:lsdException w:name="Table Subtle 1" w:uiPriority="99"/>
+    <w:lsdException w:name="Table Subtle 2" w:uiPriority="99"/>
+    <w:lsdException w:name="Table Web 1" w:uiPriority="99"/>
+    <w:lsdException w:name="Table Web 2" w:uiPriority="99"/>
+    <w:lsdException w:name="Table Web 3" w:uiPriority="99"/>
+    <w:lsdException w:name="Table Grid" w:uiPriority="99"/>
+    <w:lsdException w:name="Table Theme" w:uiPriority="99"/>
+    <w:lsdException w:name="Placeholder Text" w:uiPriority="99" w:unhideWhenUsed="0"/>
+    <w:lsdException w:name="No Spacing" w:semiHidden="0" w:uiPriority="1" w:unhideWhenUsed="0" w:qFormat="1"/>
+    <w:lsdException w:name="Light Shading" w:semiHidden="0" w:uiPriority="60" w:unhideWhenUsed="0"/>
+    <w:lsdException w:name="Light List" w:semiHidden="0" w:uiPriority="61" w:unhideWhenUsed="0"/>
+    <w:lsdException w:name="Light Grid" w:semiHidden="0" w:uiPriority="62" w:unhideWhenUsed="0"/>
+    <w:lsdException w:name="Medium Shading 1" w:semiHidden="0" w:uiPriority="63" w:unhideWhenUsed="0"/>
+    <w:lsdException w:name="Medium Shading 2" w:semiHidden="0" w:uiPriority="64" w:unhideWhenUsed="0"/>
+    <w:lsdException w:name="Medium List 1" w:semiHidden="0" w:uiPriority="65" w:unhideWhenUsed="0"/>
+    <w:lsdException w:name="Medium List 2" w:semiHidden="0" w:uiPriority="66" w:unhideWhenUsed="0"/>
+    <w:lsdException w:name="Medium Grid 1" w:semiHidden="0" w:uiPriority="67" w:unhideWhenUsed="0"/>
+    <w:lsdException w:name="Medium Grid 2" w:semiHidden="0" w:uiPriority="68" w:unhideWhenUsed="0"/>
+    <w:lsdException w:name="Medium Grid 3" w:semiHidden="0" w:uiPriority="69" w:unhideWhenUsed="0"/>
+    <w:lsdException w:name="Dark List" w:semiHidden="0" w:uiPriority="70" w:unhideWhenUsed="0"/>
+    <w:lsdException w:name="Colorful Shading" w:semiHidden="0" w:uiPriority="71" w:unhideWhenUsed="0"/>
+    <w:lsdException w:name="Colorful List" w:semiHidden="0" w:uiPriority="72" w:unhideWhenUsed="0"/>
+    <w:lsdException w:name="Colorful Grid" w:semiHidden="0" w:uiPriority="73" w:unhideWhenUsed="0"/>
+    <w:lsdException w:name="Light Shading Accent 1" w:semiHidden="0" w:uiPriority="60" w:unhideWhenUsed="0"/>
+    <w:lsdException w:name="Light List Accent 1" w:semiHidden="0" w:uiPriority="61" w:unhideWhenUsed="0"/>
+    <w:lsdException w:name="Light Grid Accent 1" w:semiHidden="0" w:uiPriority="62" w:unhideWhenUsed="0"/>
+    <w:lsdException w:name="Medium Shading 1 Accent 1" w:semiHidden="0" w:uiPriority="63" w:unhideWhenUsed="0"/>
+    <w:lsdException w:name="Medium Shading 2 Accent 1" w:semiHidden="0" w:uiPriority="64" w:unhideWhenUsed="0"/>
+    <w:lsdException w:name="Medium List 1 Accent 1" w:semiHidden="0" w:uiPriority="65" w:unhideWhenUsed="0"/>
+    <w:lsdException w:name="Revision" w:uiPriority="99" w:unhideWhenUsed="0"/>
+    <w:lsdException w:name="List Paragraph" w:semiHidden="0" w:uiPriority="34" w:unhideWhenUsed="0" w:qFormat="1"/>
+    <w:lsdException w:name="Quote" w:semiHidden="0" w:uiPriority="29" w:unhideWhenUsed="0" w:qFormat="1"/>
+    <w:lsdException w:name="Intense Quote" w:semiHidden="0" w:uiPriority="30" w:unhideWhenUsed="0" w:qFormat="1"/>
+    <w:lsdException w:name="Medium List 2 Accent 1" w:semiHidden="0" w:uiPriority="66" w:unhideWhenUsed="0"/>
+    <w:lsdException w:name="Medium Grid 1 Accent 1" w:semiHidden="0" w:uiPriority="67" w:unhideWhenUsed="0"/>
+    <w:lsdException w:name="Medium Grid 2 Accent 1" w:semiHidden="0" w:uiPriority="68" w:unhideWhenUsed="0"/>
+    <w:lsdException w:name="Medium Grid 3 Accent 1" w:semiHidden="0" w:uiPriority="69" w:unhideWhenUsed="0"/>
+    <w:lsdException w:name="Dark List Accent 1" w:semiHidden="0" w:uiPriority="70" w:unhideWhenUsed="0"/>
+    <w:lsdException w:name="Colorful Shading Accent 1" w:semiHidden="0" w:uiPriority="71" w:unhideWhenUsed="0"/>
+    <w:lsdException w:name="Colorful List Accent 1" w:semiHidden="0" w:uiPriority="72" w:unhideWhenUsed="0"/>
+    <w:lsdException w:name="Colorful Grid Accent 1" w:semiHidden="0" w:uiPriority="73" w:unhideWhenUsed="0"/>
+    <w:lsdException w:name="Light Shading Accent 2" w:semiHidden="0" w:uiPriority="60" w:unhideWhenUsed="0"/>
+    <w:lsdException w:name="Light List Accent 2" w:semiHidden="0" w:uiPriority="61" w:unhideWhenUsed="0"/>
+    <w:lsdException w:name="Light Grid Accent 2" w:semiHidden="0" w:uiPriority="62" w:unhideWhenUsed="0"/>
+    <w:lsdException w:name="Medium Shading 1 Accent 2" w:semiHidden="0" w:uiPriority="63" w:unhideWhenUsed="0"/>
+    <w:lsdException w:name="Medium Shading 2 Accent 2" w:semiHidden="0" w:uiPriority="64" w:unhideWhenUsed="0"/>
+    <w:lsdException w:name="Medium List 1 Accent 2" w:semiHidden="0" w:uiPriority="65" w:unhideWhenUsed="0"/>
+    <w:lsdException w:name="Medium List 2 Accent 2" w:semiHidden="0" w:uiPriority="66" w:unhideWhenUsed="0"/>
+    <w:lsdException w:name="Medium Grid 1 Accent 2" w:semiHidden="0" w:uiPriority="67" w:unhideWhenUsed="0"/>
+    <w:lsdException w:name="Medium Grid 2 Accent 2" w:semiHidden="0" w:uiPriority="68" w:unhideWhenUsed="0"/>
+    <w:lsdException w:name="Medium Grid 3 Accent 2" w:semiHidden="0" w:uiPriority="69" w:unhideWhenUsed="0"/>
+    <w:lsdException w:name="Dark List Accent 2" w:semiHidden="0" w:uiPriority="70" w:unhideWhenUsed="0"/>
+    <w:lsdException w:name="Colorful Shading Accent 2" w:semiHidden="0" w:uiPriority="71" w:unhideWhenUsed="0"/>
+    <w:lsdException w:name="Colorful List Accent 2" w:semiHidden="0" w:uiPriority="72" w:unhideWhenUsed="0"/>
+    <w:lsdException w:name="Colorful Grid Accent 2" w:semiHidden="0" w:uiPriority="73" w:unhideWhenUsed="0"/>
+    <w:lsdException w:name="Light Shading Accent 3" w:semiHidden="0" w:uiPriority="60" w:unhideWhenUsed="0"/>
+    <w:lsdException w:name="Light List Accent 3" w:semiHidden="0" w:uiPriority="61" w:unhideWhenUsed="0"/>
+    <w:lsdException w:name="Light Grid Accent 3" w:semiHidden="0" w:uiPriority="62" w:unhideWhenUsed="0"/>
+    <w:lsdException w:name="Medium Shading 1 Accent 3" w:semiHidden="0" w:uiPriority="63" w:unhideWhenUsed="0"/>
+    <w:lsdException w:name="Medium Shading 2 Accent 3" w:semiHidden="0" w:uiPriority="64" w:unhideWhenUsed="0"/>
+    <w:lsdException w:name="Medium List 1 Accent 3" w:semiHidden="0" w:uiPriority="65" w:unhideWhenUsed="0"/>
+    <w:lsdException w:name="Medium List 2 Accent 3" w:semiHidden="0" w:uiPriority="66" w:unhideWhenUsed="0"/>
+    <w:lsdException w:name="Medium Grid 1 Accent 3" w:semiHidden="0" w:uiPriority="67" w:unhideWhenUsed="0"/>
+    <w:lsdException w:name="Medium Grid 2 Accent 3" w:semiHidden="0" w:uiPriority="68" w:unhideWhenUsed="0"/>
+    <w:lsdException w:name="Medium Grid 3 Accent 3" w:semiHidden="0" w:uiPriority="69" w:unhideWhenUsed="0"/>
+    <w:lsdException w:name="Dark List Accent 3" w:semiHidden="0" w:uiPriority="70" w:unhideWhenUsed="0"/>
+    <w:lsdException w:name="Colorful Shading Accent 3" w:semiHidden="0" w:uiPriority="71" w:unhideWhenUsed="0"/>
+    <w:lsdException w:name="Colorful List Accent 3" w:semiHidden="0" w:uiPriority="72" w:unhideWhenUsed="0"/>
+    <w:lsdException w:name="Colorful Grid Accent 3" w:semiHidden="0" w:uiPriority="73" w:unhideWhenUsed="0"/>
+    <w:lsdException w:name="Light Shading Accent 4" w:semiHidden="0" w:uiPriority="60" w:unhideWhenUsed="0"/>
+    <w:lsdException w:name="Light List Accent 4" w:semiHidden="0" w:uiPriority="61" w:unhideWhenUsed="0"/>
+    <w:lsdException w:name="Light Grid Accent 4" w:semiHidden="0" w:uiPriority="62" w:unhideWhenUsed="0"/>
+    <w:lsdException w:name="Medium Shading 1 Accent 4" w:semiHidden="0" w:uiPriority="63" w:unhideWhenUsed="0"/>
+    <w:lsdException w:name="Medium Shading 2 Accent 4" w:semiHidden="0" w:uiPriority="64" w:unhideWhenUsed="0"/>
+    <w:lsdException w:name="Medium List 1 Accent 4" w:semiHidden="0" w:uiPriority="65" w:unhideWhenUsed="0"/>
+    <w:lsdException w:name="Medium List 2 Accent 4" w:semiHidden="0" w:uiPriority="66" w:unhideWhenUsed="0"/>
+    <w:lsdException w:name="Medium Grid 1 Accent 4" w:semiHidden="0" w:uiPriority="67" w:unhideWhenUsed="0"/>
+    <w:lsdException w:name="Medium Grid 2 Accent 4" w:semiHidden="0" w:uiPriority="68" w:unhideWhenUsed="0"/>
+    <w:lsdException w:name="Medium Grid 3 Accent 4" w:semiHidden="0" w:uiPriority="69" w:unhideWhenUsed="0"/>
+    <w:lsdException w:name="Dark List Accent 4" w:semiHidden="0" w:uiPriority="70" w:unhideWhenUsed="0"/>
+    <w:lsdException w:name="Colorful Shading Accent 4" w:semiHidden="0" w:uiPriority="71" w:unhideWhenUsed="0"/>
+    <w:lsdException w:name="Colorful List Accent 4" w:semiHidden="0" w:uiPriority="72" w:unhideWhenUsed="0"/>
+    <w:lsdException w:name="Colorful Grid Accent 4" w:semiHidden="0" w:uiPriority="73" w:unhideWhenUsed="0"/>
+    <w:lsdException w:name="Light Shading Accent 5" w:semiHidden="0" w:uiPriority="60" w:unhideWhenUsed="0"/>
+    <w:lsdException w:name="Light List Accent 5" w:semiHidden="0" w:uiPriority="61" w:unhideWhenUsed="0"/>
+    <w:lsdException w:name="Light Grid Accent 5" w:semiHidden="0" w:uiPriority="62" w:unhideWhenUsed="0"/>
+    <w:lsdException w:name="Medium Shading 1 Accent 5" w:semiHidden="0" w:uiPriority="63" w:unhideWhenUsed="0"/>
+    <w:lsdException w:name="Medium Shading 2 Accent 5" w:semiHidden="0" w:uiPriority="64" w:unhideWhenUsed="0"/>
+    <w:lsdException w:name="Medium List 1 Accent 5" w:semiHidden="0" w:uiPriority="65" w:unhideWhenUsed="0"/>
+    <w:lsdException w:name="Medium List 2 Accent 5" w:semiHidden="0" w:uiPriority="66" w:unhideWhenUsed="0"/>
+    <w:lsdException w:name="Medium Grid 1 Accent 5" w:semiHidden="0" w:uiPriority="67" w:unhideWhenUsed="0"/>
+    <w:lsdException w:name="Medium Grid 2 Accent 5" w:semiHidden="0" w:uiPriority="68" w:unhideWhenUsed="0"/>
+    <w:lsdException w:name="Medium Grid 3 Accent 5" w:semiHidden="0" w:uiPriority="69" w:unhideWhenUsed="0"/>
+    <w:lsdException w:name="Dark List Accent 5" w:semiHidden="0" w:uiPriority="70" w:unhideWhenUsed="0"/>
+    <w:lsdException w:name="Colorful Shading Accent 5" w:semiHidden="0" w:uiPriority="71" w:unhideWhenUsed="0"/>
+    <w:lsdException w:name="Colorful List Accent 5" w:semiHidden="0" w:uiPriority="72" w:unhideWhenUsed="0"/>
+    <w:lsdException w:name="Colorful Grid Accent 5" w:semiHidden="0" w:uiPriority="73" w:unhideWhenUsed="0"/>
+    <w:lsdException w:name="Light Shading Accent 6" w:semiHidden="0" w:uiPriority="60" w:unhideWhenUsed="0"/>
+    <w:lsdException w:name="Light List Accent 6" w:semiHidden="0" w:uiPriority="61" w:unhideWhenUsed="0"/>
+    <w:lsdException w:name="Light Grid Accent 6" w:semiHidden="0" w:uiPriority="62" w:unhideWhenUsed="0"/>
+    <w:lsdException w:name="Medium Shading 1 Accent 6" w:semiHidden="0" w:uiPriority="63" w:unhideWhenUsed="0"/>
+    <w:lsdException w:name="Medium Shading 2 Accent 6" w:semiHidden="0" w:uiPriority="64" w:unhideWhenUsed="0"/>
+    <w:lsdException w:name="Medium List 1 Accent 6" w:semiHidden="0" w:uiPriority="65" w:unhideWhenUsed="0"/>
+    <w:lsdException w:name="Medium List 2 Accent 6" w:semiHidden="0" w:uiPriority="66" w:unhideWhenUsed="0"/>
+    <w:lsdException w:name="Medium Grid 1 Accent 6" w:semiHidden="0" w:uiPriority="67" w:unhideWhenUsed="0"/>
+    <w:lsdException w:name="Medium Grid 2 Accent 6" w:semiHidden="0" w:uiPriority="68" w:unhideWhenUsed="0"/>
+    <w:lsdException w:name="Medium Grid 3 Accent 6" w:semiHidden="0" w:uiPriority="69" w:unhideWhenUsed="0"/>
+    <w:lsdException w:name="Dark List Accent 6" w:semiHidden="0" w:uiPriority="70" w:unhideWhenUsed="0"/>
+    <w:lsdException w:name="Colorful Shading Accent 6" w:semiHidden="0" w:uiPriority="71" w:unhideWhenUsed="0"/>
+    <w:lsdException w:name="Colorful List Accent 6" w:semiHidden="0" w:uiPriority="72" w:unhideWhenUsed="0"/>
+    <w:lsdException w:name="Colorful Grid Accent 6" w:semiHidden="0" w:uiPriority="73" w:unhideWhenUsed="0"/>
+    <w:lsdException w:name="Subtle Emphasis" w:semiHidden="0" w:uiPriority="19" w:unhideWhenUsed="0" w:qFormat="1"/>
+    <w:lsdException w:name="Intense Emphasis" w:semiHidden="0" w:uiPriority="21" w:unhideWhenUsed="0" w:qFormat="1"/>
+    <w:lsdException w:name="Subtle Reference" w:semiHidden="0" w:uiPriority="31" w:unhideWhenUsed="0" w:qFormat="1"/>
+    <w:lsdException w:name="Intense Reference" w:semiHidden="0" w:uiPriority="32" w:unhideWhenUsed="0" w:qFormat="1"/>
+    <w:lsdException w:name="Book Title" w:semiHidden="0" w:uiPriority="33" w:unhideWhenUsed="0" w:qFormat="1"/>
+    <w:lsdException w:name="Bibliography" w:uiPriority="37"/>
+    <w:lsdException w:name="TOC Heading" w:uiPriority="39" w:qFormat="1"/>
   </w:latentStyles>
-  <w:style w:type="paragraph" w:default="1" w:styleId="1">
+  <w:style w:type="paragraph" w:default="1" w:styleId="Normal">
     <w:name w:val="Normal"/>
     <w:qFormat/>
-    <w:uiPriority w:val="0"/>
     <w:pPr>
       <w:spacing w:after="160" w:line="259" w:lineRule="auto"/>
     </w:pPr>
     <w:rPr>
-      <w:rFonts w:ascii="Calibri" w:hAnsi="Calibri" w:eastAsia="Calibri"/>
+      <w:rFonts w:ascii="Calibri" w:eastAsia="Calibri" w:hAnsi="Calibri"/>
       <w:sz w:val="22"/>
       <w:szCs w:val="22"/>
-      <w:lang w:val="en-US" w:eastAsia="en-US" w:bidi="ar-SA"/>
     </w:rPr>
   </w:style>
-  <w:style w:type="character" w:default="1" w:styleId="2">
+  <w:style w:type="character" w:default="1" w:styleId="DefaultParagraphFont">
     <w:name w:val="Default Paragraph Font"/>
+    <w:uiPriority w:val="1"/>
     <w:semiHidden/>
     <w:unhideWhenUsed/>
-    <w:uiPriority w:val="1"/>
   </w:style>
-  <w:style w:type="paragraph" w:customStyle="1" w:styleId="3">
-    <w:name w:val="List Paragraph"/>
-    <w:basedOn w:val="1"/>
+  <w:style w:type="table" w:default="1" w:styleId="TableNormal">
+    <w:name w:val="Normal Table"/>
+    <w:uiPriority w:val="99"/>
+    <w:semiHidden/>
+    <w:unhideWhenUsed/>
+    <w:tblPr>
+      <w:tblInd w:w="0" w:type="dxa"/>
+      <w:tblCellMar>
+        <w:top w:w="0" w:type="dxa"/>
+        <w:left w:w="108" w:type="dxa"/>
+        <w:bottom w:w="0" w:type="dxa"/>
+        <w:right w:w="108" w:type="dxa"/>
+      </w:tblCellMar>
+    </w:tblPr>
+  </w:style>
+  <w:style w:type="numbering" w:default="1" w:styleId="NoList">
+    <w:name w:val="No List"/>
+    <w:uiPriority w:val="99"/>
+    <w:semiHidden/>
+    <w:unhideWhenUsed/>
+  </w:style>
+  <w:style w:type="paragraph" w:customStyle="1" w:styleId="ListParagraph1">
+    <w:name w:val="List Paragraph1"/>
+    <w:basedOn w:val="Normal"/>
+    <w:uiPriority w:val="34"/>
     <w:qFormat/>
-    <w:uiPriority w:val="34"/>
     <w:pPr>
       <w:ind w:left="720"/>
       <w:contextualSpacing/>
     </w:pPr>
+  </w:style>
+</w:styles>
+</file>
+
+<file path=word/stylesWithEffects.xml><?xml version="1.0" encoding="utf-8"?>
+<w:styles xmlns:wpc="http://schemas.microsoft.com/office/word/2010/wordprocessingCanvas" xmlns:mc="http://schemas.openxmlformats.org/markup-compatibility/2006" xmlns:o="urn:schemas-microsoft-com:office:office" xmlns:r="http://schemas.openxmlformats.org/officeDocument/2006/relationships" xmlns:m="http://schemas.openxmlformats.org/officeDocument/2006/math" xmlns:v="urn:schemas-microsoft-com:vml" xmlns:wp14="http://schemas.microsoft.com/office/word/2010/wordprocessingDrawing" xmlns:wp="http://schemas.openxmlformats.org/drawingml/2006/wordprocessingDrawing" xmlns:w10="urn:schemas-microsoft-com:office:word" xmlns:w="http://schemas.openxmlformats.org/wordprocessingml/2006/main" xmlns:w14="http://schemas.microsoft.com/office/word/2010/wordml" xmlns:wpg="http://schemas.microsoft.com/office/word/2010/wordprocessingGroup" xmlns:wpi="http://schemas.microsoft.com/office/word/2010/wordprocessingInk" xmlns:wne="http://schemas.microsoft.com/office/word/2006/wordml" xmlns:wps="http://schemas.microsoft.com/office/word/2010/wordprocessingShape" mc:Ignorable="w14 wp14">
+  <w:docDefaults>
+    <w:rPrDefault>
+      <w:rPr>
+        <w:rFonts w:asciiTheme="minorHAnsi" w:eastAsiaTheme="minorEastAsia" w:hAnsiTheme="minorHAnsi" w:cstheme="minorBidi"/>
+        <w:sz w:val="22"/>
+        <w:szCs w:val="22"/>
+        <w:lang w:val="en-US" w:eastAsia="en-US" w:bidi="ar-SA"/>
+      </w:rPr>
+    </w:rPrDefault>
+    <w:pPrDefault>
+      <w:pPr>
+        <w:spacing w:after="200" w:line="276" w:lineRule="auto"/>
+      </w:pPr>
+    </w:pPrDefault>
+  </w:docDefaults>
+  <w:latentStyles w:defLockedState="0" w:defUIPriority="99" w:defSemiHidden="1" w:defUnhideWhenUsed="1" w:defQFormat="0" w:count="267">
+    <w:lsdException w:name="Normal" w:semiHidden="0" w:uiPriority="0" w:unhideWhenUsed="0" w:qFormat="1"/>
+    <w:lsdException w:name="heading 1" w:semiHidden="0" w:uiPriority="9" w:unhideWhenUsed="0" w:qFormat="1"/>
+    <w:lsdException w:name="heading 2" w:uiPriority="9" w:qFormat="1"/>
+    <w:lsdException w:name="heading 3" w:uiPriority="9" w:qFormat="1"/>
+    <w:lsdException w:name="heading 4" w:uiPriority="9" w:qFormat="1"/>
+    <w:lsdException w:name="heading 5" w:uiPriority="9" w:qFormat="1"/>
+    <w:lsdException w:name="heading 6" w:uiPriority="9" w:qFormat="1"/>
+    <w:lsdException w:name="heading 7" w:uiPriority="9" w:qFormat="1"/>
+    <w:lsdException w:name="heading 8" w:uiPriority="9" w:qFormat="1"/>
+    <w:lsdException w:name="heading 9" w:uiPriority="9" w:qFormat="1"/>
+    <w:lsdException w:name="toc 1" w:uiPriority="39"/>
+    <w:lsdException w:name="toc 2" w:uiPriority="39"/>
+    <w:lsdException w:name="toc 3" w:uiPriority="39"/>
+    <w:lsdException w:name="toc 4" w:uiPriority="39"/>
+    <w:lsdException w:name="toc 5" w:uiPriority="39"/>
+    <w:lsdException w:name="toc 6" w:uiPriority="39"/>
+    <w:lsdException w:name="toc 7" w:uiPriority="39"/>
+    <w:lsdException w:name="toc 8" w:uiPriority="39"/>
+    <w:lsdException w:name="toc 9" w:uiPriority="39"/>
+    <w:lsdException w:name="caption" w:uiPriority="35" w:qFormat="1"/>
+    <w:lsdException w:name="Title" w:semiHidden="0" w:uiPriority="10" w:unhideWhenUsed="0" w:qFormat="1"/>
+    <w:lsdException w:name="Default Paragraph Font" w:uiPriority="1"/>
+    <w:lsdException w:name="Subtitle" w:semiHidden="0" w:uiPriority="11" w:unhideWhenUsed="0" w:qFormat="1"/>
+    <w:lsdException w:name="Strong" w:semiHidden="0" w:uiPriority="22" w:unhideWhenUsed="0" w:qFormat="1"/>
+    <w:lsdException w:name="Emphasis" w:semiHidden="0" w:uiPriority="20" w:unhideWhenUsed="0" w:qFormat="1"/>
+    <w:lsdException w:name="Table Grid" w:semiHidden="0" w:uiPriority="59" w:unhideWhenUsed="0"/>
+    <w:lsdException w:name="Placeholder Text" w:unhideWhenUsed="0"/>
+    <w:lsdException w:name="No Spacing" w:semiHidden="0" w:uiPriority="1" w:unhideWhenUsed="0" w:qFormat="1"/>
+    <w:lsdException w:name="Light Shading" w:semiHidden="0" w:uiPriority="60" w:unhideWhenUsed="0"/>
+    <w:lsdException w:name="Light List" w:semiHidden="0" w:uiPriority="61" w:unhideWhenUsed="0"/>
+    <w:lsdException w:name="Light Grid" w:semiHidden="0" w:uiPriority="62" w:unhideWhenUsed="0"/>
+    <w:lsdException w:name="Medium Shading 1" w:semiHidden="0" w:uiPriority="63" w:unhideWhenUsed="0"/>
+    <w:lsdException w:name="Medium Shading 2" w:semiHidden="0" w:uiPriority="64" w:unhideWhenUsed="0"/>
+    <w:lsdException w:name="Medium List 1" w:semiHidden="0" w:uiPriority="65" w:unhideWhenUsed="0"/>
+    <w:lsdException w:name="Medium List 2" w:semiHidden="0" w:uiPriority="66" w:unhideWhenUsed="0"/>
+    <w:lsdException w:name="Medium Grid 1" w:semiHidden="0" w:uiPriority="67" w:unhideWhenUsed="0"/>
+    <w:lsdException w:name="Medium Grid 2" w:semiHidden="0" w:uiPriority="68" w:unhideWhenUsed="0"/>
+    <w:lsdException w:name="Medium Grid 3" w:semiHidden="0" w:uiPriority="69" w:unhideWhenUsed="0"/>
+    <w:lsdException w:name="Dark List" w:semiHidden="0" w:uiPriority="70" w:unhideWhenUsed="0"/>
+    <w:lsdException w:name="Colorful Shading" w:semiHidden="0" w:uiPriority="71" w:unhideWhenUsed="0"/>
+    <w:lsdException w:name="Colorful List" w:semiHidden="0" w:uiPriority="72" w:unhideWhenUsed="0"/>
+    <w:lsdException w:name="Colorful Grid" w:semiHidden="0" w:uiPriority="73" w:unhideWhenUsed="0"/>
+    <w:lsdException w:name="Light Shading Accent 1" w:semiHidden="0" w:uiPriority="60" w:unhideWhenUsed="0"/>
+    <w:lsdException w:name="Light List Accent 1" w:semiHidden="0" w:uiPriority="61" w:unhideWhenUsed="0"/>
+    <w:lsdException w:name="Light Grid Accent 1" w:semiHidden="0" w:uiPriority="62" w:unhideWhenUsed="0"/>
+    <w:lsdException w:name="Medium Shading 1 Accent 1" w:semiHidden="0" w:uiPriority="63" w:unhideWhenUsed="0"/>
+    <w:lsdException w:name="Medium Shading 2 Accent 1" w:semiHidden="0" w:uiPriority="64" w:unhideWhenUsed="0"/>
+    <w:lsdException w:name="Medium List 1 Accent 1" w:semiHidden="0" w:uiPriority="65" w:unhideWhenUsed="0"/>
+    <w:lsdException w:name="Revision" w:unhideWhenUsed="0"/>
+    <w:lsdException w:name="List Paragraph" w:semiHidden="0" w:uiPriority="34" w:unhideWhenUsed="0" w:qFormat="1"/>
+    <w:lsdException w:name="Quote" w:semiHidden="0" w:uiPriority="29" w:unhideWhenUsed="0" w:qFormat="1"/>
+    <w:lsdException w:name="Intense Quote" w:semiHidden="0" w:uiPriority="30" w:unhideWhenUsed="0" w:qFormat="1"/>
+    <w:lsdException w:name="Medium List 2 Accent 1" w:semiHidden="0" w:uiPriority="66" w:unhideWhenUsed="0"/>
+    <w:lsdException w:name="Medium Grid 1 Accent 1" w:semiHidden="0" w:uiPriority="67" w:unhideWhenUsed="0"/>
+    <w:lsdException w:name="Medium Grid 2 Accent 1" w:semiHidden="0" w:uiPriority="68" w:unhideWhenUsed="0"/>
+    <w:lsdException w:name="Medium Grid 3 Accent 1" w:semiHidden="0" w:uiPriority="69" w:unhideWhenUsed="0"/>
+    <w:lsdException w:name="Dark List Accent 1" w:semiHidden="0" w:uiPriority="70" w:unhideWhenUsed="0"/>
+    <w:lsdException w:name="Colorful Shading Accent 1" w:semiHidden="0" w:uiPriority="71" w:unhideWhenUsed="0"/>
+    <w:lsdException w:name="Colorful List Accent 1" w:semiHidden="0" w:uiPriority="72" w:unhideWhenUsed="0"/>
+    <w:lsdException w:name="Colorful Grid Accent 1" w:semiHidden="0" w:uiPriority="73" w:unhideWhenUsed="0"/>
+    <w:lsdException w:name="Light Shading Accent 2" w:semiHidden="0" w:uiPriority="60" w:unhideWhenUsed="0"/>
+    <w:lsdException w:name="Light List Accent 2" w:semiHidden="0" w:uiPriority="61" w:unhideWhenUsed="0"/>
+    <w:lsdException w:name="Light Grid Accent 2" w:semiHidden="0" w:uiPriority="62" w:unhideWhenUsed="0"/>
+    <w:lsdException w:name="Medium Shading 1 Accent 2" w:semiHidden="0" w:uiPriority="63" w:unhideWhenUsed="0"/>
+    <w:lsdException w:name="Medium Shading 2 Accent 2" w:semiHidden="0" w:uiPriority="64" w:unhideWhenUsed="0"/>
+    <w:lsdException w:name="Medium List 1 Accent 2" w:semiHidden="0" w:uiPriority="65" w:unhideWhenUsed="0"/>
+    <w:lsdException w:name="Medium List 2 Accent 2" w:semiHidden="0" w:uiPriority="66" w:unhideWhenUsed="0"/>
+    <w:lsdException w:name="Medium Grid 1 Accent 2" w:semiHidden="0" w:uiPriority="67" w:unhideWhenUsed="0"/>
+    <w:lsdException w:name="Medium Grid 2 Accent 2" w:semiHidden="0" w:uiPriority="68" w:unhideWhenUsed="0"/>
+    <w:lsdException w:name="Medium Grid 3 Accent 2" w:semiHidden="0" w:uiPriority="69" w:unhideWhenUsed="0"/>
+    <w:lsdException w:name="Dark List Accent 2" w:semiHidden="0" w:uiPriority="70" w:unhideWhenUsed="0"/>
+    <w:lsdException w:name="Colorful Shading Accent 2" w:semiHidden="0" w:uiPriority="71" w:unhideWhenUsed="0"/>
+    <w:lsdException w:name="Colorful List Accent 2" w:semiHidden="0" w:uiPriority="72" w:unhideWhenUsed="0"/>
+    <w:lsdException w:name="Colorful Grid Accent 2" w:semiHidden="0" w:uiPriority="73" w:unhideWhenUsed="0"/>
+    <w:lsdException w:name="Light Shading Accent 3" w:semiHidden="0" w:uiPriority="60" w:unhideWhenUsed="0"/>
+    <w:lsdException w:name="Light List Accent 3" w:semiHidden="0" w:uiPriority="61" w:unhideWhenUsed="0"/>
+    <w:lsdException w:name="Light Grid Accent 3" w:semiHidden="0" w:uiPriority="62" w:unhideWhenUsed="0"/>
+    <w:lsdException w:name="Medium Shading 1 Accent 3" w:semiHidden="0" w:uiPriority="63" w:unhideWhenUsed="0"/>
+    <w:lsdException w:name="Medium Shading 2 Accent 3" w:semiHidden="0" w:uiPriority="64" w:unhideWhenUsed="0"/>
+    <w:lsdException w:name="Medium List 1 Accent 3" w:semiHidden="0" w:uiPriority="65" w:unhideWhenUsed="0"/>
+    <w:lsdException w:name="Medium List 2 Accent 3" w:semiHidden="0" w:uiPriority="66" w:unhideWhenUsed="0"/>
+    <w:lsdException w:name="Medium Grid 1 Accent 3" w:semiHidden="0" w:uiPriority="67" w:unhideWhenUsed="0"/>
+    <w:lsdException w:name="Medium Grid 2 Accent 3" w:semiHidden="0" w:uiPriority="68" w:unhideWhenUsed="0"/>
+    <w:lsdException w:name="Medium Grid 3 Accent 3" w:semiHidden="0" w:uiPriority="69" w:unhideWhenUsed="0"/>
+    <w:lsdException w:name="Dark List Accent 3" w:semiHidden="0" w:uiPriority="70" w:unhideWhenUsed="0"/>
+    <w:lsdException w:name="Colorful Shading Accent 3" w:semiHidden="0" w:uiPriority="71" w:unhideWhenUsed="0"/>
+    <w:lsdException w:name="Colorful List Accent 3" w:semiHidden="0" w:uiPriority="72" w:unhideWhenUsed="0"/>
+    <w:lsdException w:name="Colorful Grid Accent 3" w:semiHidden="0" w:uiPriority="73" w:unhideWhenUsed="0"/>
+    <w:lsdException w:name="Light Shading Accent 4" w:semiHidden="0" w:uiPriority="60" w:unhideWhenUsed="0"/>
+    <w:lsdException w:name="Light List Accent 4" w:semiHidden="0" w:uiPriority="61" w:unhideWhenUsed="0"/>
+    <w:lsdException w:name="Light Grid Accent 4" w:semiHidden="0" w:uiPriority="62" w:unhideWhenUsed="0"/>
+    <w:lsdException w:name="Medium Shading 1 Accent 4" w:semiHidden="0" w:uiPriority="63" w:unhideWhenUsed="0"/>
+    <w:lsdException w:name="Medium Shading 2 Accent 4" w:semiHidden="0" w:uiPriority="64" w:unhideWhenUsed="0"/>
+    <w:lsdException w:name="Medium List 1 Accent 4" w:semiHidden="0" w:uiPriority="65" w:unhideWhenUsed="0"/>
+    <w:lsdException w:name="Medium List 2 Accent 4" w:semiHidden="0" w:uiPriority="66" w:unhideWhenUsed="0"/>
+    <w:lsdException w:name="Medium Grid 1 Accent 4" w:semiHidden="0" w:uiPriority="67" w:unhideWhenUsed="0"/>
+    <w:lsdException w:name="Medium Grid 2 Accent 4" w:semiHidden="0" w:uiPriority="68" w:unhideWhenUsed="0"/>
+    <w:lsdException w:name="Medium Grid 3 Accent 4" w:semiHidden="0" w:uiPriority="69" w:unhideWhenUsed="0"/>
+    <w:lsdException w:name="Dark List Accent 4" w:semiHidden="0" w:uiPriority="70" w:unhideWhenUsed="0"/>
+    <w:lsdException w:name="Colorful Shading Accent 4" w:semiHidden="0" w:uiPriority="71" w:unhideWhenUsed="0"/>
+    <w:lsdException w:name="Colorful List Accent 4" w:semiHidden="0" w:uiPriority="72" w:unhideWhenUsed="0"/>
+    <w:lsdException w:name="Colorful Grid Accent 4" w:semiHidden="0" w:uiPriority="73" w:unhideWhenUsed="0"/>
+    <w:lsdException w:name="Light Shading Accent 5" w:semiHidden="0" w:uiPriority="60" w:unhideWhenUsed="0"/>
+    <w:lsdException w:name="Light List Accent 5" w:semiHidden="0" w:uiPriority="61" w:unhideWhenUsed="0"/>
+    <w:lsdException w:name="Light Grid Accent 5" w:semiHidden="0" w:uiPriority="62" w:unhideWhenUsed="0"/>
+    <w:lsdException w:name="Medium Shading 1 Accent 5" w:semiHidden="0" w:uiPriority="63" w:unhideWhenUsed="0"/>
+    <w:lsdException w:name="Medium Shading 2 Accent 5" w:semiHidden="0" w:uiPriority="64" w:unhideWhenUsed="0"/>
+    <w:lsdException w:name="Medium List 1 Accent 5" w:semiHidden="0" w:uiPriority="65" w:unhideWhenUsed="0"/>
+    <w:lsdException w:name="Medium List 2 Accent 5" w:semiHidden="0" w:uiPriority="66" w:unhideWhenUsed="0"/>
+    <w:lsdException w:name="Medium Grid 1 Accent 5" w:semiHidden="0" w:uiPriority="67" w:unhideWhenUsed="0"/>
+    <w:lsdException w:name="Medium Grid 2 Accent 5" w:semiHidden="0" w:uiPriority="68" w:unhideWhenUsed="0"/>
+    <w:lsdException w:name="Medium Grid 3 Accent 5" w:semiHidden="0" w:uiPriority="69" w:unhideWhenUsed="0"/>
+    <w:lsdException w:name="Dark List Accent 5" w:semiHidden="0" w:uiPriority="70" w:unhideWhenUsed="0"/>
+    <w:lsdException w:name="Colorful Shading Accent 5" w:semiHidden="0" w:uiPriority="71" w:unhideWhenUsed="0"/>
+    <w:lsdException w:name="Colorful List Accent 5" w:semiHidden="0" w:uiPriority="72" w:unhideWhenUsed="0"/>
+    <w:lsdException w:name="Colorful Grid Accent 5" w:semiHidden="0" w:uiPriority="73" w:unhideWhenUsed="0"/>
+    <w:lsdException w:name="Light Shading Accent 6" w:semiHidden="0" w:uiPriority="60" w:unhideWhenUsed="0"/>
+    <w:lsdException w:name="Light List Accent 6" w:semiHidden="0" w:uiPriority="61" w:unhideWhenUsed="0"/>
+    <w:lsdException w:name="Light Grid Accent 6" w:semiHidden="0" w:uiPriority="62" w:unhideWhenUsed="0"/>
+    <w:lsdException w:name="Medium Shading 1 Accent 6" w:semiHidden="0" w:uiPriority="63" w:unhideWhenUsed="0"/>
+    <w:lsdException w:name="Medium Shading 2 Accent 6" w:semiHidden="0" w:uiPriority="64" w:unhideWhenUsed="0"/>
+    <w:lsdException w:name="Medium List 1 Accent 6" w:semiHidden="0" w:uiPriority="65" w:unhideWhenUsed="0"/>
+    <w:lsdException w:name="Medium List 2 Accent 6" w:semiHidden="0" w:uiPriority="66" w:unhideWhenUsed="0"/>
+    <w:lsdException w:name="Medium Grid 1 Accent 6" w:semiHidden="0" w:uiPriority="67" w:unhideWhenUsed="0"/>
+    <w:lsdException w:name="Medium Grid 2 Accent 6" w:semiHidden="0" w:uiPriority="68" w:unhideWhenUsed="0"/>
+    <w:lsdException w:name="Medium Grid 3 Accent 6" w:semiHidden="0" w:uiPriority="69" w:unhideWhenUsed="0"/>
+    <w:lsdException w:name="Dark List Accent 6" w:semiHidden="0" w:uiPriority="70" w:unhideWhenUsed="0"/>
+    <w:lsdException w:name="Colorful Shading Accent 6" w:semiHidden="0" w:uiPriority="71" w:unhideWhenUsed="0"/>
+    <w:lsdException w:name="Colorful List Accent 6" w:semiHidden="0" w:uiPriority="72" w:unhideWhenUsed="0"/>
+    <w:lsdException w:name="Colorful Grid Accent 6" w:semiHidden="0" w:uiPriority="73" w:unhideWhenUsed="0"/>
+    <w:lsdException w:name="Subtle Emphasis" w:semiHidden="0" w:uiPriority="19" w:unhideWhenUsed="0" w:qFormat="1"/>
+    <w:lsdException w:name="Intense Emphasis" w:semiHidden="0" w:uiPriority="21" w:unhideWhenUsed="0" w:qFormat="1"/>
+    <w:lsdException w:name="Subtle Reference" w:semiHidden="0" w:uiPriority="31" w:unhideWhenUsed="0" w:qFormat="1"/>
+    <w:lsdException w:name="Intense Reference" w:semiHidden="0" w:uiPriority="32" w:unhideWhenUsed="0" w:qFormat="1"/>
+    <w:lsdException w:name="Book Title" w:semiHidden="0" w:uiPriority="33" w:unhideWhenUsed="0" w:qFormat="1"/>
+    <w:lsdException w:name="Bibliography" w:uiPriority="37"/>
+    <w:lsdException w:name="TOC Heading" w:uiPriority="39" w:qFormat="1"/>
+  </w:latentStyles>
+  <w:style w:type="paragraph" w:default="1" w:styleId="Normal">
+    <w:name w:val="Normal"/>
+    <w:qFormat/>
+  </w:style>
+  <w:style w:type="character" w:default="1" w:styleId="DefaultParagraphFont">
+    <w:name w:val="Default Paragraph Font"/>
+    <w:uiPriority w:val="1"/>
+    <w:semiHidden/>
+    <w:unhideWhenUsed/>
+  </w:style>
+  <w:style w:type="table" w:default="1" w:styleId="TableNormal">
+    <w:name w:val="Normal Table"/>
+    <w:uiPriority w:val="99"/>
+    <w:semiHidden/>
+    <w:unhideWhenUsed/>
+    <w:tblPr>
+      <w:tblInd w:w="0" w:type="dxa"/>
+      <w:tblCellMar>
+        <w:top w:w="0" w:type="dxa"/>
+        <w:left w:w="108" w:type="dxa"/>
+        <w:bottom w:w="0" w:type="dxa"/>
+        <w:right w:w="108" w:type="dxa"/>
+      </w:tblCellMar>
+    </w:tblPr>
+  </w:style>
+  <w:style w:type="numbering" w:default="1" w:styleId="NoList">
+    <w:name w:val="No List"/>
+    <w:uiPriority w:val="99"/>
+    <w:semiHidden/>
+    <w:unhideWhenUsed/>
   </w:style>
 </w:styles>
 </file>

</xml_diff>

<commit_message>
Added name to the UserList.docx
</commit_message>
<xml_diff>
--- a/Documents/UserList.docx
+++ b/Documents/UserList.docx
@@ -1,6 +1,6 @@
 
 <file path=word/document.xml><?xml version="1.0" encoding="utf-8"?>
-<w:document xmlns:wpc="http://schemas.microsoft.com/office/word/2010/wordprocessingCanvas" xmlns:mc="http://schemas.openxmlformats.org/markup-compatibility/2006" xmlns:o="urn:schemas-microsoft-com:office:office" xmlns:r="http://schemas.openxmlformats.org/officeDocument/2006/relationships" xmlns:m="http://schemas.openxmlformats.org/officeDocument/2006/math" xmlns:v="urn:schemas-microsoft-com:vml" xmlns:wp14="http://schemas.microsoft.com/office/word/2010/wordprocessingDrawing" xmlns:wp="http://schemas.openxmlformats.org/drawingml/2006/wordprocessingDrawing" xmlns:w10="urn:schemas-microsoft-com:office:word" xmlns:w="http://schemas.openxmlformats.org/wordprocessingml/2006/main" xmlns:w14="http://schemas.microsoft.com/office/word/2010/wordml" xmlns:wpg="http://schemas.microsoft.com/office/word/2010/wordprocessingGroup" xmlns:wpi="http://schemas.microsoft.com/office/word/2010/wordprocessingInk" xmlns:wne="http://schemas.microsoft.com/office/word/2006/wordml" xmlns:wps="http://schemas.microsoft.com/office/word/2010/wordprocessingShape" mc:Ignorable="w14 wp14">
+<w:document xmlns:wpc="http://schemas.microsoft.com/office/word/2010/wordprocessingCanvas" xmlns:mc="http://schemas.openxmlformats.org/markup-compatibility/2006" xmlns:o="urn:schemas-microsoft-com:office:office" xmlns:r="http://schemas.openxmlformats.org/officeDocument/2006/relationships" xmlns:m="http://schemas.openxmlformats.org/officeDocument/2006/math" xmlns:v="urn:schemas-microsoft-com:vml" xmlns:wp14="http://schemas.microsoft.com/office/word/2010/wordprocessingDrawing" xmlns:wp="http://schemas.openxmlformats.org/drawingml/2006/wordprocessingDrawing" xmlns:w10="urn:schemas-microsoft-com:office:word" xmlns:w="http://schemas.openxmlformats.org/wordprocessingml/2006/main" xmlns:w14="http://schemas.microsoft.com/office/word/2010/wordml" xmlns:w15="http://schemas.microsoft.com/office/word/2012/wordml" xmlns:wpg="http://schemas.microsoft.com/office/word/2010/wordprocessingGroup" xmlns:wpi="http://schemas.microsoft.com/office/word/2010/wordprocessingInk" xmlns:wne="http://schemas.microsoft.com/office/word/2006/wordml" xmlns:wps="http://schemas.microsoft.com/office/word/2010/wordprocessingShape" mc:Ignorable="w14 w15 wp14">
   <w:body>
     <w:p>
       <w:pPr>
@@ -9,6 +9,7 @@
           <w:sz w:val="40"/>
         </w:rPr>
       </w:pPr>
+      <w:bookmarkStart w:id="0" w:name="_GoBack"/>
       <w:r>
         <w:rPr>
           <w:rFonts w:ascii="Verdana" w:hAnsi="Verdana"/>
@@ -17,6 +18,7 @@
         <w:t>GameSimFall2016 – User List</w:t>
       </w:r>
     </w:p>
+    <w:bookmarkEnd w:id="0"/>
     <w:p>
       <w:pPr>
         <w:rPr>
@@ -24,7 +26,6 @@
           <w:sz w:val="24"/>
         </w:rPr>
       </w:pPr>
-      <w:proofErr w:type="gramStart"/>
       <w:r>
         <w:rPr>
           <w:rFonts w:ascii="Verdana" w:hAnsi="Verdana"/>
@@ -32,7 +33,6 @@
         </w:rPr>
         <w:t>Simple list of each user who has successfully pulled from the repository, and then pushed their changes to the repository.</w:t>
       </w:r>
-      <w:proofErr w:type="gramEnd"/>
     </w:p>
     <w:p>
       <w:pPr>
@@ -188,8 +188,35 @@
         </w:rPr>
         <w:t>Miranda Bryant</w:t>
       </w:r>
-      <w:bookmarkStart w:id="0" w:name="_GoBack"/>
-      <w:bookmarkEnd w:id="0"/>
+    </w:p>
+    <w:p>
+      <w:pPr>
+        <w:pStyle w:val="ListParagraph1"/>
+        <w:numPr>
+          <w:ilvl w:val="0"/>
+          <w:numId w:val="1"/>
+        </w:numPr>
+        <w:rPr>
+          <w:rFonts w:ascii="Verdana" w:hAnsi="Verdana"/>
+          <w:sz w:val="24"/>
+        </w:rPr>
+      </w:pPr>
+      <w:r>
+        <w:rPr>
+          <w:rFonts w:ascii="Verdana" w:hAnsi="Verdana"/>
+          <w:sz w:val="24"/>
+        </w:rPr>
+        <w:t xml:space="preserve">Sean </w:t>
+      </w:r>
+      <w:proofErr w:type="spellStart"/>
+      <w:r>
+        <w:rPr>
+          <w:rFonts w:ascii="Verdana" w:hAnsi="Verdana"/>
+          <w:sz w:val="24"/>
+        </w:rPr>
+        <w:t>Kovarovic</w:t>
+      </w:r>
+      <w:proofErr w:type="spellEnd"/>
     </w:p>
     <w:p>
       <w:pPr>
@@ -211,8 +238,8 @@
 </file>
 
 <file path=word/numbering.xml><?xml version="1.0" encoding="utf-8"?>
-<w:numbering xmlns:wpc="http://schemas.microsoft.com/office/word/2010/wordprocessingCanvas" xmlns:mc="http://schemas.openxmlformats.org/markup-compatibility/2006" xmlns:o="urn:schemas-microsoft-com:office:office" xmlns:r="http://schemas.openxmlformats.org/officeDocument/2006/relationships" xmlns:m="http://schemas.openxmlformats.org/officeDocument/2006/math" xmlns:v="urn:schemas-microsoft-com:vml" xmlns:wp14="http://schemas.microsoft.com/office/word/2010/wordprocessingDrawing" xmlns:wp="http://schemas.openxmlformats.org/drawingml/2006/wordprocessingDrawing" xmlns:w10="urn:schemas-microsoft-com:office:word" xmlns:w="http://schemas.openxmlformats.org/wordprocessingml/2006/main" xmlns:w14="http://schemas.microsoft.com/office/word/2010/wordml" xmlns:wpg="http://schemas.microsoft.com/office/word/2010/wordprocessingGroup" xmlns:wpi="http://schemas.microsoft.com/office/word/2010/wordprocessingInk" xmlns:wne="http://schemas.microsoft.com/office/word/2006/wordml" xmlns:wps="http://schemas.microsoft.com/office/word/2010/wordprocessingShape" mc:Ignorable="w14 wp14">
-  <w:abstractNum w:abstractNumId="0">
+<w:numbering xmlns:wpc="http://schemas.microsoft.com/office/word/2010/wordprocessingCanvas" xmlns:mc="http://schemas.openxmlformats.org/markup-compatibility/2006" xmlns:o="urn:schemas-microsoft-com:office:office" xmlns:r="http://schemas.openxmlformats.org/officeDocument/2006/relationships" xmlns:m="http://schemas.openxmlformats.org/officeDocument/2006/math" xmlns:v="urn:schemas-microsoft-com:vml" xmlns:wp14="http://schemas.microsoft.com/office/word/2010/wordprocessingDrawing" xmlns:wp="http://schemas.openxmlformats.org/drawingml/2006/wordprocessingDrawing" xmlns:w10="urn:schemas-microsoft-com:office:word" xmlns:w="http://schemas.openxmlformats.org/wordprocessingml/2006/main" xmlns:w14="http://schemas.microsoft.com/office/word/2010/wordml" xmlns:w15="http://schemas.microsoft.com/office/word/2012/wordml" xmlns:wpg="http://schemas.microsoft.com/office/word/2010/wordprocessingGroup" xmlns:wpi="http://schemas.microsoft.com/office/word/2010/wordprocessingInk" xmlns:wne="http://schemas.microsoft.com/office/word/2006/wordml" xmlns:wps="http://schemas.microsoft.com/office/word/2010/wordprocessingShape" mc:Ignorable="w14 w15 wp14">
+  <w:abstractNum w:abstractNumId="0" w15:restartNumberingAfterBreak="0">
     <w:nsid w:val="41550B4D"/>
     <w:multiLevelType w:val="multilevel"/>
     <w:tmpl w:val="41550B4D"/>
@@ -305,7 +332,7 @@
 </file>
 
 <file path=word/styles.xml><?xml version="1.0" encoding="utf-8"?>
-<w:styles xmlns:mc="http://schemas.openxmlformats.org/markup-compatibility/2006" xmlns:r="http://schemas.openxmlformats.org/officeDocument/2006/relationships" xmlns:w="http://schemas.openxmlformats.org/wordprocessingml/2006/main" xmlns:w14="http://schemas.microsoft.com/office/word/2010/wordml" mc:Ignorable="w14">
+<w:styles xmlns:mc="http://schemas.openxmlformats.org/markup-compatibility/2006" xmlns:r="http://schemas.openxmlformats.org/officeDocument/2006/relationships" xmlns:w="http://schemas.openxmlformats.org/wordprocessingml/2006/main" xmlns:w14="http://schemas.microsoft.com/office/word/2010/wordml" xmlns:w15="http://schemas.microsoft.com/office/word/2012/wordml" mc:Ignorable="w14 w15">
   <w:docDefaults>
     <w:rPrDefault>
       <w:rPr>
@@ -315,194 +342,378 @@
     </w:rPrDefault>
     <w:pPrDefault/>
   </w:docDefaults>
-  <w:latentStyles w:defLockedState="0" w:defUIPriority="0" w:defSemiHidden="1" w:defUnhideWhenUsed="1" w:defQFormat="0" w:count="267">
-    <w:lsdException w:name="Normal" w:semiHidden="0" w:unhideWhenUsed="0" w:qFormat="1"/>
-    <w:lsdException w:name="heading 1" w:semiHidden="0" w:uiPriority="9" w:unhideWhenUsed="0" w:qFormat="1"/>
-    <w:lsdException w:name="heading 2" w:uiPriority="9" w:qFormat="1"/>
-    <w:lsdException w:name="heading 3" w:uiPriority="9" w:qFormat="1"/>
-    <w:lsdException w:name="heading 4" w:uiPriority="9" w:qFormat="1"/>
-    <w:lsdException w:name="heading 5" w:uiPriority="9" w:qFormat="1"/>
-    <w:lsdException w:name="heading 6" w:uiPriority="9" w:qFormat="1"/>
-    <w:lsdException w:name="heading 7" w:uiPriority="9" w:qFormat="1"/>
-    <w:lsdException w:name="heading 8" w:uiPriority="9" w:qFormat="1"/>
-    <w:lsdException w:name="heading 9" w:uiPriority="9" w:qFormat="1"/>
-    <w:lsdException w:name="toc 1" w:uiPriority="39"/>
-    <w:lsdException w:name="toc 2" w:uiPriority="39"/>
-    <w:lsdException w:name="toc 3" w:uiPriority="39"/>
-    <w:lsdException w:name="toc 4" w:uiPriority="39"/>
-    <w:lsdException w:name="toc 5" w:uiPriority="39"/>
-    <w:lsdException w:name="toc 6" w:uiPriority="39"/>
-    <w:lsdException w:name="toc 7" w:uiPriority="39"/>
-    <w:lsdException w:name="toc 8" w:uiPriority="39"/>
-    <w:lsdException w:name="toc 9" w:uiPriority="39"/>
-    <w:lsdException w:name="caption" w:uiPriority="35" w:qFormat="1"/>
-    <w:lsdException w:name="Title" w:semiHidden="0" w:uiPriority="10" w:unhideWhenUsed="0" w:qFormat="1"/>
-    <w:lsdException w:name="Default Paragraph Font" w:uiPriority="1"/>
-    <w:lsdException w:name="Subtitle" w:semiHidden="0" w:uiPriority="11" w:unhideWhenUsed="0" w:qFormat="1"/>
-    <w:lsdException w:name="Strong" w:semiHidden="0" w:uiPriority="22" w:unhideWhenUsed="0" w:qFormat="1"/>
-    <w:lsdException w:name="Emphasis" w:semiHidden="0" w:uiPriority="20" w:unhideWhenUsed="0" w:qFormat="1"/>
-    <w:lsdException w:name="HTML Top of Form" w:uiPriority="99"/>
-    <w:lsdException w:name="HTML Bottom of Form" w:uiPriority="99"/>
-    <w:lsdException w:name="Normal Table" w:uiPriority="99"/>
-    <w:lsdException w:name="No List" w:uiPriority="99"/>
-    <w:lsdException w:name="Outline List 1" w:uiPriority="99"/>
-    <w:lsdException w:name="Outline List 2" w:uiPriority="99"/>
-    <w:lsdException w:name="Outline List 3" w:uiPriority="99"/>
-    <w:lsdException w:name="Table Simple 1" w:uiPriority="99"/>
-    <w:lsdException w:name="Table Simple 2" w:uiPriority="99"/>
-    <w:lsdException w:name="Table Simple 3" w:uiPriority="99"/>
-    <w:lsdException w:name="Table Classic 1" w:uiPriority="99"/>
-    <w:lsdException w:name="Table Classic 2" w:uiPriority="99"/>
-    <w:lsdException w:name="Table Classic 3" w:uiPriority="99"/>
-    <w:lsdException w:name="Table Classic 4" w:uiPriority="99"/>
-    <w:lsdException w:name="Table Colorful 1" w:uiPriority="99"/>
-    <w:lsdException w:name="Table Colorful 2" w:uiPriority="99"/>
-    <w:lsdException w:name="Table Colorful 3" w:uiPriority="99"/>
-    <w:lsdException w:name="Table Columns 1" w:uiPriority="99"/>
-    <w:lsdException w:name="Table Columns 2" w:uiPriority="99"/>
-    <w:lsdException w:name="Table Columns 3" w:uiPriority="99"/>
-    <w:lsdException w:name="Table Columns 4" w:uiPriority="99"/>
-    <w:lsdException w:name="Table Columns 5" w:uiPriority="99"/>
-    <w:lsdException w:name="Table Grid 1" w:uiPriority="99"/>
-    <w:lsdException w:name="Table Grid 2" w:uiPriority="99"/>
-    <w:lsdException w:name="Table Grid 3" w:uiPriority="99"/>
-    <w:lsdException w:name="Table Grid 4" w:uiPriority="99"/>
-    <w:lsdException w:name="Table Grid 5" w:uiPriority="99"/>
-    <w:lsdException w:name="Table Grid 6" w:uiPriority="99"/>
-    <w:lsdException w:name="Table Grid 7" w:uiPriority="99"/>
-    <w:lsdException w:name="Table Grid 8" w:uiPriority="99"/>
-    <w:lsdException w:name="Table List 1" w:uiPriority="99"/>
-    <w:lsdException w:name="Table List 2" w:uiPriority="99"/>
-    <w:lsdException w:name="Table List 3" w:uiPriority="99"/>
-    <w:lsdException w:name="Table List 4" w:uiPriority="99"/>
-    <w:lsdException w:name="Table List 5" w:uiPriority="99"/>
-    <w:lsdException w:name="Table List 6" w:uiPriority="99"/>
-    <w:lsdException w:name="Table List 7" w:uiPriority="99"/>
-    <w:lsdException w:name="Table List 8" w:uiPriority="99"/>
-    <w:lsdException w:name="Table 3D effects 1" w:uiPriority="99"/>
-    <w:lsdException w:name="Table 3D effects 2" w:uiPriority="99"/>
-    <w:lsdException w:name="Table 3D effects 3" w:uiPriority="99"/>
-    <w:lsdException w:name="Table Contemporary" w:uiPriority="99"/>
-    <w:lsdException w:name="Table Elegant" w:uiPriority="99"/>
-    <w:lsdException w:name="Table Professional" w:uiPriority="99"/>
-    <w:lsdException w:name="Table Subtle 1" w:uiPriority="99"/>
-    <w:lsdException w:name="Table Subtle 2" w:uiPriority="99"/>
-    <w:lsdException w:name="Table Web 1" w:uiPriority="99"/>
-    <w:lsdException w:name="Table Web 2" w:uiPriority="99"/>
-    <w:lsdException w:name="Table Web 3" w:uiPriority="99"/>
+  <w:latentStyles w:defLockedState="0" w:defUIPriority="0" w:defSemiHidden="0" w:defUnhideWhenUsed="0" w:defQFormat="0" w:count="371">
+    <w:lsdException w:name="Normal" w:qFormat="1"/>
+    <w:lsdException w:name="heading 1" w:uiPriority="9" w:qFormat="1"/>
+    <w:lsdException w:name="heading 2" w:semiHidden="1" w:uiPriority="9" w:unhideWhenUsed="1" w:qFormat="1"/>
+    <w:lsdException w:name="heading 3" w:semiHidden="1" w:uiPriority="9" w:unhideWhenUsed="1" w:qFormat="1"/>
+    <w:lsdException w:name="heading 4" w:semiHidden="1" w:uiPriority="9" w:unhideWhenUsed="1" w:qFormat="1"/>
+    <w:lsdException w:name="heading 5" w:semiHidden="1" w:uiPriority="9" w:unhideWhenUsed="1" w:qFormat="1"/>
+    <w:lsdException w:name="heading 6" w:semiHidden="1" w:uiPriority="9" w:unhideWhenUsed="1" w:qFormat="1"/>
+    <w:lsdException w:name="heading 7" w:semiHidden="1" w:uiPriority="9" w:unhideWhenUsed="1" w:qFormat="1"/>
+    <w:lsdException w:name="heading 8" w:semiHidden="1" w:uiPriority="9" w:unhideWhenUsed="1" w:qFormat="1"/>
+    <w:lsdException w:name="heading 9" w:semiHidden="1" w:uiPriority="9" w:unhideWhenUsed="1" w:qFormat="1"/>
+    <w:lsdException w:name="index 1" w:semiHidden="1" w:unhideWhenUsed="1"/>
+    <w:lsdException w:name="index 2" w:semiHidden="1" w:unhideWhenUsed="1"/>
+    <w:lsdException w:name="index 3" w:semiHidden="1" w:unhideWhenUsed="1"/>
+    <w:lsdException w:name="index 4" w:semiHidden="1" w:unhideWhenUsed="1"/>
+    <w:lsdException w:name="index 5" w:semiHidden="1" w:unhideWhenUsed="1"/>
+    <w:lsdException w:name="index 6" w:semiHidden="1" w:unhideWhenUsed="1"/>
+    <w:lsdException w:name="index 7" w:semiHidden="1" w:unhideWhenUsed="1"/>
+    <w:lsdException w:name="index 8" w:semiHidden="1" w:unhideWhenUsed="1"/>
+    <w:lsdException w:name="index 9" w:semiHidden="1" w:unhideWhenUsed="1"/>
+    <w:lsdException w:name="toc 1" w:semiHidden="1" w:uiPriority="39" w:unhideWhenUsed="1"/>
+    <w:lsdException w:name="toc 2" w:semiHidden="1" w:uiPriority="39" w:unhideWhenUsed="1"/>
+    <w:lsdException w:name="toc 3" w:semiHidden="1" w:uiPriority="39" w:unhideWhenUsed="1"/>
+    <w:lsdException w:name="toc 4" w:semiHidden="1" w:uiPriority="39" w:unhideWhenUsed="1"/>
+    <w:lsdException w:name="toc 5" w:semiHidden="1" w:uiPriority="39" w:unhideWhenUsed="1"/>
+    <w:lsdException w:name="toc 6" w:semiHidden="1" w:uiPriority="39" w:unhideWhenUsed="1"/>
+    <w:lsdException w:name="toc 7" w:semiHidden="1" w:uiPriority="39" w:unhideWhenUsed="1"/>
+    <w:lsdException w:name="toc 8" w:semiHidden="1" w:uiPriority="39" w:unhideWhenUsed="1"/>
+    <w:lsdException w:name="toc 9" w:semiHidden="1" w:uiPriority="39" w:unhideWhenUsed="1"/>
+    <w:lsdException w:name="Normal Indent" w:semiHidden="1" w:unhideWhenUsed="1"/>
+    <w:lsdException w:name="footnote text" w:semiHidden="1" w:unhideWhenUsed="1"/>
+    <w:lsdException w:name="annotation text" w:semiHidden="1" w:unhideWhenUsed="1"/>
+    <w:lsdException w:name="header" w:semiHidden="1" w:unhideWhenUsed="1"/>
+    <w:lsdException w:name="footer" w:semiHidden="1" w:unhideWhenUsed="1"/>
+    <w:lsdException w:name="index heading" w:semiHidden="1" w:unhideWhenUsed="1"/>
+    <w:lsdException w:name="caption" w:semiHidden="1" w:uiPriority="35" w:unhideWhenUsed="1" w:qFormat="1"/>
+    <w:lsdException w:name="table of figures" w:semiHidden="1" w:unhideWhenUsed="1"/>
+    <w:lsdException w:name="envelope address" w:semiHidden="1" w:unhideWhenUsed="1"/>
+    <w:lsdException w:name="envelope return" w:semiHidden="1" w:unhideWhenUsed="1"/>
+    <w:lsdException w:name="footnote reference" w:semiHidden="1" w:unhideWhenUsed="1"/>
+    <w:lsdException w:name="annotation reference" w:semiHidden="1" w:unhideWhenUsed="1"/>
+    <w:lsdException w:name="line number" w:semiHidden="1" w:unhideWhenUsed="1"/>
+    <w:lsdException w:name="page number" w:semiHidden="1" w:unhideWhenUsed="1"/>
+    <w:lsdException w:name="endnote reference" w:semiHidden="1" w:unhideWhenUsed="1"/>
+    <w:lsdException w:name="endnote text" w:semiHidden="1" w:unhideWhenUsed="1"/>
+    <w:lsdException w:name="table of authorities" w:semiHidden="1" w:unhideWhenUsed="1"/>
+    <w:lsdException w:name="macro" w:semiHidden="1" w:unhideWhenUsed="1"/>
+    <w:lsdException w:name="toa heading" w:semiHidden="1" w:unhideWhenUsed="1"/>
+    <w:lsdException w:name="List" w:semiHidden="1" w:unhideWhenUsed="1"/>
+    <w:lsdException w:name="List Bullet" w:semiHidden="1" w:unhideWhenUsed="1"/>
+    <w:lsdException w:name="List Number" w:semiHidden="1" w:unhideWhenUsed="1"/>
+    <w:lsdException w:name="List 2" w:semiHidden="1" w:unhideWhenUsed="1"/>
+    <w:lsdException w:name="List 3" w:semiHidden="1" w:unhideWhenUsed="1"/>
+    <w:lsdException w:name="List 4" w:semiHidden="1" w:unhideWhenUsed="1"/>
+    <w:lsdException w:name="List 5" w:semiHidden="1" w:unhideWhenUsed="1"/>
+    <w:lsdException w:name="List Bullet 2" w:semiHidden="1" w:unhideWhenUsed="1"/>
+    <w:lsdException w:name="List Bullet 3" w:semiHidden="1" w:unhideWhenUsed="1"/>
+    <w:lsdException w:name="List Bullet 4" w:semiHidden="1" w:unhideWhenUsed="1"/>
+    <w:lsdException w:name="List Bullet 5" w:semiHidden="1" w:unhideWhenUsed="1"/>
+    <w:lsdException w:name="List Number 2" w:semiHidden="1" w:unhideWhenUsed="1"/>
+    <w:lsdException w:name="List Number 3" w:semiHidden="1" w:unhideWhenUsed="1"/>
+    <w:lsdException w:name="List Number 4" w:semiHidden="1" w:unhideWhenUsed="1"/>
+    <w:lsdException w:name="List Number 5" w:semiHidden="1" w:unhideWhenUsed="1"/>
+    <w:lsdException w:name="Title" w:uiPriority="10" w:qFormat="1"/>
+    <w:lsdException w:name="Closing" w:semiHidden="1" w:unhideWhenUsed="1"/>
+    <w:lsdException w:name="Signature" w:semiHidden="1" w:unhideWhenUsed="1"/>
+    <w:lsdException w:name="Default Paragraph Font" w:semiHidden="1" w:uiPriority="1" w:unhideWhenUsed="1"/>
+    <w:lsdException w:name="Body Text" w:semiHidden="1" w:unhideWhenUsed="1"/>
+    <w:lsdException w:name="Body Text Indent" w:semiHidden="1" w:unhideWhenUsed="1"/>
+    <w:lsdException w:name="List Continue" w:semiHidden="1" w:unhideWhenUsed="1"/>
+    <w:lsdException w:name="List Continue 2" w:semiHidden="1" w:unhideWhenUsed="1"/>
+    <w:lsdException w:name="List Continue 3" w:semiHidden="1" w:unhideWhenUsed="1"/>
+    <w:lsdException w:name="List Continue 4" w:semiHidden="1" w:unhideWhenUsed="1"/>
+    <w:lsdException w:name="List Continue 5" w:semiHidden="1" w:unhideWhenUsed="1"/>
+    <w:lsdException w:name="Message Header" w:semiHidden="1" w:unhideWhenUsed="1"/>
+    <w:lsdException w:name="Subtitle" w:uiPriority="11" w:qFormat="1"/>
+    <w:lsdException w:name="Salutation" w:semiHidden="1" w:unhideWhenUsed="1"/>
+    <w:lsdException w:name="Date" w:semiHidden="1" w:unhideWhenUsed="1"/>
+    <w:lsdException w:name="Body Text First Indent" w:semiHidden="1" w:unhideWhenUsed="1"/>
+    <w:lsdException w:name="Body Text First Indent 2" w:semiHidden="1" w:unhideWhenUsed="1"/>
+    <w:lsdException w:name="Note Heading" w:semiHidden="1" w:unhideWhenUsed="1"/>
+    <w:lsdException w:name="Body Text 2" w:semiHidden="1" w:unhideWhenUsed="1"/>
+    <w:lsdException w:name="Body Text 3" w:semiHidden="1" w:unhideWhenUsed="1"/>
+    <w:lsdException w:name="Body Text Indent 2" w:semiHidden="1" w:unhideWhenUsed="1"/>
+    <w:lsdException w:name="Body Text Indent 3" w:semiHidden="1" w:unhideWhenUsed="1"/>
+    <w:lsdException w:name="Block Text" w:semiHidden="1" w:unhideWhenUsed="1"/>
+    <w:lsdException w:name="Hyperlink" w:semiHidden="1" w:unhideWhenUsed="1"/>
+    <w:lsdException w:name="FollowedHyperlink" w:semiHidden="1" w:unhideWhenUsed="1"/>
+    <w:lsdException w:name="Strong" w:uiPriority="22" w:qFormat="1"/>
+    <w:lsdException w:name="Emphasis" w:uiPriority="20" w:qFormat="1"/>
+    <w:lsdException w:name="Document Map" w:semiHidden="1" w:unhideWhenUsed="1"/>
+    <w:lsdException w:name="Plain Text" w:semiHidden="1" w:unhideWhenUsed="1"/>
+    <w:lsdException w:name="E-mail Signature" w:semiHidden="1" w:unhideWhenUsed="1"/>
+    <w:lsdException w:name="HTML Top of Form" w:semiHidden="1" w:uiPriority="99" w:unhideWhenUsed="1"/>
+    <w:lsdException w:name="HTML Bottom of Form" w:semiHidden="1" w:uiPriority="99" w:unhideWhenUsed="1"/>
+    <w:lsdException w:name="Normal (Web)" w:semiHidden="1" w:unhideWhenUsed="1"/>
+    <w:lsdException w:name="HTML Acronym" w:semiHidden="1" w:unhideWhenUsed="1"/>
+    <w:lsdException w:name="HTML Address" w:semiHidden="1" w:unhideWhenUsed="1"/>
+    <w:lsdException w:name="HTML Cite" w:semiHidden="1" w:unhideWhenUsed="1"/>
+    <w:lsdException w:name="HTML Code" w:semiHidden="1" w:unhideWhenUsed="1"/>
+    <w:lsdException w:name="HTML Definition" w:semiHidden="1" w:unhideWhenUsed="1"/>
+    <w:lsdException w:name="HTML Keyboard" w:semiHidden="1" w:unhideWhenUsed="1"/>
+    <w:lsdException w:name="HTML Preformatted" w:semiHidden="1" w:unhideWhenUsed="1"/>
+    <w:lsdException w:name="HTML Sample" w:semiHidden="1" w:unhideWhenUsed="1"/>
+    <w:lsdException w:name="HTML Typewriter" w:semiHidden="1" w:unhideWhenUsed="1"/>
+    <w:lsdException w:name="HTML Variable" w:semiHidden="1" w:unhideWhenUsed="1"/>
+    <w:lsdException w:name="Normal Table" w:semiHidden="1" w:uiPriority="99" w:unhideWhenUsed="1"/>
+    <w:lsdException w:name="annotation subject" w:semiHidden="1" w:unhideWhenUsed="1"/>
+    <w:lsdException w:name="No List" w:semiHidden="1" w:uiPriority="99" w:unhideWhenUsed="1"/>
+    <w:lsdException w:name="Outline List 1" w:semiHidden="1" w:uiPriority="99" w:unhideWhenUsed="1"/>
+    <w:lsdException w:name="Outline List 2" w:semiHidden="1" w:uiPriority="99" w:unhideWhenUsed="1"/>
+    <w:lsdException w:name="Outline List 3" w:semiHidden="1" w:uiPriority="99" w:unhideWhenUsed="1"/>
+    <w:lsdException w:name="Table Simple 1" w:semiHidden="1" w:uiPriority="99" w:unhideWhenUsed="1"/>
+    <w:lsdException w:name="Table Simple 2" w:semiHidden="1" w:uiPriority="99" w:unhideWhenUsed="1"/>
+    <w:lsdException w:name="Table Simple 3" w:semiHidden="1" w:uiPriority="99" w:unhideWhenUsed="1"/>
+    <w:lsdException w:name="Table Classic 1" w:semiHidden="1" w:uiPriority="99" w:unhideWhenUsed="1"/>
+    <w:lsdException w:name="Table Classic 2" w:semiHidden="1" w:uiPriority="99" w:unhideWhenUsed="1"/>
+    <w:lsdException w:name="Table Classic 3" w:semiHidden="1" w:uiPriority="99" w:unhideWhenUsed="1"/>
+    <w:lsdException w:name="Table Classic 4" w:semiHidden="1" w:uiPriority="99" w:unhideWhenUsed="1"/>
+    <w:lsdException w:name="Table Colorful 1" w:semiHidden="1" w:uiPriority="99" w:unhideWhenUsed="1"/>
+    <w:lsdException w:name="Table Colorful 2" w:semiHidden="1" w:uiPriority="99" w:unhideWhenUsed="1"/>
+    <w:lsdException w:name="Table Colorful 3" w:semiHidden="1" w:uiPriority="99" w:unhideWhenUsed="1"/>
+    <w:lsdException w:name="Table Columns 1" w:semiHidden="1" w:uiPriority="99" w:unhideWhenUsed="1"/>
+    <w:lsdException w:name="Table Columns 2" w:semiHidden="1" w:uiPriority="99" w:unhideWhenUsed="1"/>
+    <w:lsdException w:name="Table Columns 3" w:semiHidden="1" w:uiPriority="99" w:unhideWhenUsed="1"/>
+    <w:lsdException w:name="Table Columns 4" w:semiHidden="1" w:uiPriority="99" w:unhideWhenUsed="1"/>
+    <w:lsdException w:name="Table Columns 5" w:semiHidden="1" w:uiPriority="99" w:unhideWhenUsed="1"/>
+    <w:lsdException w:name="Table Grid 1" w:semiHidden="1" w:uiPriority="99" w:unhideWhenUsed="1"/>
+    <w:lsdException w:name="Table Grid 2" w:semiHidden="1" w:uiPriority="99" w:unhideWhenUsed="1"/>
+    <w:lsdException w:name="Table Grid 3" w:semiHidden="1" w:uiPriority="99" w:unhideWhenUsed="1"/>
+    <w:lsdException w:name="Table Grid 4" w:semiHidden="1" w:uiPriority="99" w:unhideWhenUsed="1"/>
+    <w:lsdException w:name="Table Grid 5" w:semiHidden="1" w:uiPriority="99" w:unhideWhenUsed="1"/>
+    <w:lsdException w:name="Table Grid 6" w:semiHidden="1" w:uiPriority="99" w:unhideWhenUsed="1"/>
+    <w:lsdException w:name="Table Grid 7" w:semiHidden="1" w:uiPriority="99" w:unhideWhenUsed="1"/>
+    <w:lsdException w:name="Table Grid 8" w:semiHidden="1" w:uiPriority="99" w:unhideWhenUsed="1"/>
+    <w:lsdException w:name="Table List 1" w:semiHidden="1" w:uiPriority="99" w:unhideWhenUsed="1"/>
+    <w:lsdException w:name="Table List 2" w:semiHidden="1" w:uiPriority="99" w:unhideWhenUsed="1"/>
+    <w:lsdException w:name="Table List 3" w:semiHidden="1" w:uiPriority="99" w:unhideWhenUsed="1"/>
+    <w:lsdException w:name="Table List 4" w:semiHidden="1" w:uiPriority="99" w:unhideWhenUsed="1"/>
+    <w:lsdException w:name="Table List 5" w:semiHidden="1" w:uiPriority="99" w:unhideWhenUsed="1"/>
+    <w:lsdException w:name="Table List 6" w:semiHidden="1" w:uiPriority="99" w:unhideWhenUsed="1"/>
+    <w:lsdException w:name="Table List 7" w:semiHidden="1" w:uiPriority="99" w:unhideWhenUsed="1"/>
+    <w:lsdException w:name="Table List 8" w:semiHidden="1" w:uiPriority="99" w:unhideWhenUsed="1"/>
+    <w:lsdException w:name="Table 3D effects 1" w:semiHidden="1" w:uiPriority="99" w:unhideWhenUsed="1"/>
+    <w:lsdException w:name="Table 3D effects 2" w:semiHidden="1" w:uiPriority="99" w:unhideWhenUsed="1"/>
+    <w:lsdException w:name="Table 3D effects 3" w:semiHidden="1" w:uiPriority="99" w:unhideWhenUsed="1"/>
+    <w:lsdException w:name="Table Contemporary" w:semiHidden="1" w:uiPriority="99" w:unhideWhenUsed="1"/>
+    <w:lsdException w:name="Table Elegant" w:semiHidden="1" w:uiPriority="99" w:unhideWhenUsed="1"/>
+    <w:lsdException w:name="Table Professional" w:semiHidden="1" w:uiPriority="99" w:unhideWhenUsed="1"/>
+    <w:lsdException w:name="Table Subtle 1" w:semiHidden="1" w:uiPriority="99" w:unhideWhenUsed="1"/>
+    <w:lsdException w:name="Table Subtle 2" w:semiHidden="1" w:uiPriority="99" w:unhideWhenUsed="1"/>
+    <w:lsdException w:name="Table Web 1" w:semiHidden="1" w:uiPriority="99" w:unhideWhenUsed="1"/>
+    <w:lsdException w:name="Table Web 2" w:semiHidden="1" w:uiPriority="99" w:unhideWhenUsed="1"/>
+    <w:lsdException w:name="Table Web 3" w:semiHidden="1" w:uiPriority="99" w:unhideWhenUsed="1"/>
+    <w:lsdException w:name="Balloon Text" w:semiHidden="1" w:unhideWhenUsed="1"/>
     <w:lsdException w:name="Table Grid" w:uiPriority="99"/>
-    <w:lsdException w:name="Table Theme" w:uiPriority="99"/>
-    <w:lsdException w:name="Placeholder Text" w:uiPriority="99" w:unhideWhenUsed="0"/>
-    <w:lsdException w:name="No Spacing" w:semiHidden="0" w:uiPriority="1" w:unhideWhenUsed="0" w:qFormat="1"/>
-    <w:lsdException w:name="Light Shading" w:semiHidden="0" w:uiPriority="60" w:unhideWhenUsed="0"/>
-    <w:lsdException w:name="Light List" w:semiHidden="0" w:uiPriority="61" w:unhideWhenUsed="0"/>
-    <w:lsdException w:name="Light Grid" w:semiHidden="0" w:uiPriority="62" w:unhideWhenUsed="0"/>
-    <w:lsdException w:name="Medium Shading 1" w:semiHidden="0" w:uiPriority="63" w:unhideWhenUsed="0"/>
-    <w:lsdException w:name="Medium Shading 2" w:semiHidden="0" w:uiPriority="64" w:unhideWhenUsed="0"/>
-    <w:lsdException w:name="Medium List 1" w:semiHidden="0" w:uiPriority="65" w:unhideWhenUsed="0"/>
-    <w:lsdException w:name="Medium List 2" w:semiHidden="0" w:uiPriority="66" w:unhideWhenUsed="0"/>
-    <w:lsdException w:name="Medium Grid 1" w:semiHidden="0" w:uiPriority="67" w:unhideWhenUsed="0"/>
-    <w:lsdException w:name="Medium Grid 2" w:semiHidden="0" w:uiPriority="68" w:unhideWhenUsed="0"/>
-    <w:lsdException w:name="Medium Grid 3" w:semiHidden="0" w:uiPriority="69" w:unhideWhenUsed="0"/>
-    <w:lsdException w:name="Dark List" w:semiHidden="0" w:uiPriority="70" w:unhideWhenUsed="0"/>
-    <w:lsdException w:name="Colorful Shading" w:semiHidden="0" w:uiPriority="71" w:unhideWhenUsed="0"/>
-    <w:lsdException w:name="Colorful List" w:semiHidden="0" w:uiPriority="72" w:unhideWhenUsed="0"/>
-    <w:lsdException w:name="Colorful Grid" w:semiHidden="0" w:uiPriority="73" w:unhideWhenUsed="0"/>
-    <w:lsdException w:name="Light Shading Accent 1" w:semiHidden="0" w:uiPriority="60" w:unhideWhenUsed="0"/>
-    <w:lsdException w:name="Light List Accent 1" w:semiHidden="0" w:uiPriority="61" w:unhideWhenUsed="0"/>
-    <w:lsdException w:name="Light Grid Accent 1" w:semiHidden="0" w:uiPriority="62" w:unhideWhenUsed="0"/>
-    <w:lsdException w:name="Medium Shading 1 Accent 1" w:semiHidden="0" w:uiPriority="63" w:unhideWhenUsed="0"/>
-    <w:lsdException w:name="Medium Shading 2 Accent 1" w:semiHidden="0" w:uiPriority="64" w:unhideWhenUsed="0"/>
-    <w:lsdException w:name="Medium List 1 Accent 1" w:semiHidden="0" w:uiPriority="65" w:unhideWhenUsed="0"/>
-    <w:lsdException w:name="Revision" w:uiPriority="99" w:unhideWhenUsed="0"/>
-    <w:lsdException w:name="List Paragraph" w:semiHidden="0" w:uiPriority="34" w:unhideWhenUsed="0" w:qFormat="1"/>
-    <w:lsdException w:name="Quote" w:semiHidden="0" w:uiPriority="29" w:unhideWhenUsed="0" w:qFormat="1"/>
-    <w:lsdException w:name="Intense Quote" w:semiHidden="0" w:uiPriority="30" w:unhideWhenUsed="0" w:qFormat="1"/>
-    <w:lsdException w:name="Medium List 2 Accent 1" w:semiHidden="0" w:uiPriority="66" w:unhideWhenUsed="0"/>
-    <w:lsdException w:name="Medium Grid 1 Accent 1" w:semiHidden="0" w:uiPriority="67" w:unhideWhenUsed="0"/>
-    <w:lsdException w:name="Medium Grid 2 Accent 1" w:semiHidden="0" w:uiPriority="68" w:unhideWhenUsed="0"/>
-    <w:lsdException w:name="Medium Grid 3 Accent 1" w:semiHidden="0" w:uiPriority="69" w:unhideWhenUsed="0"/>
-    <w:lsdException w:name="Dark List Accent 1" w:semiHidden="0" w:uiPriority="70" w:unhideWhenUsed="0"/>
-    <w:lsdException w:name="Colorful Shading Accent 1" w:semiHidden="0" w:uiPriority="71" w:unhideWhenUsed="0"/>
-    <w:lsdException w:name="Colorful List Accent 1" w:semiHidden="0" w:uiPriority="72" w:unhideWhenUsed="0"/>
-    <w:lsdException w:name="Colorful Grid Accent 1" w:semiHidden="0" w:uiPriority="73" w:unhideWhenUsed="0"/>
-    <w:lsdException w:name="Light Shading Accent 2" w:semiHidden="0" w:uiPriority="60" w:unhideWhenUsed="0"/>
-    <w:lsdException w:name="Light List Accent 2" w:semiHidden="0" w:uiPriority="61" w:unhideWhenUsed="0"/>
-    <w:lsdException w:name="Light Grid Accent 2" w:semiHidden="0" w:uiPriority="62" w:unhideWhenUsed="0"/>
-    <w:lsdException w:name="Medium Shading 1 Accent 2" w:semiHidden="0" w:uiPriority="63" w:unhideWhenUsed="0"/>
-    <w:lsdException w:name="Medium Shading 2 Accent 2" w:semiHidden="0" w:uiPriority="64" w:unhideWhenUsed="0"/>
-    <w:lsdException w:name="Medium List 1 Accent 2" w:semiHidden="0" w:uiPriority="65" w:unhideWhenUsed="0"/>
-    <w:lsdException w:name="Medium List 2 Accent 2" w:semiHidden="0" w:uiPriority="66" w:unhideWhenUsed="0"/>
-    <w:lsdException w:name="Medium Grid 1 Accent 2" w:semiHidden="0" w:uiPriority="67" w:unhideWhenUsed="0"/>
-    <w:lsdException w:name="Medium Grid 2 Accent 2" w:semiHidden="0" w:uiPriority="68" w:unhideWhenUsed="0"/>
-    <w:lsdException w:name="Medium Grid 3 Accent 2" w:semiHidden="0" w:uiPriority="69" w:unhideWhenUsed="0"/>
-    <w:lsdException w:name="Dark List Accent 2" w:semiHidden="0" w:uiPriority="70" w:unhideWhenUsed="0"/>
-    <w:lsdException w:name="Colorful Shading Accent 2" w:semiHidden="0" w:uiPriority="71" w:unhideWhenUsed="0"/>
-    <w:lsdException w:name="Colorful List Accent 2" w:semiHidden="0" w:uiPriority="72" w:unhideWhenUsed="0"/>
-    <w:lsdException w:name="Colorful Grid Accent 2" w:semiHidden="0" w:uiPriority="73" w:unhideWhenUsed="0"/>
-    <w:lsdException w:name="Light Shading Accent 3" w:semiHidden="0" w:uiPriority="60" w:unhideWhenUsed="0"/>
-    <w:lsdException w:name="Light List Accent 3" w:semiHidden="0" w:uiPriority="61" w:unhideWhenUsed="0"/>
-    <w:lsdException w:name="Light Grid Accent 3" w:semiHidden="0" w:uiPriority="62" w:unhideWhenUsed="0"/>
-    <w:lsdException w:name="Medium Shading 1 Accent 3" w:semiHidden="0" w:uiPriority="63" w:unhideWhenUsed="0"/>
-    <w:lsdException w:name="Medium Shading 2 Accent 3" w:semiHidden="0" w:uiPriority="64" w:unhideWhenUsed="0"/>
-    <w:lsdException w:name="Medium List 1 Accent 3" w:semiHidden="0" w:uiPriority="65" w:unhideWhenUsed="0"/>
-    <w:lsdException w:name="Medium List 2 Accent 3" w:semiHidden="0" w:uiPriority="66" w:unhideWhenUsed="0"/>
-    <w:lsdException w:name="Medium Grid 1 Accent 3" w:semiHidden="0" w:uiPriority="67" w:unhideWhenUsed="0"/>
-    <w:lsdException w:name="Medium Grid 2 Accent 3" w:semiHidden="0" w:uiPriority="68" w:unhideWhenUsed="0"/>
-    <w:lsdException w:name="Medium Grid 3 Accent 3" w:semiHidden="0" w:uiPriority="69" w:unhideWhenUsed="0"/>
-    <w:lsdException w:name="Dark List Accent 3" w:semiHidden="0" w:uiPriority="70" w:unhideWhenUsed="0"/>
-    <w:lsdException w:name="Colorful Shading Accent 3" w:semiHidden="0" w:uiPriority="71" w:unhideWhenUsed="0"/>
-    <w:lsdException w:name="Colorful List Accent 3" w:semiHidden="0" w:uiPriority="72" w:unhideWhenUsed="0"/>
-    <w:lsdException w:name="Colorful Grid Accent 3" w:semiHidden="0" w:uiPriority="73" w:unhideWhenUsed="0"/>
-    <w:lsdException w:name="Light Shading Accent 4" w:semiHidden="0" w:uiPriority="60" w:unhideWhenUsed="0"/>
-    <w:lsdException w:name="Light List Accent 4" w:semiHidden="0" w:uiPriority="61" w:unhideWhenUsed="0"/>
-    <w:lsdException w:name="Light Grid Accent 4" w:semiHidden="0" w:uiPriority="62" w:unhideWhenUsed="0"/>
-    <w:lsdException w:name="Medium Shading 1 Accent 4" w:semiHidden="0" w:uiPriority="63" w:unhideWhenUsed="0"/>
-    <w:lsdException w:name="Medium Shading 2 Accent 4" w:semiHidden="0" w:uiPriority="64" w:unhideWhenUsed="0"/>
-    <w:lsdException w:name="Medium List 1 Accent 4" w:semiHidden="0" w:uiPriority="65" w:unhideWhenUsed="0"/>
-    <w:lsdException w:name="Medium List 2 Accent 4" w:semiHidden="0" w:uiPriority="66" w:unhideWhenUsed="0"/>
-    <w:lsdException w:name="Medium Grid 1 Accent 4" w:semiHidden="0" w:uiPriority="67" w:unhideWhenUsed="0"/>
-    <w:lsdException w:name="Medium Grid 2 Accent 4" w:semiHidden="0" w:uiPriority="68" w:unhideWhenUsed="0"/>
-    <w:lsdException w:name="Medium Grid 3 Accent 4" w:semiHidden="0" w:uiPriority="69" w:unhideWhenUsed="0"/>
-    <w:lsdException w:name="Dark List Accent 4" w:semiHidden="0" w:uiPriority="70" w:unhideWhenUsed="0"/>
-    <w:lsdException w:name="Colorful Shading Accent 4" w:semiHidden="0" w:uiPriority="71" w:unhideWhenUsed="0"/>
-    <w:lsdException w:name="Colorful List Accent 4" w:semiHidden="0" w:uiPriority="72" w:unhideWhenUsed="0"/>
-    <w:lsdException w:name="Colorful Grid Accent 4" w:semiHidden="0" w:uiPriority="73" w:unhideWhenUsed="0"/>
-    <w:lsdException w:name="Light Shading Accent 5" w:semiHidden="0" w:uiPriority="60" w:unhideWhenUsed="0"/>
-    <w:lsdException w:name="Light List Accent 5" w:semiHidden="0" w:uiPriority="61" w:unhideWhenUsed="0"/>
-    <w:lsdException w:name="Light Grid Accent 5" w:semiHidden="0" w:uiPriority="62" w:unhideWhenUsed="0"/>
-    <w:lsdException w:name="Medium Shading 1 Accent 5" w:semiHidden="0" w:uiPriority="63" w:unhideWhenUsed="0"/>
-    <w:lsdException w:name="Medium Shading 2 Accent 5" w:semiHidden="0" w:uiPriority="64" w:unhideWhenUsed="0"/>
-    <w:lsdException w:name="Medium List 1 Accent 5" w:semiHidden="0" w:uiPriority="65" w:unhideWhenUsed="0"/>
-    <w:lsdException w:name="Medium List 2 Accent 5" w:semiHidden="0" w:uiPriority="66" w:unhideWhenUsed="0"/>
-    <w:lsdException w:name="Medium Grid 1 Accent 5" w:semiHidden="0" w:uiPriority="67" w:unhideWhenUsed="0"/>
-    <w:lsdException w:name="Medium Grid 2 Accent 5" w:semiHidden="0" w:uiPriority="68" w:unhideWhenUsed="0"/>
-    <w:lsdException w:name="Medium Grid 3 Accent 5" w:semiHidden="0" w:uiPriority="69" w:unhideWhenUsed="0"/>
-    <w:lsdException w:name="Dark List Accent 5" w:semiHidden="0" w:uiPriority="70" w:unhideWhenUsed="0"/>
-    <w:lsdException w:name="Colorful Shading Accent 5" w:semiHidden="0" w:uiPriority="71" w:unhideWhenUsed="0"/>
-    <w:lsdException w:name="Colorful List Accent 5" w:semiHidden="0" w:uiPriority="72" w:unhideWhenUsed="0"/>
-    <w:lsdException w:name="Colorful Grid Accent 5" w:semiHidden="0" w:uiPriority="73" w:unhideWhenUsed="0"/>
-    <w:lsdException w:name="Light Shading Accent 6" w:semiHidden="0" w:uiPriority="60" w:unhideWhenUsed="0"/>
-    <w:lsdException w:name="Light List Accent 6" w:semiHidden="0" w:uiPriority="61" w:unhideWhenUsed="0"/>
-    <w:lsdException w:name="Light Grid Accent 6" w:semiHidden="0" w:uiPriority="62" w:unhideWhenUsed="0"/>
-    <w:lsdException w:name="Medium Shading 1 Accent 6" w:semiHidden="0" w:uiPriority="63" w:unhideWhenUsed="0"/>
-    <w:lsdException w:name="Medium Shading 2 Accent 6" w:semiHidden="0" w:uiPriority="64" w:unhideWhenUsed="0"/>
-    <w:lsdException w:name="Medium List 1 Accent 6" w:semiHidden="0" w:uiPriority="65" w:unhideWhenUsed="0"/>
-    <w:lsdException w:name="Medium List 2 Accent 6" w:semiHidden="0" w:uiPriority="66" w:unhideWhenUsed="0"/>
-    <w:lsdException w:name="Medium Grid 1 Accent 6" w:semiHidden="0" w:uiPriority="67" w:unhideWhenUsed="0"/>
-    <w:lsdException w:name="Medium Grid 2 Accent 6" w:semiHidden="0" w:uiPriority="68" w:unhideWhenUsed="0"/>
-    <w:lsdException w:name="Medium Grid 3 Accent 6" w:semiHidden="0" w:uiPriority="69" w:unhideWhenUsed="0"/>
-    <w:lsdException w:name="Dark List Accent 6" w:semiHidden="0" w:uiPriority="70" w:unhideWhenUsed="0"/>
-    <w:lsdException w:name="Colorful Shading Accent 6" w:semiHidden="0" w:uiPriority="71" w:unhideWhenUsed="0"/>
-    <w:lsdException w:name="Colorful List Accent 6" w:semiHidden="0" w:uiPriority="72" w:unhideWhenUsed="0"/>
-    <w:lsdException w:name="Colorful Grid Accent 6" w:semiHidden="0" w:uiPriority="73" w:unhideWhenUsed="0"/>
-    <w:lsdException w:name="Subtle Emphasis" w:semiHidden="0" w:uiPriority="19" w:unhideWhenUsed="0" w:qFormat="1"/>
-    <w:lsdException w:name="Intense Emphasis" w:semiHidden="0" w:uiPriority="21" w:unhideWhenUsed="0" w:qFormat="1"/>
-    <w:lsdException w:name="Subtle Reference" w:semiHidden="0" w:uiPriority="31" w:unhideWhenUsed="0" w:qFormat="1"/>
-    <w:lsdException w:name="Intense Reference" w:semiHidden="0" w:uiPriority="32" w:unhideWhenUsed="0" w:qFormat="1"/>
-    <w:lsdException w:name="Book Title" w:semiHidden="0" w:uiPriority="33" w:unhideWhenUsed="0" w:qFormat="1"/>
-    <w:lsdException w:name="Bibliography" w:uiPriority="37"/>
-    <w:lsdException w:name="TOC Heading" w:uiPriority="39" w:qFormat="1"/>
+    <w:lsdException w:name="Table Theme" w:semiHidden="1" w:uiPriority="99" w:unhideWhenUsed="1"/>
+    <w:lsdException w:name="Placeholder Text" w:semiHidden="1" w:uiPriority="99"/>
+    <w:lsdException w:name="No Spacing" w:uiPriority="1" w:qFormat="1"/>
+    <w:lsdException w:name="Light Shading" w:uiPriority="60"/>
+    <w:lsdException w:name="Light List" w:uiPriority="61"/>
+    <w:lsdException w:name="Light Grid" w:uiPriority="62"/>
+    <w:lsdException w:name="Medium Shading 1" w:uiPriority="63"/>
+    <w:lsdException w:name="Medium Shading 2" w:uiPriority="64"/>
+    <w:lsdException w:name="Medium List 1" w:uiPriority="65"/>
+    <w:lsdException w:name="Medium List 2" w:uiPriority="66"/>
+    <w:lsdException w:name="Medium Grid 1" w:uiPriority="67"/>
+    <w:lsdException w:name="Medium Grid 2" w:uiPriority="68"/>
+    <w:lsdException w:name="Medium Grid 3" w:uiPriority="69"/>
+    <w:lsdException w:name="Dark List" w:uiPriority="70"/>
+    <w:lsdException w:name="Colorful Shading" w:uiPriority="71"/>
+    <w:lsdException w:name="Colorful List" w:uiPriority="72"/>
+    <w:lsdException w:name="Colorful Grid" w:uiPriority="73"/>
+    <w:lsdException w:name="Light Shading Accent 1" w:uiPriority="60"/>
+    <w:lsdException w:name="Light List Accent 1" w:uiPriority="61"/>
+    <w:lsdException w:name="Light Grid Accent 1" w:uiPriority="62"/>
+    <w:lsdException w:name="Medium Shading 1 Accent 1" w:uiPriority="63"/>
+    <w:lsdException w:name="Medium Shading 2 Accent 1" w:uiPriority="64"/>
+    <w:lsdException w:name="Medium List 1 Accent 1" w:uiPriority="65"/>
+    <w:lsdException w:name="Revision" w:semiHidden="1" w:uiPriority="99"/>
+    <w:lsdException w:name="List Paragraph" w:uiPriority="34" w:qFormat="1"/>
+    <w:lsdException w:name="Quote" w:uiPriority="29" w:qFormat="1"/>
+    <w:lsdException w:name="Intense Quote" w:uiPriority="30" w:qFormat="1"/>
+    <w:lsdException w:name="Medium List 2 Accent 1" w:uiPriority="66"/>
+    <w:lsdException w:name="Medium Grid 1 Accent 1" w:uiPriority="67"/>
+    <w:lsdException w:name="Medium Grid 2 Accent 1" w:uiPriority="68"/>
+    <w:lsdException w:name="Medium Grid 3 Accent 1" w:uiPriority="69"/>
+    <w:lsdException w:name="Dark List Accent 1" w:uiPriority="70"/>
+    <w:lsdException w:name="Colorful Shading Accent 1" w:uiPriority="71"/>
+    <w:lsdException w:name="Colorful List Accent 1" w:uiPriority="72"/>
+    <w:lsdException w:name="Colorful Grid Accent 1" w:uiPriority="73"/>
+    <w:lsdException w:name="Light Shading Accent 2" w:uiPriority="60"/>
+    <w:lsdException w:name="Light List Accent 2" w:uiPriority="61"/>
+    <w:lsdException w:name="Light Grid Accent 2" w:uiPriority="62"/>
+    <w:lsdException w:name="Medium Shading 1 Accent 2" w:uiPriority="63"/>
+    <w:lsdException w:name="Medium Shading 2 Accent 2" w:uiPriority="64"/>
+    <w:lsdException w:name="Medium List 1 Accent 2" w:uiPriority="65"/>
+    <w:lsdException w:name="Medium List 2 Accent 2" w:uiPriority="66"/>
+    <w:lsdException w:name="Medium Grid 1 Accent 2" w:uiPriority="67"/>
+    <w:lsdException w:name="Medium Grid 2 Accent 2" w:uiPriority="68"/>
+    <w:lsdException w:name="Medium Grid 3 Accent 2" w:uiPriority="69"/>
+    <w:lsdException w:name="Dark List Accent 2" w:uiPriority="70"/>
+    <w:lsdException w:name="Colorful Shading Accent 2" w:uiPriority="71"/>
+    <w:lsdException w:name="Colorful List Accent 2" w:uiPriority="72"/>
+    <w:lsdException w:name="Colorful Grid Accent 2" w:uiPriority="73"/>
+    <w:lsdException w:name="Light Shading Accent 3" w:uiPriority="60"/>
+    <w:lsdException w:name="Light List Accent 3" w:uiPriority="61"/>
+    <w:lsdException w:name="Light Grid Accent 3" w:uiPriority="62"/>
+    <w:lsdException w:name="Medium Shading 1 Accent 3" w:uiPriority="63"/>
+    <w:lsdException w:name="Medium Shading 2 Accent 3" w:uiPriority="64"/>
+    <w:lsdException w:name="Medium List 1 Accent 3" w:uiPriority="65"/>
+    <w:lsdException w:name="Medium List 2 Accent 3" w:uiPriority="66"/>
+    <w:lsdException w:name="Medium Grid 1 Accent 3" w:uiPriority="67"/>
+    <w:lsdException w:name="Medium Grid 2 Accent 3" w:uiPriority="68"/>
+    <w:lsdException w:name="Medium Grid 3 Accent 3" w:uiPriority="69"/>
+    <w:lsdException w:name="Dark List Accent 3" w:uiPriority="70"/>
+    <w:lsdException w:name="Colorful Shading Accent 3" w:uiPriority="71"/>
+    <w:lsdException w:name="Colorful List Accent 3" w:uiPriority="72"/>
+    <w:lsdException w:name="Colorful Grid Accent 3" w:uiPriority="73"/>
+    <w:lsdException w:name="Light Shading Accent 4" w:uiPriority="60"/>
+    <w:lsdException w:name="Light List Accent 4" w:uiPriority="61"/>
+    <w:lsdException w:name="Light Grid Accent 4" w:uiPriority="62"/>
+    <w:lsdException w:name="Medium Shading 1 Accent 4" w:uiPriority="63"/>
+    <w:lsdException w:name="Medium Shading 2 Accent 4" w:uiPriority="64"/>
+    <w:lsdException w:name="Medium List 1 Accent 4" w:uiPriority="65"/>
+    <w:lsdException w:name="Medium List 2 Accent 4" w:uiPriority="66"/>
+    <w:lsdException w:name="Medium Grid 1 Accent 4" w:uiPriority="67"/>
+    <w:lsdException w:name="Medium Grid 2 Accent 4" w:uiPriority="68"/>
+    <w:lsdException w:name="Medium Grid 3 Accent 4" w:uiPriority="69"/>
+    <w:lsdException w:name="Dark List Accent 4" w:uiPriority="70"/>
+    <w:lsdException w:name="Colorful Shading Accent 4" w:uiPriority="71"/>
+    <w:lsdException w:name="Colorful List Accent 4" w:uiPriority="72"/>
+    <w:lsdException w:name="Colorful Grid Accent 4" w:uiPriority="73"/>
+    <w:lsdException w:name="Light Shading Accent 5" w:uiPriority="60"/>
+    <w:lsdException w:name="Light List Accent 5" w:uiPriority="61"/>
+    <w:lsdException w:name="Light Grid Accent 5" w:uiPriority="62"/>
+    <w:lsdException w:name="Medium Shading 1 Accent 5" w:uiPriority="63"/>
+    <w:lsdException w:name="Medium Shading 2 Accent 5" w:uiPriority="64"/>
+    <w:lsdException w:name="Medium List 1 Accent 5" w:uiPriority="65"/>
+    <w:lsdException w:name="Medium List 2 Accent 5" w:uiPriority="66"/>
+    <w:lsdException w:name="Medium Grid 1 Accent 5" w:uiPriority="67"/>
+    <w:lsdException w:name="Medium Grid 2 Accent 5" w:uiPriority="68"/>
+    <w:lsdException w:name="Medium Grid 3 Accent 5" w:uiPriority="69"/>
+    <w:lsdException w:name="Dark List Accent 5" w:uiPriority="70"/>
+    <w:lsdException w:name="Colorful Shading Accent 5" w:uiPriority="71"/>
+    <w:lsdException w:name="Colorful List Accent 5" w:uiPriority="72"/>
+    <w:lsdException w:name="Colorful Grid Accent 5" w:uiPriority="73"/>
+    <w:lsdException w:name="Light Shading Accent 6" w:uiPriority="60"/>
+    <w:lsdException w:name="Light List Accent 6" w:uiPriority="61"/>
+    <w:lsdException w:name="Light Grid Accent 6" w:uiPriority="62"/>
+    <w:lsdException w:name="Medium Shading 1 Accent 6" w:uiPriority="63"/>
+    <w:lsdException w:name="Medium Shading 2 Accent 6" w:uiPriority="64"/>
+    <w:lsdException w:name="Medium List 1 Accent 6" w:uiPriority="65"/>
+    <w:lsdException w:name="Medium List 2 Accent 6" w:uiPriority="66"/>
+    <w:lsdException w:name="Medium Grid 1 Accent 6" w:uiPriority="67"/>
+    <w:lsdException w:name="Medium Grid 2 Accent 6" w:uiPriority="68"/>
+    <w:lsdException w:name="Medium Grid 3 Accent 6" w:uiPriority="69"/>
+    <w:lsdException w:name="Dark List Accent 6" w:uiPriority="70"/>
+    <w:lsdException w:name="Colorful Shading Accent 6" w:uiPriority="71"/>
+    <w:lsdException w:name="Colorful List Accent 6" w:uiPriority="72"/>
+    <w:lsdException w:name="Colorful Grid Accent 6" w:uiPriority="73"/>
+    <w:lsdException w:name="Subtle Emphasis" w:uiPriority="19" w:qFormat="1"/>
+    <w:lsdException w:name="Intense Emphasis" w:uiPriority="21" w:qFormat="1"/>
+    <w:lsdException w:name="Subtle Reference" w:uiPriority="31" w:qFormat="1"/>
+    <w:lsdException w:name="Intense Reference" w:uiPriority="32" w:qFormat="1"/>
+    <w:lsdException w:name="Book Title" w:uiPriority="33" w:qFormat="1"/>
+    <w:lsdException w:name="Bibliography" w:semiHidden="1" w:uiPriority="37" w:unhideWhenUsed="1"/>
+    <w:lsdException w:name="TOC Heading" w:semiHidden="1" w:uiPriority="39" w:unhideWhenUsed="1" w:qFormat="1"/>
+    <w:lsdException w:name="Plain Table 1" w:uiPriority="41"/>
+    <w:lsdException w:name="Plain Table 2" w:uiPriority="42"/>
+    <w:lsdException w:name="Plain Table 3" w:uiPriority="43"/>
+    <w:lsdException w:name="Plain Table 4" w:uiPriority="44"/>
+    <w:lsdException w:name="Plain Table 5" w:uiPriority="45"/>
+    <w:lsdException w:name="Grid Table Light" w:uiPriority="40"/>
+    <w:lsdException w:name="Grid Table 1 Light" w:uiPriority="46"/>
+    <w:lsdException w:name="Grid Table 2" w:uiPriority="47"/>
+    <w:lsdException w:name="Grid Table 3" w:uiPriority="48"/>
+    <w:lsdException w:name="Grid Table 4" w:uiPriority="49"/>
+    <w:lsdException w:name="Grid Table 5 Dark" w:uiPriority="50"/>
+    <w:lsdException w:name="Grid Table 6 Colorful" w:uiPriority="51"/>
+    <w:lsdException w:name="Grid Table 7 Colorful" w:uiPriority="52"/>
+    <w:lsdException w:name="Grid Table 1 Light Accent 1" w:uiPriority="46"/>
+    <w:lsdException w:name="Grid Table 2 Accent 1" w:uiPriority="47"/>
+    <w:lsdException w:name="Grid Table 3 Accent 1" w:uiPriority="48"/>
+    <w:lsdException w:name="Grid Table 4 Accent 1" w:uiPriority="49"/>
+    <w:lsdException w:name="Grid Table 5 Dark Accent 1" w:uiPriority="50"/>
+    <w:lsdException w:name="Grid Table 6 Colorful Accent 1" w:uiPriority="51"/>
+    <w:lsdException w:name="Grid Table 7 Colorful Accent 1" w:uiPriority="52"/>
+    <w:lsdException w:name="Grid Table 1 Light Accent 2" w:uiPriority="46"/>
+    <w:lsdException w:name="Grid Table 2 Accent 2" w:uiPriority="47"/>
+    <w:lsdException w:name="Grid Table 3 Accent 2" w:uiPriority="48"/>
+    <w:lsdException w:name="Grid Table 4 Accent 2" w:uiPriority="49"/>
+    <w:lsdException w:name="Grid Table 5 Dark Accent 2" w:uiPriority="50"/>
+    <w:lsdException w:name="Grid Table 6 Colorful Accent 2" w:uiPriority="51"/>
+    <w:lsdException w:name="Grid Table 7 Colorful Accent 2" w:uiPriority="52"/>
+    <w:lsdException w:name="Grid Table 1 Light Accent 3" w:uiPriority="46"/>
+    <w:lsdException w:name="Grid Table 2 Accent 3" w:uiPriority="47"/>
+    <w:lsdException w:name="Grid Table 3 Accent 3" w:uiPriority="48"/>
+    <w:lsdException w:name="Grid Table 4 Accent 3" w:uiPriority="49"/>
+    <w:lsdException w:name="Grid Table 5 Dark Accent 3" w:uiPriority="50"/>
+    <w:lsdException w:name="Grid Table 6 Colorful Accent 3" w:uiPriority="51"/>
+    <w:lsdException w:name="Grid Table 7 Colorful Accent 3" w:uiPriority="52"/>
+    <w:lsdException w:name="Grid Table 1 Light Accent 4" w:uiPriority="46"/>
+    <w:lsdException w:name="Grid Table 2 Accent 4" w:uiPriority="47"/>
+    <w:lsdException w:name="Grid Table 3 Accent 4" w:uiPriority="48"/>
+    <w:lsdException w:name="Grid Table 4 Accent 4" w:uiPriority="49"/>
+    <w:lsdException w:name="Grid Table 5 Dark Accent 4" w:uiPriority="50"/>
+    <w:lsdException w:name="Grid Table 6 Colorful Accent 4" w:uiPriority="51"/>
+    <w:lsdException w:name="Grid Table 7 Colorful Accent 4" w:uiPriority="52"/>
+    <w:lsdException w:name="Grid Table 1 Light Accent 5" w:uiPriority="46"/>
+    <w:lsdException w:name="Grid Table 2 Accent 5" w:uiPriority="47"/>
+    <w:lsdException w:name="Grid Table 3 Accent 5" w:uiPriority="48"/>
+    <w:lsdException w:name="Grid Table 4 Accent 5" w:uiPriority="49"/>
+    <w:lsdException w:name="Grid Table 5 Dark Accent 5" w:uiPriority="50"/>
+    <w:lsdException w:name="Grid Table 6 Colorful Accent 5" w:uiPriority="51"/>
+    <w:lsdException w:name="Grid Table 7 Colorful Accent 5" w:uiPriority="52"/>
+    <w:lsdException w:name="Grid Table 1 Light Accent 6" w:uiPriority="46"/>
+    <w:lsdException w:name="Grid Table 2 Accent 6" w:uiPriority="47"/>
+    <w:lsdException w:name="Grid Table 3 Accent 6" w:uiPriority="48"/>
+    <w:lsdException w:name="Grid Table 4 Accent 6" w:uiPriority="49"/>
+    <w:lsdException w:name="Grid Table 5 Dark Accent 6" w:uiPriority="50"/>
+    <w:lsdException w:name="Grid Table 6 Colorful Accent 6" w:uiPriority="51"/>
+    <w:lsdException w:name="Grid Table 7 Colorful Accent 6" w:uiPriority="52"/>
+    <w:lsdException w:name="List Table 1 Light" w:uiPriority="46"/>
+    <w:lsdException w:name="List Table 2" w:uiPriority="47"/>
+    <w:lsdException w:name="List Table 3" w:uiPriority="48"/>
+    <w:lsdException w:name="List Table 4" w:uiPriority="49"/>
+    <w:lsdException w:name="List Table 5 Dark" w:uiPriority="50"/>
+    <w:lsdException w:name="List Table 6 Colorful" w:uiPriority="51"/>
+    <w:lsdException w:name="List Table 7 Colorful" w:uiPriority="52"/>
+    <w:lsdException w:name="List Table 1 Light Accent 1" w:uiPriority="46"/>
+    <w:lsdException w:name="List Table 2 Accent 1" w:uiPriority="47"/>
+    <w:lsdException w:name="List Table 3 Accent 1" w:uiPriority="48"/>
+    <w:lsdException w:name="List Table 4 Accent 1" w:uiPriority="49"/>
+    <w:lsdException w:name="List Table 5 Dark Accent 1" w:uiPriority="50"/>
+    <w:lsdException w:name="List Table 6 Colorful Accent 1" w:uiPriority="51"/>
+    <w:lsdException w:name="List Table 7 Colorful Accent 1" w:uiPriority="52"/>
+    <w:lsdException w:name="List Table 1 Light Accent 2" w:uiPriority="46"/>
+    <w:lsdException w:name="List Table 2 Accent 2" w:uiPriority="47"/>
+    <w:lsdException w:name="List Table 3 Accent 2" w:uiPriority="48"/>
+    <w:lsdException w:name="List Table 4 Accent 2" w:uiPriority="49"/>
+    <w:lsdException w:name="List Table 5 Dark Accent 2" w:uiPriority="50"/>
+    <w:lsdException w:name="List Table 6 Colorful Accent 2" w:uiPriority="51"/>
+    <w:lsdException w:name="List Table 7 Colorful Accent 2" w:uiPriority="52"/>
+    <w:lsdException w:name="List Table 1 Light Accent 3" w:uiPriority="46"/>
+    <w:lsdException w:name="List Table 2 Accent 3" w:uiPriority="47"/>
+    <w:lsdException w:name="List Table 3 Accent 3" w:uiPriority="48"/>
+    <w:lsdException w:name="List Table 4 Accent 3" w:uiPriority="49"/>
+    <w:lsdException w:name="List Table 5 Dark Accent 3" w:uiPriority="50"/>
+    <w:lsdException w:name="List Table 6 Colorful Accent 3" w:uiPriority="51"/>
+    <w:lsdException w:name="List Table 7 Colorful Accent 3" w:uiPriority="52"/>
+    <w:lsdException w:name="List Table 1 Light Accent 4" w:uiPriority="46"/>
+    <w:lsdException w:name="List Table 2 Accent 4" w:uiPriority="47"/>
+    <w:lsdException w:name="List Table 3 Accent 4" w:uiPriority="48"/>
+    <w:lsdException w:name="List Table 4 Accent 4" w:uiPriority="49"/>
+    <w:lsdException w:name="List Table 5 Dark Accent 4" w:uiPriority="50"/>
+    <w:lsdException w:name="List Table 6 Colorful Accent 4" w:uiPriority="51"/>
+    <w:lsdException w:name="List Table 7 Colorful Accent 4" w:uiPriority="52"/>
+    <w:lsdException w:name="List Table 1 Light Accent 5" w:uiPriority="46"/>
+    <w:lsdException w:name="List Table 2 Accent 5" w:uiPriority="47"/>
+    <w:lsdException w:name="List Table 3 Accent 5" w:uiPriority="48"/>
+    <w:lsdException w:name="List Table 4 Accent 5" w:uiPriority="49"/>
+    <w:lsdException w:name="List Table 5 Dark Accent 5" w:uiPriority="50"/>
+    <w:lsdException w:name="List Table 6 Colorful Accent 5" w:uiPriority="51"/>
+    <w:lsdException w:name="List Table 7 Colorful Accent 5" w:uiPriority="52"/>
+    <w:lsdException w:name="List Table 1 Light Accent 6" w:uiPriority="46"/>
+    <w:lsdException w:name="List Table 2 Accent 6" w:uiPriority="47"/>
+    <w:lsdException w:name="List Table 3 Accent 6" w:uiPriority="48"/>
+    <w:lsdException w:name="List Table 4 Accent 6" w:uiPriority="49"/>
+    <w:lsdException w:name="List Table 5 Dark Accent 6" w:uiPriority="50"/>
+    <w:lsdException w:name="List Table 6 Colorful Accent 6" w:uiPriority="51"/>
+    <w:lsdException w:name="List Table 7 Colorful Accent 6" w:uiPriority="52"/>
   </w:latentStyles>
   <w:style w:type="paragraph" w:default="1" w:styleId="Normal">
     <w:name w:val="Normal"/>
@@ -552,196 +763,6 @@
       <w:ind w:left="720"/>
       <w:contextualSpacing/>
     </w:pPr>
-  </w:style>
-</w:styles>
-</file>
-
-<file path=word/stylesWithEffects.xml><?xml version="1.0" encoding="utf-8"?>
-<w:styles xmlns:wpc="http://schemas.microsoft.com/office/word/2010/wordprocessingCanvas" xmlns:mc="http://schemas.openxmlformats.org/markup-compatibility/2006" xmlns:o="urn:schemas-microsoft-com:office:office" xmlns:r="http://schemas.openxmlformats.org/officeDocument/2006/relationships" xmlns:m="http://schemas.openxmlformats.org/officeDocument/2006/math" xmlns:v="urn:schemas-microsoft-com:vml" xmlns:wp14="http://schemas.microsoft.com/office/word/2010/wordprocessingDrawing" xmlns:wp="http://schemas.openxmlformats.org/drawingml/2006/wordprocessingDrawing" xmlns:w10="urn:schemas-microsoft-com:office:word" xmlns:w="http://schemas.openxmlformats.org/wordprocessingml/2006/main" xmlns:w14="http://schemas.microsoft.com/office/word/2010/wordml" xmlns:wpg="http://schemas.microsoft.com/office/word/2010/wordprocessingGroup" xmlns:wpi="http://schemas.microsoft.com/office/word/2010/wordprocessingInk" xmlns:wne="http://schemas.microsoft.com/office/word/2006/wordml" xmlns:wps="http://schemas.microsoft.com/office/word/2010/wordprocessingShape" mc:Ignorable="w14 wp14">
-  <w:docDefaults>
-    <w:rPrDefault>
-      <w:rPr>
-        <w:rFonts w:asciiTheme="minorHAnsi" w:eastAsiaTheme="minorEastAsia" w:hAnsiTheme="minorHAnsi" w:cstheme="minorBidi"/>
-        <w:sz w:val="22"/>
-        <w:szCs w:val="22"/>
-        <w:lang w:val="en-US" w:eastAsia="en-US" w:bidi="ar-SA"/>
-      </w:rPr>
-    </w:rPrDefault>
-    <w:pPrDefault>
-      <w:pPr>
-        <w:spacing w:after="200" w:line="276" w:lineRule="auto"/>
-      </w:pPr>
-    </w:pPrDefault>
-  </w:docDefaults>
-  <w:latentStyles w:defLockedState="0" w:defUIPriority="99" w:defSemiHidden="1" w:defUnhideWhenUsed="1" w:defQFormat="0" w:count="267">
-    <w:lsdException w:name="Normal" w:semiHidden="0" w:uiPriority="0" w:unhideWhenUsed="0" w:qFormat="1"/>
-    <w:lsdException w:name="heading 1" w:semiHidden="0" w:uiPriority="9" w:unhideWhenUsed="0" w:qFormat="1"/>
-    <w:lsdException w:name="heading 2" w:uiPriority="9" w:qFormat="1"/>
-    <w:lsdException w:name="heading 3" w:uiPriority="9" w:qFormat="1"/>
-    <w:lsdException w:name="heading 4" w:uiPriority="9" w:qFormat="1"/>
-    <w:lsdException w:name="heading 5" w:uiPriority="9" w:qFormat="1"/>
-    <w:lsdException w:name="heading 6" w:uiPriority="9" w:qFormat="1"/>
-    <w:lsdException w:name="heading 7" w:uiPriority="9" w:qFormat="1"/>
-    <w:lsdException w:name="heading 8" w:uiPriority="9" w:qFormat="1"/>
-    <w:lsdException w:name="heading 9" w:uiPriority="9" w:qFormat="1"/>
-    <w:lsdException w:name="toc 1" w:uiPriority="39"/>
-    <w:lsdException w:name="toc 2" w:uiPriority="39"/>
-    <w:lsdException w:name="toc 3" w:uiPriority="39"/>
-    <w:lsdException w:name="toc 4" w:uiPriority="39"/>
-    <w:lsdException w:name="toc 5" w:uiPriority="39"/>
-    <w:lsdException w:name="toc 6" w:uiPriority="39"/>
-    <w:lsdException w:name="toc 7" w:uiPriority="39"/>
-    <w:lsdException w:name="toc 8" w:uiPriority="39"/>
-    <w:lsdException w:name="toc 9" w:uiPriority="39"/>
-    <w:lsdException w:name="caption" w:uiPriority="35" w:qFormat="1"/>
-    <w:lsdException w:name="Title" w:semiHidden="0" w:uiPriority="10" w:unhideWhenUsed="0" w:qFormat="1"/>
-    <w:lsdException w:name="Default Paragraph Font" w:uiPriority="1"/>
-    <w:lsdException w:name="Subtitle" w:semiHidden="0" w:uiPriority="11" w:unhideWhenUsed="0" w:qFormat="1"/>
-    <w:lsdException w:name="Strong" w:semiHidden="0" w:uiPriority="22" w:unhideWhenUsed="0" w:qFormat="1"/>
-    <w:lsdException w:name="Emphasis" w:semiHidden="0" w:uiPriority="20" w:unhideWhenUsed="0" w:qFormat="1"/>
-    <w:lsdException w:name="Table Grid" w:semiHidden="0" w:uiPriority="59" w:unhideWhenUsed="0"/>
-    <w:lsdException w:name="Placeholder Text" w:unhideWhenUsed="0"/>
-    <w:lsdException w:name="No Spacing" w:semiHidden="0" w:uiPriority="1" w:unhideWhenUsed="0" w:qFormat="1"/>
-    <w:lsdException w:name="Light Shading" w:semiHidden="0" w:uiPriority="60" w:unhideWhenUsed="0"/>
-    <w:lsdException w:name="Light List" w:semiHidden="0" w:uiPriority="61" w:unhideWhenUsed="0"/>
-    <w:lsdException w:name="Light Grid" w:semiHidden="0" w:uiPriority="62" w:unhideWhenUsed="0"/>
-    <w:lsdException w:name="Medium Shading 1" w:semiHidden="0" w:uiPriority="63" w:unhideWhenUsed="0"/>
-    <w:lsdException w:name="Medium Shading 2" w:semiHidden="0" w:uiPriority="64" w:unhideWhenUsed="0"/>
-    <w:lsdException w:name="Medium List 1" w:semiHidden="0" w:uiPriority="65" w:unhideWhenUsed="0"/>
-    <w:lsdException w:name="Medium List 2" w:semiHidden="0" w:uiPriority="66" w:unhideWhenUsed="0"/>
-    <w:lsdException w:name="Medium Grid 1" w:semiHidden="0" w:uiPriority="67" w:unhideWhenUsed="0"/>
-    <w:lsdException w:name="Medium Grid 2" w:semiHidden="0" w:uiPriority="68" w:unhideWhenUsed="0"/>
-    <w:lsdException w:name="Medium Grid 3" w:semiHidden="0" w:uiPriority="69" w:unhideWhenUsed="0"/>
-    <w:lsdException w:name="Dark List" w:semiHidden="0" w:uiPriority="70" w:unhideWhenUsed="0"/>
-    <w:lsdException w:name="Colorful Shading" w:semiHidden="0" w:uiPriority="71" w:unhideWhenUsed="0"/>
-    <w:lsdException w:name="Colorful List" w:semiHidden="0" w:uiPriority="72" w:unhideWhenUsed="0"/>
-    <w:lsdException w:name="Colorful Grid" w:semiHidden="0" w:uiPriority="73" w:unhideWhenUsed="0"/>
-    <w:lsdException w:name="Light Shading Accent 1" w:semiHidden="0" w:uiPriority="60" w:unhideWhenUsed="0"/>
-    <w:lsdException w:name="Light List Accent 1" w:semiHidden="0" w:uiPriority="61" w:unhideWhenUsed="0"/>
-    <w:lsdException w:name="Light Grid Accent 1" w:semiHidden="0" w:uiPriority="62" w:unhideWhenUsed="0"/>
-    <w:lsdException w:name="Medium Shading 1 Accent 1" w:semiHidden="0" w:uiPriority="63" w:unhideWhenUsed="0"/>
-    <w:lsdException w:name="Medium Shading 2 Accent 1" w:semiHidden="0" w:uiPriority="64" w:unhideWhenUsed="0"/>
-    <w:lsdException w:name="Medium List 1 Accent 1" w:semiHidden="0" w:uiPriority="65" w:unhideWhenUsed="0"/>
-    <w:lsdException w:name="Revision" w:unhideWhenUsed="0"/>
-    <w:lsdException w:name="List Paragraph" w:semiHidden="0" w:uiPriority="34" w:unhideWhenUsed="0" w:qFormat="1"/>
-    <w:lsdException w:name="Quote" w:semiHidden="0" w:uiPriority="29" w:unhideWhenUsed="0" w:qFormat="1"/>
-    <w:lsdException w:name="Intense Quote" w:semiHidden="0" w:uiPriority="30" w:unhideWhenUsed="0" w:qFormat="1"/>
-    <w:lsdException w:name="Medium List 2 Accent 1" w:semiHidden="0" w:uiPriority="66" w:unhideWhenUsed="0"/>
-    <w:lsdException w:name="Medium Grid 1 Accent 1" w:semiHidden="0" w:uiPriority="67" w:unhideWhenUsed="0"/>
-    <w:lsdException w:name="Medium Grid 2 Accent 1" w:semiHidden="0" w:uiPriority="68" w:unhideWhenUsed="0"/>
-    <w:lsdException w:name="Medium Grid 3 Accent 1" w:semiHidden="0" w:uiPriority="69" w:unhideWhenUsed="0"/>
-    <w:lsdException w:name="Dark List Accent 1" w:semiHidden="0" w:uiPriority="70" w:unhideWhenUsed="0"/>
-    <w:lsdException w:name="Colorful Shading Accent 1" w:semiHidden="0" w:uiPriority="71" w:unhideWhenUsed="0"/>
-    <w:lsdException w:name="Colorful List Accent 1" w:semiHidden="0" w:uiPriority="72" w:unhideWhenUsed="0"/>
-    <w:lsdException w:name="Colorful Grid Accent 1" w:semiHidden="0" w:uiPriority="73" w:unhideWhenUsed="0"/>
-    <w:lsdException w:name="Light Shading Accent 2" w:semiHidden="0" w:uiPriority="60" w:unhideWhenUsed="0"/>
-    <w:lsdException w:name="Light List Accent 2" w:semiHidden="0" w:uiPriority="61" w:unhideWhenUsed="0"/>
-    <w:lsdException w:name="Light Grid Accent 2" w:semiHidden="0" w:uiPriority="62" w:unhideWhenUsed="0"/>
-    <w:lsdException w:name="Medium Shading 1 Accent 2" w:semiHidden="0" w:uiPriority="63" w:unhideWhenUsed="0"/>
-    <w:lsdException w:name="Medium Shading 2 Accent 2" w:semiHidden="0" w:uiPriority="64" w:unhideWhenUsed="0"/>
-    <w:lsdException w:name="Medium List 1 Accent 2" w:semiHidden="0" w:uiPriority="65" w:unhideWhenUsed="0"/>
-    <w:lsdException w:name="Medium List 2 Accent 2" w:semiHidden="0" w:uiPriority="66" w:unhideWhenUsed="0"/>
-    <w:lsdException w:name="Medium Grid 1 Accent 2" w:semiHidden="0" w:uiPriority="67" w:unhideWhenUsed="0"/>
-    <w:lsdException w:name="Medium Grid 2 Accent 2" w:semiHidden="0" w:uiPriority="68" w:unhideWhenUsed="0"/>
-    <w:lsdException w:name="Medium Grid 3 Accent 2" w:semiHidden="0" w:uiPriority="69" w:unhideWhenUsed="0"/>
-    <w:lsdException w:name="Dark List Accent 2" w:semiHidden="0" w:uiPriority="70" w:unhideWhenUsed="0"/>
-    <w:lsdException w:name="Colorful Shading Accent 2" w:semiHidden="0" w:uiPriority="71" w:unhideWhenUsed="0"/>
-    <w:lsdException w:name="Colorful List Accent 2" w:semiHidden="0" w:uiPriority="72" w:unhideWhenUsed="0"/>
-    <w:lsdException w:name="Colorful Grid Accent 2" w:semiHidden="0" w:uiPriority="73" w:unhideWhenUsed="0"/>
-    <w:lsdException w:name="Light Shading Accent 3" w:semiHidden="0" w:uiPriority="60" w:unhideWhenUsed="0"/>
-    <w:lsdException w:name="Light List Accent 3" w:semiHidden="0" w:uiPriority="61" w:unhideWhenUsed="0"/>
-    <w:lsdException w:name="Light Grid Accent 3" w:semiHidden="0" w:uiPriority="62" w:unhideWhenUsed="0"/>
-    <w:lsdException w:name="Medium Shading 1 Accent 3" w:semiHidden="0" w:uiPriority="63" w:unhideWhenUsed="0"/>
-    <w:lsdException w:name="Medium Shading 2 Accent 3" w:semiHidden="0" w:uiPriority="64" w:unhideWhenUsed="0"/>
-    <w:lsdException w:name="Medium List 1 Accent 3" w:semiHidden="0" w:uiPriority="65" w:unhideWhenUsed="0"/>
-    <w:lsdException w:name="Medium List 2 Accent 3" w:semiHidden="0" w:uiPriority="66" w:unhideWhenUsed="0"/>
-    <w:lsdException w:name="Medium Grid 1 Accent 3" w:semiHidden="0" w:uiPriority="67" w:unhideWhenUsed="0"/>
-    <w:lsdException w:name="Medium Grid 2 Accent 3" w:semiHidden="0" w:uiPriority="68" w:unhideWhenUsed="0"/>
-    <w:lsdException w:name="Medium Grid 3 Accent 3" w:semiHidden="0" w:uiPriority="69" w:unhideWhenUsed="0"/>
-    <w:lsdException w:name="Dark List Accent 3" w:semiHidden="0" w:uiPriority="70" w:unhideWhenUsed="0"/>
-    <w:lsdException w:name="Colorful Shading Accent 3" w:semiHidden="0" w:uiPriority="71" w:unhideWhenUsed="0"/>
-    <w:lsdException w:name="Colorful List Accent 3" w:semiHidden="0" w:uiPriority="72" w:unhideWhenUsed="0"/>
-    <w:lsdException w:name="Colorful Grid Accent 3" w:semiHidden="0" w:uiPriority="73" w:unhideWhenUsed="0"/>
-    <w:lsdException w:name="Light Shading Accent 4" w:semiHidden="0" w:uiPriority="60" w:unhideWhenUsed="0"/>
-    <w:lsdException w:name="Light List Accent 4" w:semiHidden="0" w:uiPriority="61" w:unhideWhenUsed="0"/>
-    <w:lsdException w:name="Light Grid Accent 4" w:semiHidden="0" w:uiPriority="62" w:unhideWhenUsed="0"/>
-    <w:lsdException w:name="Medium Shading 1 Accent 4" w:semiHidden="0" w:uiPriority="63" w:unhideWhenUsed="0"/>
-    <w:lsdException w:name="Medium Shading 2 Accent 4" w:semiHidden="0" w:uiPriority="64" w:unhideWhenUsed="0"/>
-    <w:lsdException w:name="Medium List 1 Accent 4" w:semiHidden="0" w:uiPriority="65" w:unhideWhenUsed="0"/>
-    <w:lsdException w:name="Medium List 2 Accent 4" w:semiHidden="0" w:uiPriority="66" w:unhideWhenUsed="0"/>
-    <w:lsdException w:name="Medium Grid 1 Accent 4" w:semiHidden="0" w:uiPriority="67" w:unhideWhenUsed="0"/>
-    <w:lsdException w:name="Medium Grid 2 Accent 4" w:semiHidden="0" w:uiPriority="68" w:unhideWhenUsed="0"/>
-    <w:lsdException w:name="Medium Grid 3 Accent 4" w:semiHidden="0" w:uiPriority="69" w:unhideWhenUsed="0"/>
-    <w:lsdException w:name="Dark List Accent 4" w:semiHidden="0" w:uiPriority="70" w:unhideWhenUsed="0"/>
-    <w:lsdException w:name="Colorful Shading Accent 4" w:semiHidden="0" w:uiPriority="71" w:unhideWhenUsed="0"/>
-    <w:lsdException w:name="Colorful List Accent 4" w:semiHidden="0" w:uiPriority="72" w:unhideWhenUsed="0"/>
-    <w:lsdException w:name="Colorful Grid Accent 4" w:semiHidden="0" w:uiPriority="73" w:unhideWhenUsed="0"/>
-    <w:lsdException w:name="Light Shading Accent 5" w:semiHidden="0" w:uiPriority="60" w:unhideWhenUsed="0"/>
-    <w:lsdException w:name="Light List Accent 5" w:semiHidden="0" w:uiPriority="61" w:unhideWhenUsed="0"/>
-    <w:lsdException w:name="Light Grid Accent 5" w:semiHidden="0" w:uiPriority="62" w:unhideWhenUsed="0"/>
-    <w:lsdException w:name="Medium Shading 1 Accent 5" w:semiHidden="0" w:uiPriority="63" w:unhideWhenUsed="0"/>
-    <w:lsdException w:name="Medium Shading 2 Accent 5" w:semiHidden="0" w:uiPriority="64" w:unhideWhenUsed="0"/>
-    <w:lsdException w:name="Medium List 1 Accent 5" w:semiHidden="0" w:uiPriority="65" w:unhideWhenUsed="0"/>
-    <w:lsdException w:name="Medium List 2 Accent 5" w:semiHidden="0" w:uiPriority="66" w:unhideWhenUsed="0"/>
-    <w:lsdException w:name="Medium Grid 1 Accent 5" w:semiHidden="0" w:uiPriority="67" w:unhideWhenUsed="0"/>
-    <w:lsdException w:name="Medium Grid 2 Accent 5" w:semiHidden="0" w:uiPriority="68" w:unhideWhenUsed="0"/>
-    <w:lsdException w:name="Medium Grid 3 Accent 5" w:semiHidden="0" w:uiPriority="69" w:unhideWhenUsed="0"/>
-    <w:lsdException w:name="Dark List Accent 5" w:semiHidden="0" w:uiPriority="70" w:unhideWhenUsed="0"/>
-    <w:lsdException w:name="Colorful Shading Accent 5" w:semiHidden="0" w:uiPriority="71" w:unhideWhenUsed="0"/>
-    <w:lsdException w:name="Colorful List Accent 5" w:semiHidden="0" w:uiPriority="72" w:unhideWhenUsed="0"/>
-    <w:lsdException w:name="Colorful Grid Accent 5" w:semiHidden="0" w:uiPriority="73" w:unhideWhenUsed="0"/>
-    <w:lsdException w:name="Light Shading Accent 6" w:semiHidden="0" w:uiPriority="60" w:unhideWhenUsed="0"/>
-    <w:lsdException w:name="Light List Accent 6" w:semiHidden="0" w:uiPriority="61" w:unhideWhenUsed="0"/>
-    <w:lsdException w:name="Light Grid Accent 6" w:semiHidden="0" w:uiPriority="62" w:unhideWhenUsed="0"/>
-    <w:lsdException w:name="Medium Shading 1 Accent 6" w:semiHidden="0" w:uiPriority="63" w:unhideWhenUsed="0"/>
-    <w:lsdException w:name="Medium Shading 2 Accent 6" w:semiHidden="0" w:uiPriority="64" w:unhideWhenUsed="0"/>
-    <w:lsdException w:name="Medium List 1 Accent 6" w:semiHidden="0" w:uiPriority="65" w:unhideWhenUsed="0"/>
-    <w:lsdException w:name="Medium List 2 Accent 6" w:semiHidden="0" w:uiPriority="66" w:unhideWhenUsed="0"/>
-    <w:lsdException w:name="Medium Grid 1 Accent 6" w:semiHidden="0" w:uiPriority="67" w:unhideWhenUsed="0"/>
-    <w:lsdException w:name="Medium Grid 2 Accent 6" w:semiHidden="0" w:uiPriority="68" w:unhideWhenUsed="0"/>
-    <w:lsdException w:name="Medium Grid 3 Accent 6" w:semiHidden="0" w:uiPriority="69" w:unhideWhenUsed="0"/>
-    <w:lsdException w:name="Dark List Accent 6" w:semiHidden="0" w:uiPriority="70" w:unhideWhenUsed="0"/>
-    <w:lsdException w:name="Colorful Shading Accent 6" w:semiHidden="0" w:uiPriority="71" w:unhideWhenUsed="0"/>
-    <w:lsdException w:name="Colorful List Accent 6" w:semiHidden="0" w:uiPriority="72" w:unhideWhenUsed="0"/>
-    <w:lsdException w:name="Colorful Grid Accent 6" w:semiHidden="0" w:uiPriority="73" w:unhideWhenUsed="0"/>
-    <w:lsdException w:name="Subtle Emphasis" w:semiHidden="0" w:uiPriority="19" w:unhideWhenUsed="0" w:qFormat="1"/>
-    <w:lsdException w:name="Intense Emphasis" w:semiHidden="0" w:uiPriority="21" w:unhideWhenUsed="0" w:qFormat="1"/>
-    <w:lsdException w:name="Subtle Reference" w:semiHidden="0" w:uiPriority="31" w:unhideWhenUsed="0" w:qFormat="1"/>
-    <w:lsdException w:name="Intense Reference" w:semiHidden="0" w:uiPriority="32" w:unhideWhenUsed="0" w:qFormat="1"/>
-    <w:lsdException w:name="Book Title" w:semiHidden="0" w:uiPriority="33" w:unhideWhenUsed="0" w:qFormat="1"/>
-    <w:lsdException w:name="Bibliography" w:uiPriority="37"/>
-    <w:lsdException w:name="TOC Heading" w:uiPriority="39" w:qFormat="1"/>
-  </w:latentStyles>
-  <w:style w:type="paragraph" w:default="1" w:styleId="Normal">
-    <w:name w:val="Normal"/>
-    <w:qFormat/>
-  </w:style>
-  <w:style w:type="character" w:default="1" w:styleId="DefaultParagraphFont">
-    <w:name w:val="Default Paragraph Font"/>
-    <w:uiPriority w:val="1"/>
-    <w:semiHidden/>
-    <w:unhideWhenUsed/>
-  </w:style>
-  <w:style w:type="table" w:default="1" w:styleId="TableNormal">
-    <w:name w:val="Normal Table"/>
-    <w:uiPriority w:val="99"/>
-    <w:semiHidden/>
-    <w:unhideWhenUsed/>
-    <w:tblPr>
-      <w:tblInd w:w="0" w:type="dxa"/>
-      <w:tblCellMar>
-        <w:top w:w="0" w:type="dxa"/>
-        <w:left w:w="108" w:type="dxa"/>
-        <w:bottom w:w="0" w:type="dxa"/>
-        <w:right w:w="108" w:type="dxa"/>
-      </w:tblCellMar>
-    </w:tblPr>
-  </w:style>
-  <w:style w:type="numbering" w:default="1" w:styleId="NoList">
-    <w:name w:val="No List"/>
-    <w:uiPriority w:val="99"/>
-    <w:semiHidden/>
-    <w:unhideWhenUsed/>
   </w:style>
 </w:styles>
 </file>

</xml_diff>

<commit_message>
DAW: Added name to UserList.docx
</commit_message>
<xml_diff>
--- a/Documents/UserList.docx
+++ b/Documents/UserList.docx
@@ -9,7 +9,6 @@
           <w:sz w:val="40"/>
         </w:rPr>
       </w:pPr>
-      <w:bookmarkStart w:id="0" w:name="_GoBack"/>
       <w:r>
         <w:rPr>
           <w:rFonts w:ascii="Verdana" w:hAnsi="Verdana"/>
@@ -18,7 +17,6 @@
         <w:t>GameSimFall2016 – User List</w:t>
       </w:r>
     </w:p>
-    <w:bookmarkEnd w:id="0"/>
     <w:p>
       <w:pPr>
         <w:rPr>
@@ -206,17 +204,10 @@
           <w:rFonts w:ascii="Verdana" w:hAnsi="Verdana"/>
           <w:sz w:val="24"/>
         </w:rPr>
-        <w:t xml:space="preserve">Sean </w:t>
-      </w:r>
-      <w:proofErr w:type="spellStart"/>
-      <w:r>
-        <w:rPr>
-          <w:rFonts w:ascii="Verdana" w:hAnsi="Verdana"/>
-          <w:sz w:val="24"/>
-        </w:rPr>
-        <w:t>Kovarovic</w:t>
-      </w:r>
-      <w:proofErr w:type="spellEnd"/>
+        <w:t>Dylan Witter</w:t>
+      </w:r>
+      <w:bookmarkStart w:id="0" w:name="_GoBack"/>
+      <w:bookmarkEnd w:id="0"/>
     </w:p>
     <w:p>
       <w:pPr>

</xml_diff>

<commit_message>
JW: Added name to the UserList.docx
</commit_message>
<xml_diff>
--- a/Documents/UserList.docx
+++ b/Documents/UserList.docx
@@ -1,6 +1,6 @@
 
 <file path=word/document.xml><?xml version="1.0" encoding="utf-8"?>
-<w:document xmlns:wpc="http://schemas.microsoft.com/office/word/2010/wordprocessingCanvas" xmlns:mc="http://schemas.openxmlformats.org/markup-compatibility/2006" xmlns:o="urn:schemas-microsoft-com:office:office" xmlns:r="http://schemas.openxmlformats.org/officeDocument/2006/relationships" xmlns:m="http://schemas.openxmlformats.org/officeDocument/2006/math" xmlns:v="urn:schemas-microsoft-com:vml" xmlns:wp14="http://schemas.microsoft.com/office/word/2010/wordprocessingDrawing" xmlns:wp="http://schemas.openxmlformats.org/drawingml/2006/wordprocessingDrawing" xmlns:w10="urn:schemas-microsoft-com:office:word" xmlns:w="http://schemas.openxmlformats.org/wordprocessingml/2006/main" xmlns:w14="http://schemas.microsoft.com/office/word/2010/wordml" xmlns:wpg="http://schemas.microsoft.com/office/word/2010/wordprocessingGroup" xmlns:wpi="http://schemas.microsoft.com/office/word/2010/wordprocessingInk" xmlns:wne="http://schemas.microsoft.com/office/word/2006/wordml" xmlns:wps="http://schemas.microsoft.com/office/word/2010/wordprocessingShape" mc:Ignorable="w14 wp14">
+<w:document xmlns:wpc="http://schemas.microsoft.com/office/word/2010/wordprocessingCanvas" xmlns:cx="http://schemas.microsoft.com/office/drawing/2014/chartex" xmlns:cx1="http://schemas.microsoft.com/office/drawing/2015/9/8/chartex" xmlns:mc="http://schemas.openxmlformats.org/markup-compatibility/2006" xmlns:o="urn:schemas-microsoft-com:office:office" xmlns:r="http://schemas.openxmlformats.org/officeDocument/2006/relationships" xmlns:m="http://schemas.openxmlformats.org/officeDocument/2006/math" xmlns:v="urn:schemas-microsoft-com:vml" xmlns:wp14="http://schemas.microsoft.com/office/word/2010/wordprocessingDrawing" xmlns:wp="http://schemas.openxmlformats.org/drawingml/2006/wordprocessingDrawing" xmlns:w10="urn:schemas-microsoft-com:office:word" xmlns:w="http://schemas.openxmlformats.org/wordprocessingml/2006/main" xmlns:w14="http://schemas.microsoft.com/office/word/2010/wordml" xmlns:w15="http://schemas.microsoft.com/office/word/2012/wordml" xmlns:w16se="http://schemas.microsoft.com/office/word/2015/wordml/symex" xmlns:wpg="http://schemas.microsoft.com/office/word/2010/wordprocessingGroup" xmlns:wpi="http://schemas.microsoft.com/office/word/2010/wordprocessingInk" xmlns:wne="http://schemas.microsoft.com/office/word/2006/wordml" xmlns:wps="http://schemas.microsoft.com/office/word/2010/wordprocessingShape" mc:Ignorable="w14 w15 w16se wp14">
   <w:body>
     <w:p>
       <w:pPr>
@@ -224,17 +224,30 @@
           <w:rFonts w:ascii="Verdana" w:hAnsi="Verdana"/>
           <w:sz w:val="24"/>
         </w:rPr>
-        <w:t>Leandra L</w:t>
+        <w:t>Leandra Lopez</w:t>
+      </w:r>
+    </w:p>
+    <w:p>
+      <w:pPr>
+        <w:pStyle w:val="ListParagraph1"/>
+        <w:numPr>
+          <w:ilvl w:val="0"/>
+          <w:numId w:val="1"/>
+        </w:numPr>
+        <w:rPr>
+          <w:rFonts w:ascii="Verdana" w:hAnsi="Verdana"/>
+          <w:sz w:val="24"/>
+        </w:rPr>
+      </w:pPr>
+      <w:r>
+        <w:rPr>
+          <w:rFonts w:ascii="Verdana" w:hAnsi="Verdana"/>
+          <w:sz w:val="24"/>
+        </w:rPr>
+        <w:t>Jay Witten</w:t>
       </w:r>
       <w:bookmarkStart w:id="0" w:name="_GoBack"/>
       <w:bookmarkEnd w:id="0"/>
-      <w:r>
-        <w:rPr>
-          <w:rFonts w:ascii="Verdana" w:hAnsi="Verdana"/>
-          <w:sz w:val="24"/>
-        </w:rPr>
-        <w:t>opez</w:t>
-      </w:r>
     </w:p>
     <w:sectPr>
       <w:pgSz w:w="12240" w:h="15840"/>
@@ -247,8 +260,8 @@
 </file>
 
 <file path=word/numbering.xml><?xml version="1.0" encoding="utf-8"?>
-<w:numbering xmlns:wpc="http://schemas.microsoft.com/office/word/2010/wordprocessingCanvas" xmlns:mc="http://schemas.openxmlformats.org/markup-compatibility/2006" xmlns:o="urn:schemas-microsoft-com:office:office" xmlns:r="http://schemas.openxmlformats.org/officeDocument/2006/relationships" xmlns:m="http://schemas.openxmlformats.org/officeDocument/2006/math" xmlns:v="urn:schemas-microsoft-com:vml" xmlns:wp14="http://schemas.microsoft.com/office/word/2010/wordprocessingDrawing" xmlns:wp="http://schemas.openxmlformats.org/drawingml/2006/wordprocessingDrawing" xmlns:w10="urn:schemas-microsoft-com:office:word" xmlns:w="http://schemas.openxmlformats.org/wordprocessingml/2006/main" xmlns:w14="http://schemas.microsoft.com/office/word/2010/wordml" xmlns:wpg="http://schemas.microsoft.com/office/word/2010/wordprocessingGroup" xmlns:wpi="http://schemas.microsoft.com/office/word/2010/wordprocessingInk" xmlns:wne="http://schemas.microsoft.com/office/word/2006/wordml" xmlns:wps="http://schemas.microsoft.com/office/word/2010/wordprocessingShape" mc:Ignorable="w14 wp14">
-  <w:abstractNum w:abstractNumId="0">
+<w:numbering xmlns:wpc="http://schemas.microsoft.com/office/word/2010/wordprocessingCanvas" xmlns:cx="http://schemas.microsoft.com/office/drawing/2014/chartex" xmlns:cx1="http://schemas.microsoft.com/office/drawing/2015/9/8/chartex" xmlns:mc="http://schemas.openxmlformats.org/markup-compatibility/2006" xmlns:o="urn:schemas-microsoft-com:office:office" xmlns:r="http://schemas.openxmlformats.org/officeDocument/2006/relationships" xmlns:m="http://schemas.openxmlformats.org/officeDocument/2006/math" xmlns:v="urn:schemas-microsoft-com:vml" xmlns:wp14="http://schemas.microsoft.com/office/word/2010/wordprocessingDrawing" xmlns:wp="http://schemas.openxmlformats.org/drawingml/2006/wordprocessingDrawing" xmlns:w10="urn:schemas-microsoft-com:office:word" xmlns:w="http://schemas.openxmlformats.org/wordprocessingml/2006/main" xmlns:w14="http://schemas.microsoft.com/office/word/2010/wordml" xmlns:w15="http://schemas.microsoft.com/office/word/2012/wordml" xmlns:w16se="http://schemas.microsoft.com/office/word/2015/wordml/symex" xmlns:wpg="http://schemas.microsoft.com/office/word/2010/wordprocessingGroup" xmlns:wpi="http://schemas.microsoft.com/office/word/2010/wordprocessingInk" xmlns:wne="http://schemas.microsoft.com/office/word/2006/wordml" xmlns:wps="http://schemas.microsoft.com/office/word/2010/wordprocessingShape" mc:Ignorable="w14 w15 w16se wp14">
+  <w:abstractNum w:abstractNumId="0" w15:restartNumberingAfterBreak="0">
     <w:nsid w:val="41550B4D"/>
     <w:multiLevelType w:val="multilevel"/>
     <w:tmpl w:val="41550B4D"/>
@@ -341,7 +354,7 @@
 </file>
 
 <file path=word/styles.xml><?xml version="1.0" encoding="utf-8"?>
-<w:styles xmlns:mc="http://schemas.openxmlformats.org/markup-compatibility/2006" xmlns:r="http://schemas.openxmlformats.org/officeDocument/2006/relationships" xmlns:w="http://schemas.openxmlformats.org/wordprocessingml/2006/main" xmlns:w14="http://schemas.microsoft.com/office/word/2010/wordml" mc:Ignorable="w14">
+<w:styles xmlns:mc="http://schemas.openxmlformats.org/markup-compatibility/2006" xmlns:r="http://schemas.openxmlformats.org/officeDocument/2006/relationships" xmlns:w="http://schemas.openxmlformats.org/wordprocessingml/2006/main" xmlns:w14="http://schemas.microsoft.com/office/word/2010/wordml" xmlns:w15="http://schemas.microsoft.com/office/word/2012/wordml" xmlns:w16se="http://schemas.microsoft.com/office/word/2015/wordml/symex" mc:Ignorable="w14 w15 w16se">
   <w:docDefaults>
     <w:rPrDefault>
       <w:rPr>
@@ -351,194 +364,378 @@
     </w:rPrDefault>
     <w:pPrDefault/>
   </w:docDefaults>
-  <w:latentStyles w:defLockedState="0" w:defUIPriority="0" w:defSemiHidden="1" w:defUnhideWhenUsed="1" w:defQFormat="0" w:count="267">
-    <w:lsdException w:name="Normal" w:semiHidden="0" w:unhideWhenUsed="0" w:qFormat="1"/>
-    <w:lsdException w:name="heading 1" w:semiHidden="0" w:uiPriority="9" w:unhideWhenUsed="0" w:qFormat="1"/>
-    <w:lsdException w:name="heading 2" w:uiPriority="9" w:qFormat="1"/>
-    <w:lsdException w:name="heading 3" w:uiPriority="9" w:qFormat="1"/>
-    <w:lsdException w:name="heading 4" w:uiPriority="9" w:qFormat="1"/>
-    <w:lsdException w:name="heading 5" w:uiPriority="9" w:qFormat="1"/>
-    <w:lsdException w:name="heading 6" w:uiPriority="9" w:qFormat="1"/>
-    <w:lsdException w:name="heading 7" w:uiPriority="9" w:qFormat="1"/>
-    <w:lsdException w:name="heading 8" w:uiPriority="9" w:qFormat="1"/>
-    <w:lsdException w:name="heading 9" w:uiPriority="9" w:qFormat="1"/>
-    <w:lsdException w:name="toc 1" w:uiPriority="39"/>
-    <w:lsdException w:name="toc 2" w:uiPriority="39"/>
-    <w:lsdException w:name="toc 3" w:uiPriority="39"/>
-    <w:lsdException w:name="toc 4" w:uiPriority="39"/>
-    <w:lsdException w:name="toc 5" w:uiPriority="39"/>
-    <w:lsdException w:name="toc 6" w:uiPriority="39"/>
-    <w:lsdException w:name="toc 7" w:uiPriority="39"/>
-    <w:lsdException w:name="toc 8" w:uiPriority="39"/>
-    <w:lsdException w:name="toc 9" w:uiPriority="39"/>
-    <w:lsdException w:name="caption" w:uiPriority="35" w:qFormat="1"/>
-    <w:lsdException w:name="Title" w:semiHidden="0" w:uiPriority="10" w:unhideWhenUsed="0" w:qFormat="1"/>
-    <w:lsdException w:name="Default Paragraph Font" w:uiPriority="1"/>
-    <w:lsdException w:name="Subtitle" w:semiHidden="0" w:uiPriority="11" w:unhideWhenUsed="0" w:qFormat="1"/>
-    <w:lsdException w:name="Strong" w:semiHidden="0" w:uiPriority="22" w:unhideWhenUsed="0" w:qFormat="1"/>
-    <w:lsdException w:name="Emphasis" w:semiHidden="0" w:uiPriority="20" w:unhideWhenUsed="0" w:qFormat="1"/>
-    <w:lsdException w:name="HTML Top of Form" w:uiPriority="99"/>
-    <w:lsdException w:name="HTML Bottom of Form" w:uiPriority="99"/>
-    <w:lsdException w:name="Normal Table" w:uiPriority="99"/>
-    <w:lsdException w:name="No List" w:uiPriority="99"/>
-    <w:lsdException w:name="Outline List 1" w:uiPriority="99"/>
-    <w:lsdException w:name="Outline List 2" w:uiPriority="99"/>
-    <w:lsdException w:name="Outline List 3" w:uiPriority="99"/>
-    <w:lsdException w:name="Table Simple 1" w:uiPriority="99"/>
-    <w:lsdException w:name="Table Simple 2" w:uiPriority="99"/>
-    <w:lsdException w:name="Table Simple 3" w:uiPriority="99"/>
-    <w:lsdException w:name="Table Classic 1" w:uiPriority="99"/>
-    <w:lsdException w:name="Table Classic 2" w:uiPriority="99"/>
-    <w:lsdException w:name="Table Classic 3" w:uiPriority="99"/>
-    <w:lsdException w:name="Table Classic 4" w:uiPriority="99"/>
-    <w:lsdException w:name="Table Colorful 1" w:uiPriority="99"/>
-    <w:lsdException w:name="Table Colorful 2" w:uiPriority="99"/>
-    <w:lsdException w:name="Table Colorful 3" w:uiPriority="99"/>
-    <w:lsdException w:name="Table Columns 1" w:uiPriority="99"/>
-    <w:lsdException w:name="Table Columns 2" w:uiPriority="99"/>
-    <w:lsdException w:name="Table Columns 3" w:uiPriority="99"/>
-    <w:lsdException w:name="Table Columns 4" w:uiPriority="99"/>
-    <w:lsdException w:name="Table Columns 5" w:uiPriority="99"/>
-    <w:lsdException w:name="Table Grid 1" w:uiPriority="99"/>
-    <w:lsdException w:name="Table Grid 2" w:uiPriority="99"/>
-    <w:lsdException w:name="Table Grid 3" w:uiPriority="99"/>
-    <w:lsdException w:name="Table Grid 4" w:uiPriority="99"/>
-    <w:lsdException w:name="Table Grid 5" w:uiPriority="99"/>
-    <w:lsdException w:name="Table Grid 6" w:uiPriority="99"/>
-    <w:lsdException w:name="Table Grid 7" w:uiPriority="99"/>
-    <w:lsdException w:name="Table Grid 8" w:uiPriority="99"/>
-    <w:lsdException w:name="Table List 1" w:uiPriority="99"/>
-    <w:lsdException w:name="Table List 2" w:uiPriority="99"/>
-    <w:lsdException w:name="Table List 3" w:uiPriority="99"/>
-    <w:lsdException w:name="Table List 4" w:uiPriority="99"/>
-    <w:lsdException w:name="Table List 5" w:uiPriority="99"/>
-    <w:lsdException w:name="Table List 6" w:uiPriority="99"/>
-    <w:lsdException w:name="Table List 7" w:uiPriority="99"/>
-    <w:lsdException w:name="Table List 8" w:uiPriority="99"/>
-    <w:lsdException w:name="Table 3D effects 1" w:uiPriority="99"/>
-    <w:lsdException w:name="Table 3D effects 2" w:uiPriority="99"/>
-    <w:lsdException w:name="Table 3D effects 3" w:uiPriority="99"/>
-    <w:lsdException w:name="Table Contemporary" w:uiPriority="99"/>
-    <w:lsdException w:name="Table Elegant" w:uiPriority="99"/>
-    <w:lsdException w:name="Table Professional" w:uiPriority="99"/>
-    <w:lsdException w:name="Table Subtle 1" w:uiPriority="99"/>
-    <w:lsdException w:name="Table Subtle 2" w:uiPriority="99"/>
-    <w:lsdException w:name="Table Web 1" w:uiPriority="99"/>
-    <w:lsdException w:name="Table Web 2" w:uiPriority="99"/>
-    <w:lsdException w:name="Table Web 3" w:uiPriority="99"/>
-    <w:lsdException w:name="Table Grid" w:semiHidden="0" w:uiPriority="99" w:unhideWhenUsed="0"/>
-    <w:lsdException w:name="Table Theme" w:uiPriority="99"/>
-    <w:lsdException w:name="Placeholder Text" w:uiPriority="99" w:unhideWhenUsed="0"/>
-    <w:lsdException w:name="No Spacing" w:semiHidden="0" w:uiPriority="1" w:unhideWhenUsed="0" w:qFormat="1"/>
-    <w:lsdException w:name="Light Shading" w:semiHidden="0" w:uiPriority="60" w:unhideWhenUsed="0"/>
-    <w:lsdException w:name="Light List" w:semiHidden="0" w:uiPriority="61" w:unhideWhenUsed="0"/>
-    <w:lsdException w:name="Light Grid" w:semiHidden="0" w:uiPriority="62" w:unhideWhenUsed="0"/>
-    <w:lsdException w:name="Medium Shading 1" w:semiHidden="0" w:uiPriority="63" w:unhideWhenUsed="0"/>
-    <w:lsdException w:name="Medium Shading 2" w:semiHidden="0" w:uiPriority="64" w:unhideWhenUsed="0"/>
-    <w:lsdException w:name="Medium List 1" w:semiHidden="0" w:uiPriority="65" w:unhideWhenUsed="0"/>
-    <w:lsdException w:name="Medium List 2" w:semiHidden="0" w:uiPriority="66" w:unhideWhenUsed="0"/>
-    <w:lsdException w:name="Medium Grid 1" w:semiHidden="0" w:uiPriority="67" w:unhideWhenUsed="0"/>
-    <w:lsdException w:name="Medium Grid 2" w:semiHidden="0" w:uiPriority="68" w:unhideWhenUsed="0"/>
-    <w:lsdException w:name="Medium Grid 3" w:semiHidden="0" w:uiPriority="69" w:unhideWhenUsed="0"/>
-    <w:lsdException w:name="Dark List" w:semiHidden="0" w:uiPriority="70" w:unhideWhenUsed="0"/>
-    <w:lsdException w:name="Colorful Shading" w:semiHidden="0" w:uiPriority="71" w:unhideWhenUsed="0"/>
-    <w:lsdException w:name="Colorful List" w:semiHidden="0" w:uiPriority="72" w:unhideWhenUsed="0"/>
-    <w:lsdException w:name="Colorful Grid" w:semiHidden="0" w:uiPriority="73" w:unhideWhenUsed="0"/>
-    <w:lsdException w:name="Light Shading Accent 1" w:semiHidden="0" w:uiPriority="60" w:unhideWhenUsed="0"/>
-    <w:lsdException w:name="Light List Accent 1" w:semiHidden="0" w:uiPriority="61" w:unhideWhenUsed="0"/>
-    <w:lsdException w:name="Light Grid Accent 1" w:semiHidden="0" w:uiPriority="62" w:unhideWhenUsed="0"/>
-    <w:lsdException w:name="Medium Shading 1 Accent 1" w:semiHidden="0" w:uiPriority="63" w:unhideWhenUsed="0"/>
-    <w:lsdException w:name="Medium Shading 2 Accent 1" w:semiHidden="0" w:uiPriority="64" w:unhideWhenUsed="0"/>
-    <w:lsdException w:name="Medium List 1 Accent 1" w:semiHidden="0" w:uiPriority="65" w:unhideWhenUsed="0"/>
-    <w:lsdException w:name="Revision" w:uiPriority="99" w:unhideWhenUsed="0"/>
-    <w:lsdException w:name="List Paragraph" w:semiHidden="0" w:uiPriority="34" w:unhideWhenUsed="0" w:qFormat="1"/>
-    <w:lsdException w:name="Quote" w:semiHidden="0" w:uiPriority="29" w:unhideWhenUsed="0" w:qFormat="1"/>
-    <w:lsdException w:name="Intense Quote" w:semiHidden="0" w:uiPriority="30" w:unhideWhenUsed="0" w:qFormat="1"/>
-    <w:lsdException w:name="Medium List 2 Accent 1" w:semiHidden="0" w:uiPriority="66" w:unhideWhenUsed="0"/>
-    <w:lsdException w:name="Medium Grid 1 Accent 1" w:semiHidden="0" w:uiPriority="67" w:unhideWhenUsed="0"/>
-    <w:lsdException w:name="Medium Grid 2 Accent 1" w:semiHidden="0" w:uiPriority="68" w:unhideWhenUsed="0"/>
-    <w:lsdException w:name="Medium Grid 3 Accent 1" w:semiHidden="0" w:uiPriority="69" w:unhideWhenUsed="0"/>
-    <w:lsdException w:name="Dark List Accent 1" w:semiHidden="0" w:uiPriority="70" w:unhideWhenUsed="0"/>
-    <w:lsdException w:name="Colorful Shading Accent 1" w:semiHidden="0" w:uiPriority="71" w:unhideWhenUsed="0"/>
-    <w:lsdException w:name="Colorful List Accent 1" w:semiHidden="0" w:uiPriority="72" w:unhideWhenUsed="0"/>
-    <w:lsdException w:name="Colorful Grid Accent 1" w:semiHidden="0" w:uiPriority="73" w:unhideWhenUsed="0"/>
-    <w:lsdException w:name="Light Shading Accent 2" w:semiHidden="0" w:uiPriority="60" w:unhideWhenUsed="0"/>
-    <w:lsdException w:name="Light List Accent 2" w:semiHidden="0" w:uiPriority="61" w:unhideWhenUsed="0"/>
-    <w:lsdException w:name="Light Grid Accent 2" w:semiHidden="0" w:uiPriority="62" w:unhideWhenUsed="0"/>
-    <w:lsdException w:name="Medium Shading 1 Accent 2" w:semiHidden="0" w:uiPriority="63" w:unhideWhenUsed="0"/>
-    <w:lsdException w:name="Medium Shading 2 Accent 2" w:semiHidden="0" w:uiPriority="64" w:unhideWhenUsed="0"/>
-    <w:lsdException w:name="Medium List 1 Accent 2" w:semiHidden="0" w:uiPriority="65" w:unhideWhenUsed="0"/>
-    <w:lsdException w:name="Medium List 2 Accent 2" w:semiHidden="0" w:uiPriority="66" w:unhideWhenUsed="0"/>
-    <w:lsdException w:name="Medium Grid 1 Accent 2" w:semiHidden="0" w:uiPriority="67" w:unhideWhenUsed="0"/>
-    <w:lsdException w:name="Medium Grid 2 Accent 2" w:semiHidden="0" w:uiPriority="68" w:unhideWhenUsed="0"/>
-    <w:lsdException w:name="Medium Grid 3 Accent 2" w:semiHidden="0" w:uiPriority="69" w:unhideWhenUsed="0"/>
-    <w:lsdException w:name="Dark List Accent 2" w:semiHidden="0" w:uiPriority="70" w:unhideWhenUsed="0"/>
-    <w:lsdException w:name="Colorful Shading Accent 2" w:semiHidden="0" w:uiPriority="71" w:unhideWhenUsed="0"/>
-    <w:lsdException w:name="Colorful List Accent 2" w:semiHidden="0" w:uiPriority="72" w:unhideWhenUsed="0"/>
-    <w:lsdException w:name="Colorful Grid Accent 2" w:semiHidden="0" w:uiPriority="73" w:unhideWhenUsed="0"/>
-    <w:lsdException w:name="Light Shading Accent 3" w:semiHidden="0" w:uiPriority="60" w:unhideWhenUsed="0"/>
-    <w:lsdException w:name="Light List Accent 3" w:semiHidden="0" w:uiPriority="61" w:unhideWhenUsed="0"/>
-    <w:lsdException w:name="Light Grid Accent 3" w:semiHidden="0" w:uiPriority="62" w:unhideWhenUsed="0"/>
-    <w:lsdException w:name="Medium Shading 1 Accent 3" w:semiHidden="0" w:uiPriority="63" w:unhideWhenUsed="0"/>
-    <w:lsdException w:name="Medium Shading 2 Accent 3" w:semiHidden="0" w:uiPriority="64" w:unhideWhenUsed="0"/>
-    <w:lsdException w:name="Medium List 1 Accent 3" w:semiHidden="0" w:uiPriority="65" w:unhideWhenUsed="0"/>
-    <w:lsdException w:name="Medium List 2 Accent 3" w:semiHidden="0" w:uiPriority="66" w:unhideWhenUsed="0"/>
-    <w:lsdException w:name="Medium Grid 1 Accent 3" w:semiHidden="0" w:uiPriority="67" w:unhideWhenUsed="0"/>
-    <w:lsdException w:name="Medium Grid 2 Accent 3" w:semiHidden="0" w:uiPriority="68" w:unhideWhenUsed="0"/>
-    <w:lsdException w:name="Medium Grid 3 Accent 3" w:semiHidden="0" w:uiPriority="69" w:unhideWhenUsed="0"/>
-    <w:lsdException w:name="Dark List Accent 3" w:semiHidden="0" w:uiPriority="70" w:unhideWhenUsed="0"/>
-    <w:lsdException w:name="Colorful Shading Accent 3" w:semiHidden="0" w:uiPriority="71" w:unhideWhenUsed="0"/>
-    <w:lsdException w:name="Colorful List Accent 3" w:semiHidden="0" w:uiPriority="72" w:unhideWhenUsed="0"/>
-    <w:lsdException w:name="Colorful Grid Accent 3" w:semiHidden="0" w:uiPriority="73" w:unhideWhenUsed="0"/>
-    <w:lsdException w:name="Light Shading Accent 4" w:semiHidden="0" w:uiPriority="60" w:unhideWhenUsed="0"/>
-    <w:lsdException w:name="Light List Accent 4" w:semiHidden="0" w:uiPriority="61" w:unhideWhenUsed="0"/>
-    <w:lsdException w:name="Light Grid Accent 4" w:semiHidden="0" w:uiPriority="62" w:unhideWhenUsed="0"/>
-    <w:lsdException w:name="Medium Shading 1 Accent 4" w:semiHidden="0" w:uiPriority="63" w:unhideWhenUsed="0"/>
-    <w:lsdException w:name="Medium Shading 2 Accent 4" w:semiHidden="0" w:uiPriority="64" w:unhideWhenUsed="0"/>
-    <w:lsdException w:name="Medium List 1 Accent 4" w:semiHidden="0" w:uiPriority="65" w:unhideWhenUsed="0"/>
-    <w:lsdException w:name="Medium List 2 Accent 4" w:semiHidden="0" w:uiPriority="66" w:unhideWhenUsed="0"/>
-    <w:lsdException w:name="Medium Grid 1 Accent 4" w:semiHidden="0" w:uiPriority="67" w:unhideWhenUsed="0"/>
-    <w:lsdException w:name="Medium Grid 2 Accent 4" w:semiHidden="0" w:uiPriority="68" w:unhideWhenUsed="0"/>
-    <w:lsdException w:name="Medium Grid 3 Accent 4" w:semiHidden="0" w:uiPriority="69" w:unhideWhenUsed="0"/>
-    <w:lsdException w:name="Dark List Accent 4" w:semiHidden="0" w:uiPriority="70" w:unhideWhenUsed="0"/>
-    <w:lsdException w:name="Colorful Shading Accent 4" w:semiHidden="0" w:uiPriority="71" w:unhideWhenUsed="0"/>
-    <w:lsdException w:name="Colorful List Accent 4" w:semiHidden="0" w:uiPriority="72" w:unhideWhenUsed="0"/>
-    <w:lsdException w:name="Colorful Grid Accent 4" w:semiHidden="0" w:uiPriority="73" w:unhideWhenUsed="0"/>
-    <w:lsdException w:name="Light Shading Accent 5" w:semiHidden="0" w:uiPriority="60" w:unhideWhenUsed="0"/>
-    <w:lsdException w:name="Light List Accent 5" w:semiHidden="0" w:uiPriority="61" w:unhideWhenUsed="0"/>
-    <w:lsdException w:name="Light Grid Accent 5" w:semiHidden="0" w:uiPriority="62" w:unhideWhenUsed="0"/>
-    <w:lsdException w:name="Medium Shading 1 Accent 5" w:semiHidden="0" w:uiPriority="63" w:unhideWhenUsed="0"/>
-    <w:lsdException w:name="Medium Shading 2 Accent 5" w:semiHidden="0" w:uiPriority="64" w:unhideWhenUsed="0"/>
-    <w:lsdException w:name="Medium List 1 Accent 5" w:semiHidden="0" w:uiPriority="65" w:unhideWhenUsed="0"/>
-    <w:lsdException w:name="Medium List 2 Accent 5" w:semiHidden="0" w:uiPriority="66" w:unhideWhenUsed="0"/>
-    <w:lsdException w:name="Medium Grid 1 Accent 5" w:semiHidden="0" w:uiPriority="67" w:unhideWhenUsed="0"/>
-    <w:lsdException w:name="Medium Grid 2 Accent 5" w:semiHidden="0" w:uiPriority="68" w:unhideWhenUsed="0"/>
-    <w:lsdException w:name="Medium Grid 3 Accent 5" w:semiHidden="0" w:uiPriority="69" w:unhideWhenUsed="0"/>
-    <w:lsdException w:name="Dark List Accent 5" w:semiHidden="0" w:uiPriority="70" w:unhideWhenUsed="0"/>
-    <w:lsdException w:name="Colorful Shading Accent 5" w:semiHidden="0" w:uiPriority="71" w:unhideWhenUsed="0"/>
-    <w:lsdException w:name="Colorful List Accent 5" w:semiHidden="0" w:uiPriority="72" w:unhideWhenUsed="0"/>
-    <w:lsdException w:name="Colorful Grid Accent 5" w:semiHidden="0" w:uiPriority="73" w:unhideWhenUsed="0"/>
-    <w:lsdException w:name="Light Shading Accent 6" w:semiHidden="0" w:uiPriority="60" w:unhideWhenUsed="0"/>
-    <w:lsdException w:name="Light List Accent 6" w:semiHidden="0" w:uiPriority="61" w:unhideWhenUsed="0"/>
-    <w:lsdException w:name="Light Grid Accent 6" w:semiHidden="0" w:uiPriority="62" w:unhideWhenUsed="0"/>
-    <w:lsdException w:name="Medium Shading 1 Accent 6" w:semiHidden="0" w:uiPriority="63" w:unhideWhenUsed="0"/>
-    <w:lsdException w:name="Medium Shading 2 Accent 6" w:semiHidden="0" w:uiPriority="64" w:unhideWhenUsed="0"/>
-    <w:lsdException w:name="Medium List 1 Accent 6" w:semiHidden="0" w:uiPriority="65" w:unhideWhenUsed="0"/>
-    <w:lsdException w:name="Medium List 2 Accent 6" w:semiHidden="0" w:uiPriority="66" w:unhideWhenUsed="0"/>
-    <w:lsdException w:name="Medium Grid 1 Accent 6" w:semiHidden="0" w:uiPriority="67" w:unhideWhenUsed="0"/>
-    <w:lsdException w:name="Medium Grid 2 Accent 6" w:semiHidden="0" w:uiPriority="68" w:unhideWhenUsed="0"/>
-    <w:lsdException w:name="Medium Grid 3 Accent 6" w:semiHidden="0" w:uiPriority="69" w:unhideWhenUsed="0"/>
-    <w:lsdException w:name="Dark List Accent 6" w:semiHidden="0" w:uiPriority="70" w:unhideWhenUsed="0"/>
-    <w:lsdException w:name="Colorful Shading Accent 6" w:semiHidden="0" w:uiPriority="71" w:unhideWhenUsed="0"/>
-    <w:lsdException w:name="Colorful List Accent 6" w:semiHidden="0" w:uiPriority="72" w:unhideWhenUsed="0"/>
-    <w:lsdException w:name="Colorful Grid Accent 6" w:semiHidden="0" w:uiPriority="73" w:unhideWhenUsed="0"/>
-    <w:lsdException w:name="Subtle Emphasis" w:semiHidden="0" w:uiPriority="19" w:unhideWhenUsed="0" w:qFormat="1"/>
-    <w:lsdException w:name="Intense Emphasis" w:semiHidden="0" w:uiPriority="21" w:unhideWhenUsed="0" w:qFormat="1"/>
-    <w:lsdException w:name="Subtle Reference" w:semiHidden="0" w:uiPriority="31" w:unhideWhenUsed="0" w:qFormat="1"/>
-    <w:lsdException w:name="Intense Reference" w:semiHidden="0" w:uiPriority="32" w:unhideWhenUsed="0" w:qFormat="1"/>
-    <w:lsdException w:name="Book Title" w:semiHidden="0" w:uiPriority="33" w:unhideWhenUsed="0" w:qFormat="1"/>
-    <w:lsdException w:name="Bibliography" w:uiPriority="37"/>
-    <w:lsdException w:name="TOC Heading" w:uiPriority="39" w:qFormat="1"/>
+  <w:latentStyles w:defLockedState="0" w:defUIPriority="0" w:defSemiHidden="0" w:defUnhideWhenUsed="0" w:defQFormat="0" w:count="371">
+    <w:lsdException w:name="Normal" w:qFormat="1"/>
+    <w:lsdException w:name="heading 1" w:uiPriority="9" w:qFormat="1"/>
+    <w:lsdException w:name="heading 2" w:semiHidden="1" w:uiPriority="9" w:unhideWhenUsed="1" w:qFormat="1"/>
+    <w:lsdException w:name="heading 3" w:semiHidden="1" w:uiPriority="9" w:unhideWhenUsed="1" w:qFormat="1"/>
+    <w:lsdException w:name="heading 4" w:semiHidden="1" w:uiPriority="9" w:unhideWhenUsed="1" w:qFormat="1"/>
+    <w:lsdException w:name="heading 5" w:semiHidden="1" w:uiPriority="9" w:unhideWhenUsed="1" w:qFormat="1"/>
+    <w:lsdException w:name="heading 6" w:semiHidden="1" w:uiPriority="9" w:unhideWhenUsed="1" w:qFormat="1"/>
+    <w:lsdException w:name="heading 7" w:semiHidden="1" w:uiPriority="9" w:unhideWhenUsed="1" w:qFormat="1"/>
+    <w:lsdException w:name="heading 8" w:semiHidden="1" w:uiPriority="9" w:unhideWhenUsed="1" w:qFormat="1"/>
+    <w:lsdException w:name="heading 9" w:semiHidden="1" w:uiPriority="9" w:unhideWhenUsed="1" w:qFormat="1"/>
+    <w:lsdException w:name="index 1" w:semiHidden="1" w:unhideWhenUsed="1"/>
+    <w:lsdException w:name="index 2" w:semiHidden="1" w:unhideWhenUsed="1"/>
+    <w:lsdException w:name="index 3" w:semiHidden="1" w:unhideWhenUsed="1"/>
+    <w:lsdException w:name="index 4" w:semiHidden="1" w:unhideWhenUsed="1"/>
+    <w:lsdException w:name="index 5" w:semiHidden="1" w:unhideWhenUsed="1"/>
+    <w:lsdException w:name="index 6" w:semiHidden="1" w:unhideWhenUsed="1"/>
+    <w:lsdException w:name="index 7" w:semiHidden="1" w:unhideWhenUsed="1"/>
+    <w:lsdException w:name="index 8" w:semiHidden="1" w:unhideWhenUsed="1"/>
+    <w:lsdException w:name="index 9" w:semiHidden="1" w:unhideWhenUsed="1"/>
+    <w:lsdException w:name="toc 1" w:semiHidden="1" w:uiPriority="39" w:unhideWhenUsed="1"/>
+    <w:lsdException w:name="toc 2" w:semiHidden="1" w:uiPriority="39" w:unhideWhenUsed="1"/>
+    <w:lsdException w:name="toc 3" w:semiHidden="1" w:uiPriority="39" w:unhideWhenUsed="1"/>
+    <w:lsdException w:name="toc 4" w:semiHidden="1" w:uiPriority="39" w:unhideWhenUsed="1"/>
+    <w:lsdException w:name="toc 5" w:semiHidden="1" w:uiPriority="39" w:unhideWhenUsed="1"/>
+    <w:lsdException w:name="toc 6" w:semiHidden="1" w:uiPriority="39" w:unhideWhenUsed="1"/>
+    <w:lsdException w:name="toc 7" w:semiHidden="1" w:uiPriority="39" w:unhideWhenUsed="1"/>
+    <w:lsdException w:name="toc 8" w:semiHidden="1" w:uiPriority="39" w:unhideWhenUsed="1"/>
+    <w:lsdException w:name="toc 9" w:semiHidden="1" w:uiPriority="39" w:unhideWhenUsed="1"/>
+    <w:lsdException w:name="Normal Indent" w:semiHidden="1" w:unhideWhenUsed="1"/>
+    <w:lsdException w:name="footnote text" w:semiHidden="1" w:unhideWhenUsed="1"/>
+    <w:lsdException w:name="annotation text" w:semiHidden="1" w:unhideWhenUsed="1"/>
+    <w:lsdException w:name="header" w:semiHidden="1" w:unhideWhenUsed="1"/>
+    <w:lsdException w:name="footer" w:semiHidden="1" w:unhideWhenUsed="1"/>
+    <w:lsdException w:name="index heading" w:semiHidden="1" w:unhideWhenUsed="1"/>
+    <w:lsdException w:name="caption" w:semiHidden="1" w:uiPriority="35" w:unhideWhenUsed="1" w:qFormat="1"/>
+    <w:lsdException w:name="table of figures" w:semiHidden="1" w:unhideWhenUsed="1"/>
+    <w:lsdException w:name="envelope address" w:semiHidden="1" w:unhideWhenUsed="1"/>
+    <w:lsdException w:name="envelope return" w:semiHidden="1" w:unhideWhenUsed="1"/>
+    <w:lsdException w:name="footnote reference" w:semiHidden="1" w:unhideWhenUsed="1"/>
+    <w:lsdException w:name="annotation reference" w:semiHidden="1" w:unhideWhenUsed="1"/>
+    <w:lsdException w:name="line number" w:semiHidden="1" w:unhideWhenUsed="1"/>
+    <w:lsdException w:name="page number" w:semiHidden="1" w:unhideWhenUsed="1"/>
+    <w:lsdException w:name="endnote reference" w:semiHidden="1" w:unhideWhenUsed="1"/>
+    <w:lsdException w:name="endnote text" w:semiHidden="1" w:unhideWhenUsed="1"/>
+    <w:lsdException w:name="table of authorities" w:semiHidden="1" w:unhideWhenUsed="1"/>
+    <w:lsdException w:name="macro" w:semiHidden="1" w:unhideWhenUsed="1"/>
+    <w:lsdException w:name="toa heading" w:semiHidden="1" w:unhideWhenUsed="1"/>
+    <w:lsdException w:name="List" w:semiHidden="1" w:unhideWhenUsed="1"/>
+    <w:lsdException w:name="List Bullet" w:semiHidden="1" w:unhideWhenUsed="1"/>
+    <w:lsdException w:name="List Number" w:semiHidden="1" w:unhideWhenUsed="1"/>
+    <w:lsdException w:name="List 2" w:semiHidden="1" w:unhideWhenUsed="1"/>
+    <w:lsdException w:name="List 3" w:semiHidden="1" w:unhideWhenUsed="1"/>
+    <w:lsdException w:name="List 4" w:semiHidden="1" w:unhideWhenUsed="1"/>
+    <w:lsdException w:name="List 5" w:semiHidden="1" w:unhideWhenUsed="1"/>
+    <w:lsdException w:name="List Bullet 2" w:semiHidden="1" w:unhideWhenUsed="1"/>
+    <w:lsdException w:name="List Bullet 3" w:semiHidden="1" w:unhideWhenUsed="1"/>
+    <w:lsdException w:name="List Bullet 4" w:semiHidden="1" w:unhideWhenUsed="1"/>
+    <w:lsdException w:name="List Bullet 5" w:semiHidden="1" w:unhideWhenUsed="1"/>
+    <w:lsdException w:name="List Number 2" w:semiHidden="1" w:unhideWhenUsed="1"/>
+    <w:lsdException w:name="List Number 3" w:semiHidden="1" w:unhideWhenUsed="1"/>
+    <w:lsdException w:name="List Number 4" w:semiHidden="1" w:unhideWhenUsed="1"/>
+    <w:lsdException w:name="List Number 5" w:semiHidden="1" w:unhideWhenUsed="1"/>
+    <w:lsdException w:name="Title" w:uiPriority="10" w:qFormat="1"/>
+    <w:lsdException w:name="Closing" w:semiHidden="1" w:unhideWhenUsed="1"/>
+    <w:lsdException w:name="Signature" w:semiHidden="1" w:unhideWhenUsed="1"/>
+    <w:lsdException w:name="Default Paragraph Font" w:semiHidden="1" w:uiPriority="1" w:unhideWhenUsed="1"/>
+    <w:lsdException w:name="Body Text" w:semiHidden="1" w:unhideWhenUsed="1"/>
+    <w:lsdException w:name="Body Text Indent" w:semiHidden="1" w:unhideWhenUsed="1"/>
+    <w:lsdException w:name="List Continue" w:semiHidden="1" w:unhideWhenUsed="1"/>
+    <w:lsdException w:name="List Continue 2" w:semiHidden="1" w:unhideWhenUsed="1"/>
+    <w:lsdException w:name="List Continue 3" w:semiHidden="1" w:unhideWhenUsed="1"/>
+    <w:lsdException w:name="List Continue 4" w:semiHidden="1" w:unhideWhenUsed="1"/>
+    <w:lsdException w:name="List Continue 5" w:semiHidden="1" w:unhideWhenUsed="1"/>
+    <w:lsdException w:name="Message Header" w:semiHidden="1" w:unhideWhenUsed="1"/>
+    <w:lsdException w:name="Subtitle" w:uiPriority="11" w:qFormat="1"/>
+    <w:lsdException w:name="Salutation" w:semiHidden="1" w:unhideWhenUsed="1"/>
+    <w:lsdException w:name="Date" w:semiHidden="1" w:unhideWhenUsed="1"/>
+    <w:lsdException w:name="Body Text First Indent" w:semiHidden="1" w:unhideWhenUsed="1"/>
+    <w:lsdException w:name="Body Text First Indent 2" w:semiHidden="1" w:unhideWhenUsed="1"/>
+    <w:lsdException w:name="Note Heading" w:semiHidden="1" w:unhideWhenUsed="1"/>
+    <w:lsdException w:name="Body Text 2" w:semiHidden="1" w:unhideWhenUsed="1"/>
+    <w:lsdException w:name="Body Text 3" w:semiHidden="1" w:unhideWhenUsed="1"/>
+    <w:lsdException w:name="Body Text Indent 2" w:semiHidden="1" w:unhideWhenUsed="1"/>
+    <w:lsdException w:name="Body Text Indent 3" w:semiHidden="1" w:unhideWhenUsed="1"/>
+    <w:lsdException w:name="Block Text" w:semiHidden="1" w:unhideWhenUsed="1"/>
+    <w:lsdException w:name="Hyperlink" w:semiHidden="1" w:unhideWhenUsed="1"/>
+    <w:lsdException w:name="FollowedHyperlink" w:semiHidden="1" w:unhideWhenUsed="1"/>
+    <w:lsdException w:name="Strong" w:uiPriority="22" w:qFormat="1"/>
+    <w:lsdException w:name="Emphasis" w:uiPriority="20" w:qFormat="1"/>
+    <w:lsdException w:name="Document Map" w:semiHidden="1" w:unhideWhenUsed="1"/>
+    <w:lsdException w:name="Plain Text" w:semiHidden="1" w:unhideWhenUsed="1"/>
+    <w:lsdException w:name="E-mail Signature" w:semiHidden="1" w:unhideWhenUsed="1"/>
+    <w:lsdException w:name="HTML Top of Form" w:semiHidden="1" w:uiPriority="99" w:unhideWhenUsed="1"/>
+    <w:lsdException w:name="HTML Bottom of Form" w:semiHidden="1" w:uiPriority="99" w:unhideWhenUsed="1"/>
+    <w:lsdException w:name="Normal (Web)" w:semiHidden="1" w:unhideWhenUsed="1"/>
+    <w:lsdException w:name="HTML Acronym" w:semiHidden="1" w:unhideWhenUsed="1"/>
+    <w:lsdException w:name="HTML Address" w:semiHidden="1" w:unhideWhenUsed="1"/>
+    <w:lsdException w:name="HTML Cite" w:semiHidden="1" w:unhideWhenUsed="1"/>
+    <w:lsdException w:name="HTML Code" w:semiHidden="1" w:unhideWhenUsed="1"/>
+    <w:lsdException w:name="HTML Definition" w:semiHidden="1" w:unhideWhenUsed="1"/>
+    <w:lsdException w:name="HTML Keyboard" w:semiHidden="1" w:unhideWhenUsed="1"/>
+    <w:lsdException w:name="HTML Preformatted" w:semiHidden="1" w:unhideWhenUsed="1"/>
+    <w:lsdException w:name="HTML Sample" w:semiHidden="1" w:unhideWhenUsed="1"/>
+    <w:lsdException w:name="HTML Typewriter" w:semiHidden="1" w:unhideWhenUsed="1"/>
+    <w:lsdException w:name="HTML Variable" w:semiHidden="1" w:unhideWhenUsed="1"/>
+    <w:lsdException w:name="Normal Table" w:semiHidden="1" w:uiPriority="99" w:unhideWhenUsed="1"/>
+    <w:lsdException w:name="annotation subject" w:semiHidden="1" w:unhideWhenUsed="1"/>
+    <w:lsdException w:name="No List" w:semiHidden="1" w:uiPriority="99" w:unhideWhenUsed="1"/>
+    <w:lsdException w:name="Outline List 1" w:semiHidden="1" w:uiPriority="99" w:unhideWhenUsed="1"/>
+    <w:lsdException w:name="Outline List 2" w:semiHidden="1" w:uiPriority="99" w:unhideWhenUsed="1"/>
+    <w:lsdException w:name="Outline List 3" w:semiHidden="1" w:uiPriority="99" w:unhideWhenUsed="1"/>
+    <w:lsdException w:name="Table Simple 1" w:semiHidden="1" w:uiPriority="99" w:unhideWhenUsed="1"/>
+    <w:lsdException w:name="Table Simple 2" w:semiHidden="1" w:uiPriority="99" w:unhideWhenUsed="1"/>
+    <w:lsdException w:name="Table Simple 3" w:semiHidden="1" w:uiPriority="99" w:unhideWhenUsed="1"/>
+    <w:lsdException w:name="Table Classic 1" w:semiHidden="1" w:uiPriority="99" w:unhideWhenUsed="1"/>
+    <w:lsdException w:name="Table Classic 2" w:semiHidden="1" w:uiPriority="99" w:unhideWhenUsed="1"/>
+    <w:lsdException w:name="Table Classic 3" w:semiHidden="1" w:uiPriority="99" w:unhideWhenUsed="1"/>
+    <w:lsdException w:name="Table Classic 4" w:semiHidden="1" w:uiPriority="99" w:unhideWhenUsed="1"/>
+    <w:lsdException w:name="Table Colorful 1" w:semiHidden="1" w:uiPriority="99" w:unhideWhenUsed="1"/>
+    <w:lsdException w:name="Table Colorful 2" w:semiHidden="1" w:uiPriority="99" w:unhideWhenUsed="1"/>
+    <w:lsdException w:name="Table Colorful 3" w:semiHidden="1" w:uiPriority="99" w:unhideWhenUsed="1"/>
+    <w:lsdException w:name="Table Columns 1" w:semiHidden="1" w:uiPriority="99" w:unhideWhenUsed="1"/>
+    <w:lsdException w:name="Table Columns 2" w:semiHidden="1" w:uiPriority="99" w:unhideWhenUsed="1"/>
+    <w:lsdException w:name="Table Columns 3" w:semiHidden="1" w:uiPriority="99" w:unhideWhenUsed="1"/>
+    <w:lsdException w:name="Table Columns 4" w:semiHidden="1" w:uiPriority="99" w:unhideWhenUsed="1"/>
+    <w:lsdException w:name="Table Columns 5" w:semiHidden="1" w:uiPriority="99" w:unhideWhenUsed="1"/>
+    <w:lsdException w:name="Table Grid 1" w:semiHidden="1" w:uiPriority="99" w:unhideWhenUsed="1"/>
+    <w:lsdException w:name="Table Grid 2" w:semiHidden="1" w:uiPriority="99" w:unhideWhenUsed="1"/>
+    <w:lsdException w:name="Table Grid 3" w:semiHidden="1" w:uiPriority="99" w:unhideWhenUsed="1"/>
+    <w:lsdException w:name="Table Grid 4" w:semiHidden="1" w:uiPriority="99" w:unhideWhenUsed="1"/>
+    <w:lsdException w:name="Table Grid 5" w:semiHidden="1" w:uiPriority="99" w:unhideWhenUsed="1"/>
+    <w:lsdException w:name="Table Grid 6" w:semiHidden="1" w:uiPriority="99" w:unhideWhenUsed="1"/>
+    <w:lsdException w:name="Table Grid 7" w:semiHidden="1" w:uiPriority="99" w:unhideWhenUsed="1"/>
+    <w:lsdException w:name="Table Grid 8" w:semiHidden="1" w:uiPriority="99" w:unhideWhenUsed="1"/>
+    <w:lsdException w:name="Table List 1" w:semiHidden="1" w:uiPriority="99" w:unhideWhenUsed="1"/>
+    <w:lsdException w:name="Table List 2" w:semiHidden="1" w:uiPriority="99" w:unhideWhenUsed="1"/>
+    <w:lsdException w:name="Table List 3" w:semiHidden="1" w:uiPriority="99" w:unhideWhenUsed="1"/>
+    <w:lsdException w:name="Table List 4" w:semiHidden="1" w:uiPriority="99" w:unhideWhenUsed="1"/>
+    <w:lsdException w:name="Table List 5" w:semiHidden="1" w:uiPriority="99" w:unhideWhenUsed="1"/>
+    <w:lsdException w:name="Table List 6" w:semiHidden="1" w:uiPriority="99" w:unhideWhenUsed="1"/>
+    <w:lsdException w:name="Table List 7" w:semiHidden="1" w:uiPriority="99" w:unhideWhenUsed="1"/>
+    <w:lsdException w:name="Table List 8" w:semiHidden="1" w:uiPriority="99" w:unhideWhenUsed="1"/>
+    <w:lsdException w:name="Table 3D effects 1" w:semiHidden="1" w:uiPriority="99" w:unhideWhenUsed="1"/>
+    <w:lsdException w:name="Table 3D effects 2" w:semiHidden="1" w:uiPriority="99" w:unhideWhenUsed="1"/>
+    <w:lsdException w:name="Table 3D effects 3" w:semiHidden="1" w:uiPriority="99" w:unhideWhenUsed="1"/>
+    <w:lsdException w:name="Table Contemporary" w:semiHidden="1" w:uiPriority="99" w:unhideWhenUsed="1"/>
+    <w:lsdException w:name="Table Elegant" w:semiHidden="1" w:uiPriority="99" w:unhideWhenUsed="1"/>
+    <w:lsdException w:name="Table Professional" w:semiHidden="1" w:uiPriority="99" w:unhideWhenUsed="1"/>
+    <w:lsdException w:name="Table Subtle 1" w:semiHidden="1" w:uiPriority="99" w:unhideWhenUsed="1"/>
+    <w:lsdException w:name="Table Subtle 2" w:semiHidden="1" w:uiPriority="99" w:unhideWhenUsed="1"/>
+    <w:lsdException w:name="Table Web 1" w:semiHidden="1" w:uiPriority="99" w:unhideWhenUsed="1"/>
+    <w:lsdException w:name="Table Web 2" w:semiHidden="1" w:uiPriority="99" w:unhideWhenUsed="1"/>
+    <w:lsdException w:name="Table Web 3" w:semiHidden="1" w:uiPriority="99" w:unhideWhenUsed="1"/>
+    <w:lsdException w:name="Balloon Text" w:semiHidden="1" w:unhideWhenUsed="1"/>
+    <w:lsdException w:name="Table Grid" w:uiPriority="99"/>
+    <w:lsdException w:name="Table Theme" w:semiHidden="1" w:uiPriority="99" w:unhideWhenUsed="1"/>
+    <w:lsdException w:name="Placeholder Text" w:semiHidden="1" w:uiPriority="99"/>
+    <w:lsdException w:name="No Spacing" w:uiPriority="1" w:qFormat="1"/>
+    <w:lsdException w:name="Light Shading" w:uiPriority="60"/>
+    <w:lsdException w:name="Light List" w:uiPriority="61"/>
+    <w:lsdException w:name="Light Grid" w:uiPriority="62"/>
+    <w:lsdException w:name="Medium Shading 1" w:uiPriority="63"/>
+    <w:lsdException w:name="Medium Shading 2" w:uiPriority="64"/>
+    <w:lsdException w:name="Medium List 1" w:uiPriority="65"/>
+    <w:lsdException w:name="Medium List 2" w:uiPriority="66"/>
+    <w:lsdException w:name="Medium Grid 1" w:uiPriority="67"/>
+    <w:lsdException w:name="Medium Grid 2" w:uiPriority="68"/>
+    <w:lsdException w:name="Medium Grid 3" w:uiPriority="69"/>
+    <w:lsdException w:name="Dark List" w:uiPriority="70"/>
+    <w:lsdException w:name="Colorful Shading" w:uiPriority="71"/>
+    <w:lsdException w:name="Colorful List" w:uiPriority="72"/>
+    <w:lsdException w:name="Colorful Grid" w:uiPriority="73"/>
+    <w:lsdException w:name="Light Shading Accent 1" w:uiPriority="60"/>
+    <w:lsdException w:name="Light List Accent 1" w:uiPriority="61"/>
+    <w:lsdException w:name="Light Grid Accent 1" w:uiPriority="62"/>
+    <w:lsdException w:name="Medium Shading 1 Accent 1" w:uiPriority="63"/>
+    <w:lsdException w:name="Medium Shading 2 Accent 1" w:uiPriority="64"/>
+    <w:lsdException w:name="Medium List 1 Accent 1" w:uiPriority="65"/>
+    <w:lsdException w:name="Revision" w:semiHidden="1" w:uiPriority="99"/>
+    <w:lsdException w:name="List Paragraph" w:uiPriority="34" w:qFormat="1"/>
+    <w:lsdException w:name="Quote" w:uiPriority="29" w:qFormat="1"/>
+    <w:lsdException w:name="Intense Quote" w:uiPriority="30" w:qFormat="1"/>
+    <w:lsdException w:name="Medium List 2 Accent 1" w:uiPriority="66"/>
+    <w:lsdException w:name="Medium Grid 1 Accent 1" w:uiPriority="67"/>
+    <w:lsdException w:name="Medium Grid 2 Accent 1" w:uiPriority="68"/>
+    <w:lsdException w:name="Medium Grid 3 Accent 1" w:uiPriority="69"/>
+    <w:lsdException w:name="Dark List Accent 1" w:uiPriority="70"/>
+    <w:lsdException w:name="Colorful Shading Accent 1" w:uiPriority="71"/>
+    <w:lsdException w:name="Colorful List Accent 1" w:uiPriority="72"/>
+    <w:lsdException w:name="Colorful Grid Accent 1" w:uiPriority="73"/>
+    <w:lsdException w:name="Light Shading Accent 2" w:uiPriority="60"/>
+    <w:lsdException w:name="Light List Accent 2" w:uiPriority="61"/>
+    <w:lsdException w:name="Light Grid Accent 2" w:uiPriority="62"/>
+    <w:lsdException w:name="Medium Shading 1 Accent 2" w:uiPriority="63"/>
+    <w:lsdException w:name="Medium Shading 2 Accent 2" w:uiPriority="64"/>
+    <w:lsdException w:name="Medium List 1 Accent 2" w:uiPriority="65"/>
+    <w:lsdException w:name="Medium List 2 Accent 2" w:uiPriority="66"/>
+    <w:lsdException w:name="Medium Grid 1 Accent 2" w:uiPriority="67"/>
+    <w:lsdException w:name="Medium Grid 2 Accent 2" w:uiPriority="68"/>
+    <w:lsdException w:name="Medium Grid 3 Accent 2" w:uiPriority="69"/>
+    <w:lsdException w:name="Dark List Accent 2" w:uiPriority="70"/>
+    <w:lsdException w:name="Colorful Shading Accent 2" w:uiPriority="71"/>
+    <w:lsdException w:name="Colorful List Accent 2" w:uiPriority="72"/>
+    <w:lsdException w:name="Colorful Grid Accent 2" w:uiPriority="73"/>
+    <w:lsdException w:name="Light Shading Accent 3" w:uiPriority="60"/>
+    <w:lsdException w:name="Light List Accent 3" w:uiPriority="61"/>
+    <w:lsdException w:name="Light Grid Accent 3" w:uiPriority="62"/>
+    <w:lsdException w:name="Medium Shading 1 Accent 3" w:uiPriority="63"/>
+    <w:lsdException w:name="Medium Shading 2 Accent 3" w:uiPriority="64"/>
+    <w:lsdException w:name="Medium List 1 Accent 3" w:uiPriority="65"/>
+    <w:lsdException w:name="Medium List 2 Accent 3" w:uiPriority="66"/>
+    <w:lsdException w:name="Medium Grid 1 Accent 3" w:uiPriority="67"/>
+    <w:lsdException w:name="Medium Grid 2 Accent 3" w:uiPriority="68"/>
+    <w:lsdException w:name="Medium Grid 3 Accent 3" w:uiPriority="69"/>
+    <w:lsdException w:name="Dark List Accent 3" w:uiPriority="70"/>
+    <w:lsdException w:name="Colorful Shading Accent 3" w:uiPriority="71"/>
+    <w:lsdException w:name="Colorful List Accent 3" w:uiPriority="72"/>
+    <w:lsdException w:name="Colorful Grid Accent 3" w:uiPriority="73"/>
+    <w:lsdException w:name="Light Shading Accent 4" w:uiPriority="60"/>
+    <w:lsdException w:name="Light List Accent 4" w:uiPriority="61"/>
+    <w:lsdException w:name="Light Grid Accent 4" w:uiPriority="62"/>
+    <w:lsdException w:name="Medium Shading 1 Accent 4" w:uiPriority="63"/>
+    <w:lsdException w:name="Medium Shading 2 Accent 4" w:uiPriority="64"/>
+    <w:lsdException w:name="Medium List 1 Accent 4" w:uiPriority="65"/>
+    <w:lsdException w:name="Medium List 2 Accent 4" w:uiPriority="66"/>
+    <w:lsdException w:name="Medium Grid 1 Accent 4" w:uiPriority="67"/>
+    <w:lsdException w:name="Medium Grid 2 Accent 4" w:uiPriority="68"/>
+    <w:lsdException w:name="Medium Grid 3 Accent 4" w:uiPriority="69"/>
+    <w:lsdException w:name="Dark List Accent 4" w:uiPriority="70"/>
+    <w:lsdException w:name="Colorful Shading Accent 4" w:uiPriority="71"/>
+    <w:lsdException w:name="Colorful List Accent 4" w:uiPriority="72"/>
+    <w:lsdException w:name="Colorful Grid Accent 4" w:uiPriority="73"/>
+    <w:lsdException w:name="Light Shading Accent 5" w:uiPriority="60"/>
+    <w:lsdException w:name="Light List Accent 5" w:uiPriority="61"/>
+    <w:lsdException w:name="Light Grid Accent 5" w:uiPriority="62"/>
+    <w:lsdException w:name="Medium Shading 1 Accent 5" w:uiPriority="63"/>
+    <w:lsdException w:name="Medium Shading 2 Accent 5" w:uiPriority="64"/>
+    <w:lsdException w:name="Medium List 1 Accent 5" w:uiPriority="65"/>
+    <w:lsdException w:name="Medium List 2 Accent 5" w:uiPriority="66"/>
+    <w:lsdException w:name="Medium Grid 1 Accent 5" w:uiPriority="67"/>
+    <w:lsdException w:name="Medium Grid 2 Accent 5" w:uiPriority="68"/>
+    <w:lsdException w:name="Medium Grid 3 Accent 5" w:uiPriority="69"/>
+    <w:lsdException w:name="Dark List Accent 5" w:uiPriority="70"/>
+    <w:lsdException w:name="Colorful Shading Accent 5" w:uiPriority="71"/>
+    <w:lsdException w:name="Colorful List Accent 5" w:uiPriority="72"/>
+    <w:lsdException w:name="Colorful Grid Accent 5" w:uiPriority="73"/>
+    <w:lsdException w:name="Light Shading Accent 6" w:uiPriority="60"/>
+    <w:lsdException w:name="Light List Accent 6" w:uiPriority="61"/>
+    <w:lsdException w:name="Light Grid Accent 6" w:uiPriority="62"/>
+    <w:lsdException w:name="Medium Shading 1 Accent 6" w:uiPriority="63"/>
+    <w:lsdException w:name="Medium Shading 2 Accent 6" w:uiPriority="64"/>
+    <w:lsdException w:name="Medium List 1 Accent 6" w:uiPriority="65"/>
+    <w:lsdException w:name="Medium List 2 Accent 6" w:uiPriority="66"/>
+    <w:lsdException w:name="Medium Grid 1 Accent 6" w:uiPriority="67"/>
+    <w:lsdException w:name="Medium Grid 2 Accent 6" w:uiPriority="68"/>
+    <w:lsdException w:name="Medium Grid 3 Accent 6" w:uiPriority="69"/>
+    <w:lsdException w:name="Dark List Accent 6" w:uiPriority="70"/>
+    <w:lsdException w:name="Colorful Shading Accent 6" w:uiPriority="71"/>
+    <w:lsdException w:name="Colorful List Accent 6" w:uiPriority="72"/>
+    <w:lsdException w:name="Colorful Grid Accent 6" w:uiPriority="73"/>
+    <w:lsdException w:name="Subtle Emphasis" w:uiPriority="19" w:qFormat="1"/>
+    <w:lsdException w:name="Intense Emphasis" w:uiPriority="21" w:qFormat="1"/>
+    <w:lsdException w:name="Subtle Reference" w:uiPriority="31" w:qFormat="1"/>
+    <w:lsdException w:name="Intense Reference" w:uiPriority="32" w:qFormat="1"/>
+    <w:lsdException w:name="Book Title" w:uiPriority="33" w:qFormat="1"/>
+    <w:lsdException w:name="Bibliography" w:semiHidden="1" w:uiPriority="37" w:unhideWhenUsed="1"/>
+    <w:lsdException w:name="TOC Heading" w:semiHidden="1" w:uiPriority="39" w:unhideWhenUsed="1" w:qFormat="1"/>
+    <w:lsdException w:name="Plain Table 1" w:uiPriority="41"/>
+    <w:lsdException w:name="Plain Table 2" w:uiPriority="42"/>
+    <w:lsdException w:name="Plain Table 3" w:uiPriority="43"/>
+    <w:lsdException w:name="Plain Table 4" w:uiPriority="44"/>
+    <w:lsdException w:name="Plain Table 5" w:uiPriority="45"/>
+    <w:lsdException w:name="Grid Table Light" w:uiPriority="40"/>
+    <w:lsdException w:name="Grid Table 1 Light" w:uiPriority="46"/>
+    <w:lsdException w:name="Grid Table 2" w:uiPriority="47"/>
+    <w:lsdException w:name="Grid Table 3" w:uiPriority="48"/>
+    <w:lsdException w:name="Grid Table 4" w:uiPriority="49"/>
+    <w:lsdException w:name="Grid Table 5 Dark" w:uiPriority="50"/>
+    <w:lsdException w:name="Grid Table 6 Colorful" w:uiPriority="51"/>
+    <w:lsdException w:name="Grid Table 7 Colorful" w:uiPriority="52"/>
+    <w:lsdException w:name="Grid Table 1 Light Accent 1" w:uiPriority="46"/>
+    <w:lsdException w:name="Grid Table 2 Accent 1" w:uiPriority="47"/>
+    <w:lsdException w:name="Grid Table 3 Accent 1" w:uiPriority="48"/>
+    <w:lsdException w:name="Grid Table 4 Accent 1" w:uiPriority="49"/>
+    <w:lsdException w:name="Grid Table 5 Dark Accent 1" w:uiPriority="50"/>
+    <w:lsdException w:name="Grid Table 6 Colorful Accent 1" w:uiPriority="51"/>
+    <w:lsdException w:name="Grid Table 7 Colorful Accent 1" w:uiPriority="52"/>
+    <w:lsdException w:name="Grid Table 1 Light Accent 2" w:uiPriority="46"/>
+    <w:lsdException w:name="Grid Table 2 Accent 2" w:uiPriority="47"/>
+    <w:lsdException w:name="Grid Table 3 Accent 2" w:uiPriority="48"/>
+    <w:lsdException w:name="Grid Table 4 Accent 2" w:uiPriority="49"/>
+    <w:lsdException w:name="Grid Table 5 Dark Accent 2" w:uiPriority="50"/>
+    <w:lsdException w:name="Grid Table 6 Colorful Accent 2" w:uiPriority="51"/>
+    <w:lsdException w:name="Grid Table 7 Colorful Accent 2" w:uiPriority="52"/>
+    <w:lsdException w:name="Grid Table 1 Light Accent 3" w:uiPriority="46"/>
+    <w:lsdException w:name="Grid Table 2 Accent 3" w:uiPriority="47"/>
+    <w:lsdException w:name="Grid Table 3 Accent 3" w:uiPriority="48"/>
+    <w:lsdException w:name="Grid Table 4 Accent 3" w:uiPriority="49"/>
+    <w:lsdException w:name="Grid Table 5 Dark Accent 3" w:uiPriority="50"/>
+    <w:lsdException w:name="Grid Table 6 Colorful Accent 3" w:uiPriority="51"/>
+    <w:lsdException w:name="Grid Table 7 Colorful Accent 3" w:uiPriority="52"/>
+    <w:lsdException w:name="Grid Table 1 Light Accent 4" w:uiPriority="46"/>
+    <w:lsdException w:name="Grid Table 2 Accent 4" w:uiPriority="47"/>
+    <w:lsdException w:name="Grid Table 3 Accent 4" w:uiPriority="48"/>
+    <w:lsdException w:name="Grid Table 4 Accent 4" w:uiPriority="49"/>
+    <w:lsdException w:name="Grid Table 5 Dark Accent 4" w:uiPriority="50"/>
+    <w:lsdException w:name="Grid Table 6 Colorful Accent 4" w:uiPriority="51"/>
+    <w:lsdException w:name="Grid Table 7 Colorful Accent 4" w:uiPriority="52"/>
+    <w:lsdException w:name="Grid Table 1 Light Accent 5" w:uiPriority="46"/>
+    <w:lsdException w:name="Grid Table 2 Accent 5" w:uiPriority="47"/>
+    <w:lsdException w:name="Grid Table 3 Accent 5" w:uiPriority="48"/>
+    <w:lsdException w:name="Grid Table 4 Accent 5" w:uiPriority="49"/>
+    <w:lsdException w:name="Grid Table 5 Dark Accent 5" w:uiPriority="50"/>
+    <w:lsdException w:name="Grid Table 6 Colorful Accent 5" w:uiPriority="51"/>
+    <w:lsdException w:name="Grid Table 7 Colorful Accent 5" w:uiPriority="52"/>
+    <w:lsdException w:name="Grid Table 1 Light Accent 6" w:uiPriority="46"/>
+    <w:lsdException w:name="Grid Table 2 Accent 6" w:uiPriority="47"/>
+    <w:lsdException w:name="Grid Table 3 Accent 6" w:uiPriority="48"/>
+    <w:lsdException w:name="Grid Table 4 Accent 6" w:uiPriority="49"/>
+    <w:lsdException w:name="Grid Table 5 Dark Accent 6" w:uiPriority="50"/>
+    <w:lsdException w:name="Grid Table 6 Colorful Accent 6" w:uiPriority="51"/>
+    <w:lsdException w:name="Grid Table 7 Colorful Accent 6" w:uiPriority="52"/>
+    <w:lsdException w:name="List Table 1 Light" w:uiPriority="46"/>
+    <w:lsdException w:name="List Table 2" w:uiPriority="47"/>
+    <w:lsdException w:name="List Table 3" w:uiPriority="48"/>
+    <w:lsdException w:name="List Table 4" w:uiPriority="49"/>
+    <w:lsdException w:name="List Table 5 Dark" w:uiPriority="50"/>
+    <w:lsdException w:name="List Table 6 Colorful" w:uiPriority="51"/>
+    <w:lsdException w:name="List Table 7 Colorful" w:uiPriority="52"/>
+    <w:lsdException w:name="List Table 1 Light Accent 1" w:uiPriority="46"/>
+    <w:lsdException w:name="List Table 2 Accent 1" w:uiPriority="47"/>
+    <w:lsdException w:name="List Table 3 Accent 1" w:uiPriority="48"/>
+    <w:lsdException w:name="List Table 4 Accent 1" w:uiPriority="49"/>
+    <w:lsdException w:name="List Table 5 Dark Accent 1" w:uiPriority="50"/>
+    <w:lsdException w:name="List Table 6 Colorful Accent 1" w:uiPriority="51"/>
+    <w:lsdException w:name="List Table 7 Colorful Accent 1" w:uiPriority="52"/>
+    <w:lsdException w:name="List Table 1 Light Accent 2" w:uiPriority="46"/>
+    <w:lsdException w:name="List Table 2 Accent 2" w:uiPriority="47"/>
+    <w:lsdException w:name="List Table 3 Accent 2" w:uiPriority="48"/>
+    <w:lsdException w:name="List Table 4 Accent 2" w:uiPriority="49"/>
+    <w:lsdException w:name="List Table 5 Dark Accent 2" w:uiPriority="50"/>
+    <w:lsdException w:name="List Table 6 Colorful Accent 2" w:uiPriority="51"/>
+    <w:lsdException w:name="List Table 7 Colorful Accent 2" w:uiPriority="52"/>
+    <w:lsdException w:name="List Table 1 Light Accent 3" w:uiPriority="46"/>
+    <w:lsdException w:name="List Table 2 Accent 3" w:uiPriority="47"/>
+    <w:lsdException w:name="List Table 3 Accent 3" w:uiPriority="48"/>
+    <w:lsdException w:name="List Table 4 Accent 3" w:uiPriority="49"/>
+    <w:lsdException w:name="List Table 5 Dark Accent 3" w:uiPriority="50"/>
+    <w:lsdException w:name="List Table 6 Colorful Accent 3" w:uiPriority="51"/>
+    <w:lsdException w:name="List Table 7 Colorful Accent 3" w:uiPriority="52"/>
+    <w:lsdException w:name="List Table 1 Light Accent 4" w:uiPriority="46"/>
+    <w:lsdException w:name="List Table 2 Accent 4" w:uiPriority="47"/>
+    <w:lsdException w:name="List Table 3 Accent 4" w:uiPriority="48"/>
+    <w:lsdException w:name="List Table 4 Accent 4" w:uiPriority="49"/>
+    <w:lsdException w:name="List Table 5 Dark Accent 4" w:uiPriority="50"/>
+    <w:lsdException w:name="List Table 6 Colorful Accent 4" w:uiPriority="51"/>
+    <w:lsdException w:name="List Table 7 Colorful Accent 4" w:uiPriority="52"/>
+    <w:lsdException w:name="List Table 1 Light Accent 5" w:uiPriority="46"/>
+    <w:lsdException w:name="List Table 2 Accent 5" w:uiPriority="47"/>
+    <w:lsdException w:name="List Table 3 Accent 5" w:uiPriority="48"/>
+    <w:lsdException w:name="List Table 4 Accent 5" w:uiPriority="49"/>
+    <w:lsdException w:name="List Table 5 Dark Accent 5" w:uiPriority="50"/>
+    <w:lsdException w:name="List Table 6 Colorful Accent 5" w:uiPriority="51"/>
+    <w:lsdException w:name="List Table 7 Colorful Accent 5" w:uiPriority="52"/>
+    <w:lsdException w:name="List Table 1 Light Accent 6" w:uiPriority="46"/>
+    <w:lsdException w:name="List Table 2 Accent 6" w:uiPriority="47"/>
+    <w:lsdException w:name="List Table 3 Accent 6" w:uiPriority="48"/>
+    <w:lsdException w:name="List Table 4 Accent 6" w:uiPriority="49"/>
+    <w:lsdException w:name="List Table 5 Dark Accent 6" w:uiPriority="50"/>
+    <w:lsdException w:name="List Table 6 Colorful Accent 6" w:uiPriority="51"/>
+    <w:lsdException w:name="List Table 7 Colorful Accent 6" w:uiPriority="52"/>
   </w:latentStyles>
   <w:style w:type="paragraph" w:default="1" w:styleId="Normal">
     <w:name w:val="Normal"/>
@@ -588,196 +785,6 @@
       <w:ind w:left="720"/>
       <w:contextualSpacing/>
     </w:pPr>
-  </w:style>
-</w:styles>
-</file>
-
-<file path=word/stylesWithEffects.xml><?xml version="1.0" encoding="utf-8"?>
-<w:styles xmlns:wpc="http://schemas.microsoft.com/office/word/2010/wordprocessingCanvas" xmlns:mc="http://schemas.openxmlformats.org/markup-compatibility/2006" xmlns:o="urn:schemas-microsoft-com:office:office" xmlns:r="http://schemas.openxmlformats.org/officeDocument/2006/relationships" xmlns:m="http://schemas.openxmlformats.org/officeDocument/2006/math" xmlns:v="urn:schemas-microsoft-com:vml" xmlns:wp14="http://schemas.microsoft.com/office/word/2010/wordprocessingDrawing" xmlns:wp="http://schemas.openxmlformats.org/drawingml/2006/wordprocessingDrawing" xmlns:w10="urn:schemas-microsoft-com:office:word" xmlns:w="http://schemas.openxmlformats.org/wordprocessingml/2006/main" xmlns:w14="http://schemas.microsoft.com/office/word/2010/wordml" xmlns:wpg="http://schemas.microsoft.com/office/word/2010/wordprocessingGroup" xmlns:wpi="http://schemas.microsoft.com/office/word/2010/wordprocessingInk" xmlns:wne="http://schemas.microsoft.com/office/word/2006/wordml" xmlns:wps="http://schemas.microsoft.com/office/word/2010/wordprocessingShape" mc:Ignorable="w14 wp14">
-  <w:docDefaults>
-    <w:rPrDefault>
-      <w:rPr>
-        <w:rFonts w:asciiTheme="minorHAnsi" w:eastAsiaTheme="minorEastAsia" w:hAnsiTheme="minorHAnsi" w:cstheme="minorBidi"/>
-        <w:sz w:val="22"/>
-        <w:szCs w:val="22"/>
-        <w:lang w:val="en-US" w:eastAsia="en-US" w:bidi="ar-SA"/>
-      </w:rPr>
-    </w:rPrDefault>
-    <w:pPrDefault>
-      <w:pPr>
-        <w:spacing w:after="200" w:line="276" w:lineRule="auto"/>
-      </w:pPr>
-    </w:pPrDefault>
-  </w:docDefaults>
-  <w:latentStyles w:defLockedState="0" w:defUIPriority="99" w:defSemiHidden="1" w:defUnhideWhenUsed="1" w:defQFormat="0" w:count="267">
-    <w:lsdException w:name="Normal" w:semiHidden="0" w:uiPriority="0" w:unhideWhenUsed="0" w:qFormat="1"/>
-    <w:lsdException w:name="heading 1" w:semiHidden="0" w:uiPriority="9" w:unhideWhenUsed="0" w:qFormat="1"/>
-    <w:lsdException w:name="heading 2" w:uiPriority="9" w:qFormat="1"/>
-    <w:lsdException w:name="heading 3" w:uiPriority="9" w:qFormat="1"/>
-    <w:lsdException w:name="heading 4" w:uiPriority="9" w:qFormat="1"/>
-    <w:lsdException w:name="heading 5" w:uiPriority="9" w:qFormat="1"/>
-    <w:lsdException w:name="heading 6" w:uiPriority="9" w:qFormat="1"/>
-    <w:lsdException w:name="heading 7" w:uiPriority="9" w:qFormat="1"/>
-    <w:lsdException w:name="heading 8" w:uiPriority="9" w:qFormat="1"/>
-    <w:lsdException w:name="heading 9" w:uiPriority="9" w:qFormat="1"/>
-    <w:lsdException w:name="toc 1" w:uiPriority="39"/>
-    <w:lsdException w:name="toc 2" w:uiPriority="39"/>
-    <w:lsdException w:name="toc 3" w:uiPriority="39"/>
-    <w:lsdException w:name="toc 4" w:uiPriority="39"/>
-    <w:lsdException w:name="toc 5" w:uiPriority="39"/>
-    <w:lsdException w:name="toc 6" w:uiPriority="39"/>
-    <w:lsdException w:name="toc 7" w:uiPriority="39"/>
-    <w:lsdException w:name="toc 8" w:uiPriority="39"/>
-    <w:lsdException w:name="toc 9" w:uiPriority="39"/>
-    <w:lsdException w:name="caption" w:uiPriority="35" w:qFormat="1"/>
-    <w:lsdException w:name="Title" w:semiHidden="0" w:uiPriority="10" w:unhideWhenUsed="0" w:qFormat="1"/>
-    <w:lsdException w:name="Default Paragraph Font" w:uiPriority="1"/>
-    <w:lsdException w:name="Subtitle" w:semiHidden="0" w:uiPriority="11" w:unhideWhenUsed="0" w:qFormat="1"/>
-    <w:lsdException w:name="Strong" w:semiHidden="0" w:uiPriority="22" w:unhideWhenUsed="0" w:qFormat="1"/>
-    <w:lsdException w:name="Emphasis" w:semiHidden="0" w:uiPriority="20" w:unhideWhenUsed="0" w:qFormat="1"/>
-    <w:lsdException w:name="Table Grid" w:semiHidden="0" w:uiPriority="59" w:unhideWhenUsed="0"/>
-    <w:lsdException w:name="Placeholder Text" w:unhideWhenUsed="0"/>
-    <w:lsdException w:name="No Spacing" w:semiHidden="0" w:uiPriority="1" w:unhideWhenUsed="0" w:qFormat="1"/>
-    <w:lsdException w:name="Light Shading" w:semiHidden="0" w:uiPriority="60" w:unhideWhenUsed="0"/>
-    <w:lsdException w:name="Light List" w:semiHidden="0" w:uiPriority="61" w:unhideWhenUsed="0"/>
-    <w:lsdException w:name="Light Grid" w:semiHidden="0" w:uiPriority="62" w:unhideWhenUsed="0"/>
-    <w:lsdException w:name="Medium Shading 1" w:semiHidden="0" w:uiPriority="63" w:unhideWhenUsed="0"/>
-    <w:lsdException w:name="Medium Shading 2" w:semiHidden="0" w:uiPriority="64" w:unhideWhenUsed="0"/>
-    <w:lsdException w:name="Medium List 1" w:semiHidden="0" w:uiPriority="65" w:unhideWhenUsed="0"/>
-    <w:lsdException w:name="Medium List 2" w:semiHidden="0" w:uiPriority="66" w:unhideWhenUsed="0"/>
-    <w:lsdException w:name="Medium Grid 1" w:semiHidden="0" w:uiPriority="67" w:unhideWhenUsed="0"/>
-    <w:lsdException w:name="Medium Grid 2" w:semiHidden="0" w:uiPriority="68" w:unhideWhenUsed="0"/>
-    <w:lsdException w:name="Medium Grid 3" w:semiHidden="0" w:uiPriority="69" w:unhideWhenUsed="0"/>
-    <w:lsdException w:name="Dark List" w:semiHidden="0" w:uiPriority="70" w:unhideWhenUsed="0"/>
-    <w:lsdException w:name="Colorful Shading" w:semiHidden="0" w:uiPriority="71" w:unhideWhenUsed="0"/>
-    <w:lsdException w:name="Colorful List" w:semiHidden="0" w:uiPriority="72" w:unhideWhenUsed="0"/>
-    <w:lsdException w:name="Colorful Grid" w:semiHidden="0" w:uiPriority="73" w:unhideWhenUsed="0"/>
-    <w:lsdException w:name="Light Shading Accent 1" w:semiHidden="0" w:uiPriority="60" w:unhideWhenUsed="0"/>
-    <w:lsdException w:name="Light List Accent 1" w:semiHidden="0" w:uiPriority="61" w:unhideWhenUsed="0"/>
-    <w:lsdException w:name="Light Grid Accent 1" w:semiHidden="0" w:uiPriority="62" w:unhideWhenUsed="0"/>
-    <w:lsdException w:name="Medium Shading 1 Accent 1" w:semiHidden="0" w:uiPriority="63" w:unhideWhenUsed="0"/>
-    <w:lsdException w:name="Medium Shading 2 Accent 1" w:semiHidden="0" w:uiPriority="64" w:unhideWhenUsed="0"/>
-    <w:lsdException w:name="Medium List 1 Accent 1" w:semiHidden="0" w:uiPriority="65" w:unhideWhenUsed="0"/>
-    <w:lsdException w:name="Revision" w:unhideWhenUsed="0"/>
-    <w:lsdException w:name="List Paragraph" w:semiHidden="0" w:uiPriority="34" w:unhideWhenUsed="0" w:qFormat="1"/>
-    <w:lsdException w:name="Quote" w:semiHidden="0" w:uiPriority="29" w:unhideWhenUsed="0" w:qFormat="1"/>
-    <w:lsdException w:name="Intense Quote" w:semiHidden="0" w:uiPriority="30" w:unhideWhenUsed="0" w:qFormat="1"/>
-    <w:lsdException w:name="Medium List 2 Accent 1" w:semiHidden="0" w:uiPriority="66" w:unhideWhenUsed="0"/>
-    <w:lsdException w:name="Medium Grid 1 Accent 1" w:semiHidden="0" w:uiPriority="67" w:unhideWhenUsed="0"/>
-    <w:lsdException w:name="Medium Grid 2 Accent 1" w:semiHidden="0" w:uiPriority="68" w:unhideWhenUsed="0"/>
-    <w:lsdException w:name="Medium Grid 3 Accent 1" w:semiHidden="0" w:uiPriority="69" w:unhideWhenUsed="0"/>
-    <w:lsdException w:name="Dark List Accent 1" w:semiHidden="0" w:uiPriority="70" w:unhideWhenUsed="0"/>
-    <w:lsdException w:name="Colorful Shading Accent 1" w:semiHidden="0" w:uiPriority="71" w:unhideWhenUsed="0"/>
-    <w:lsdException w:name="Colorful List Accent 1" w:semiHidden="0" w:uiPriority="72" w:unhideWhenUsed="0"/>
-    <w:lsdException w:name="Colorful Grid Accent 1" w:semiHidden="0" w:uiPriority="73" w:unhideWhenUsed="0"/>
-    <w:lsdException w:name="Light Shading Accent 2" w:semiHidden="0" w:uiPriority="60" w:unhideWhenUsed="0"/>
-    <w:lsdException w:name="Light List Accent 2" w:semiHidden="0" w:uiPriority="61" w:unhideWhenUsed="0"/>
-    <w:lsdException w:name="Light Grid Accent 2" w:semiHidden="0" w:uiPriority="62" w:unhideWhenUsed="0"/>
-    <w:lsdException w:name="Medium Shading 1 Accent 2" w:semiHidden="0" w:uiPriority="63" w:unhideWhenUsed="0"/>
-    <w:lsdException w:name="Medium Shading 2 Accent 2" w:semiHidden="0" w:uiPriority="64" w:unhideWhenUsed="0"/>
-    <w:lsdException w:name="Medium List 1 Accent 2" w:semiHidden="0" w:uiPriority="65" w:unhideWhenUsed="0"/>
-    <w:lsdException w:name="Medium List 2 Accent 2" w:semiHidden="0" w:uiPriority="66" w:unhideWhenUsed="0"/>
-    <w:lsdException w:name="Medium Grid 1 Accent 2" w:semiHidden="0" w:uiPriority="67" w:unhideWhenUsed="0"/>
-    <w:lsdException w:name="Medium Grid 2 Accent 2" w:semiHidden="0" w:uiPriority="68" w:unhideWhenUsed="0"/>
-    <w:lsdException w:name="Medium Grid 3 Accent 2" w:semiHidden="0" w:uiPriority="69" w:unhideWhenUsed="0"/>
-    <w:lsdException w:name="Dark List Accent 2" w:semiHidden="0" w:uiPriority="70" w:unhideWhenUsed="0"/>
-    <w:lsdException w:name="Colorful Shading Accent 2" w:semiHidden="0" w:uiPriority="71" w:unhideWhenUsed="0"/>
-    <w:lsdException w:name="Colorful List Accent 2" w:semiHidden="0" w:uiPriority="72" w:unhideWhenUsed="0"/>
-    <w:lsdException w:name="Colorful Grid Accent 2" w:semiHidden="0" w:uiPriority="73" w:unhideWhenUsed="0"/>
-    <w:lsdException w:name="Light Shading Accent 3" w:semiHidden="0" w:uiPriority="60" w:unhideWhenUsed="0"/>
-    <w:lsdException w:name="Light List Accent 3" w:semiHidden="0" w:uiPriority="61" w:unhideWhenUsed="0"/>
-    <w:lsdException w:name="Light Grid Accent 3" w:semiHidden="0" w:uiPriority="62" w:unhideWhenUsed="0"/>
-    <w:lsdException w:name="Medium Shading 1 Accent 3" w:semiHidden="0" w:uiPriority="63" w:unhideWhenUsed="0"/>
-    <w:lsdException w:name="Medium Shading 2 Accent 3" w:semiHidden="0" w:uiPriority="64" w:unhideWhenUsed="0"/>
-    <w:lsdException w:name="Medium List 1 Accent 3" w:semiHidden="0" w:uiPriority="65" w:unhideWhenUsed="0"/>
-    <w:lsdException w:name="Medium List 2 Accent 3" w:semiHidden="0" w:uiPriority="66" w:unhideWhenUsed="0"/>
-    <w:lsdException w:name="Medium Grid 1 Accent 3" w:semiHidden="0" w:uiPriority="67" w:unhideWhenUsed="0"/>
-    <w:lsdException w:name="Medium Grid 2 Accent 3" w:semiHidden="0" w:uiPriority="68" w:unhideWhenUsed="0"/>
-    <w:lsdException w:name="Medium Grid 3 Accent 3" w:semiHidden="0" w:uiPriority="69" w:unhideWhenUsed="0"/>
-    <w:lsdException w:name="Dark List Accent 3" w:semiHidden="0" w:uiPriority="70" w:unhideWhenUsed="0"/>
-    <w:lsdException w:name="Colorful Shading Accent 3" w:semiHidden="0" w:uiPriority="71" w:unhideWhenUsed="0"/>
-    <w:lsdException w:name="Colorful List Accent 3" w:semiHidden="0" w:uiPriority="72" w:unhideWhenUsed="0"/>
-    <w:lsdException w:name="Colorful Grid Accent 3" w:semiHidden="0" w:uiPriority="73" w:unhideWhenUsed="0"/>
-    <w:lsdException w:name="Light Shading Accent 4" w:semiHidden="0" w:uiPriority="60" w:unhideWhenUsed="0"/>
-    <w:lsdException w:name="Light List Accent 4" w:semiHidden="0" w:uiPriority="61" w:unhideWhenUsed="0"/>
-    <w:lsdException w:name="Light Grid Accent 4" w:semiHidden="0" w:uiPriority="62" w:unhideWhenUsed="0"/>
-    <w:lsdException w:name="Medium Shading 1 Accent 4" w:semiHidden="0" w:uiPriority="63" w:unhideWhenUsed="0"/>
-    <w:lsdException w:name="Medium Shading 2 Accent 4" w:semiHidden="0" w:uiPriority="64" w:unhideWhenUsed="0"/>
-    <w:lsdException w:name="Medium List 1 Accent 4" w:semiHidden="0" w:uiPriority="65" w:unhideWhenUsed="0"/>
-    <w:lsdException w:name="Medium List 2 Accent 4" w:semiHidden="0" w:uiPriority="66" w:unhideWhenUsed="0"/>
-    <w:lsdException w:name="Medium Grid 1 Accent 4" w:semiHidden="0" w:uiPriority="67" w:unhideWhenUsed="0"/>
-    <w:lsdException w:name="Medium Grid 2 Accent 4" w:semiHidden="0" w:uiPriority="68" w:unhideWhenUsed="0"/>
-    <w:lsdException w:name="Medium Grid 3 Accent 4" w:semiHidden="0" w:uiPriority="69" w:unhideWhenUsed="0"/>
-    <w:lsdException w:name="Dark List Accent 4" w:semiHidden="0" w:uiPriority="70" w:unhideWhenUsed="0"/>
-    <w:lsdException w:name="Colorful Shading Accent 4" w:semiHidden="0" w:uiPriority="71" w:unhideWhenUsed="0"/>
-    <w:lsdException w:name="Colorful List Accent 4" w:semiHidden="0" w:uiPriority="72" w:unhideWhenUsed="0"/>
-    <w:lsdException w:name="Colorful Grid Accent 4" w:semiHidden="0" w:uiPriority="73" w:unhideWhenUsed="0"/>
-    <w:lsdException w:name="Light Shading Accent 5" w:semiHidden="0" w:uiPriority="60" w:unhideWhenUsed="0"/>
-    <w:lsdException w:name="Light List Accent 5" w:semiHidden="0" w:uiPriority="61" w:unhideWhenUsed="0"/>
-    <w:lsdException w:name="Light Grid Accent 5" w:semiHidden="0" w:uiPriority="62" w:unhideWhenUsed="0"/>
-    <w:lsdException w:name="Medium Shading 1 Accent 5" w:semiHidden="0" w:uiPriority="63" w:unhideWhenUsed="0"/>
-    <w:lsdException w:name="Medium Shading 2 Accent 5" w:semiHidden="0" w:uiPriority="64" w:unhideWhenUsed="0"/>
-    <w:lsdException w:name="Medium List 1 Accent 5" w:semiHidden="0" w:uiPriority="65" w:unhideWhenUsed="0"/>
-    <w:lsdException w:name="Medium List 2 Accent 5" w:semiHidden="0" w:uiPriority="66" w:unhideWhenUsed="0"/>
-    <w:lsdException w:name="Medium Grid 1 Accent 5" w:semiHidden="0" w:uiPriority="67" w:unhideWhenUsed="0"/>
-    <w:lsdException w:name="Medium Grid 2 Accent 5" w:semiHidden="0" w:uiPriority="68" w:unhideWhenUsed="0"/>
-    <w:lsdException w:name="Medium Grid 3 Accent 5" w:semiHidden="0" w:uiPriority="69" w:unhideWhenUsed="0"/>
-    <w:lsdException w:name="Dark List Accent 5" w:semiHidden="0" w:uiPriority="70" w:unhideWhenUsed="0"/>
-    <w:lsdException w:name="Colorful Shading Accent 5" w:semiHidden="0" w:uiPriority="71" w:unhideWhenUsed="0"/>
-    <w:lsdException w:name="Colorful List Accent 5" w:semiHidden="0" w:uiPriority="72" w:unhideWhenUsed="0"/>
-    <w:lsdException w:name="Colorful Grid Accent 5" w:semiHidden="0" w:uiPriority="73" w:unhideWhenUsed="0"/>
-    <w:lsdException w:name="Light Shading Accent 6" w:semiHidden="0" w:uiPriority="60" w:unhideWhenUsed="0"/>
-    <w:lsdException w:name="Light List Accent 6" w:semiHidden="0" w:uiPriority="61" w:unhideWhenUsed="0"/>
-    <w:lsdException w:name="Light Grid Accent 6" w:semiHidden="0" w:uiPriority="62" w:unhideWhenUsed="0"/>
-    <w:lsdException w:name="Medium Shading 1 Accent 6" w:semiHidden="0" w:uiPriority="63" w:unhideWhenUsed="0"/>
-    <w:lsdException w:name="Medium Shading 2 Accent 6" w:semiHidden="0" w:uiPriority="64" w:unhideWhenUsed="0"/>
-    <w:lsdException w:name="Medium List 1 Accent 6" w:semiHidden="0" w:uiPriority="65" w:unhideWhenUsed="0"/>
-    <w:lsdException w:name="Medium List 2 Accent 6" w:semiHidden="0" w:uiPriority="66" w:unhideWhenUsed="0"/>
-    <w:lsdException w:name="Medium Grid 1 Accent 6" w:semiHidden="0" w:uiPriority="67" w:unhideWhenUsed="0"/>
-    <w:lsdException w:name="Medium Grid 2 Accent 6" w:semiHidden="0" w:uiPriority="68" w:unhideWhenUsed="0"/>
-    <w:lsdException w:name="Medium Grid 3 Accent 6" w:semiHidden="0" w:uiPriority="69" w:unhideWhenUsed="0"/>
-    <w:lsdException w:name="Dark List Accent 6" w:semiHidden="0" w:uiPriority="70" w:unhideWhenUsed="0"/>
-    <w:lsdException w:name="Colorful Shading Accent 6" w:semiHidden="0" w:uiPriority="71" w:unhideWhenUsed="0"/>
-    <w:lsdException w:name="Colorful List Accent 6" w:semiHidden="0" w:uiPriority="72" w:unhideWhenUsed="0"/>
-    <w:lsdException w:name="Colorful Grid Accent 6" w:semiHidden="0" w:uiPriority="73" w:unhideWhenUsed="0"/>
-    <w:lsdException w:name="Subtle Emphasis" w:semiHidden="0" w:uiPriority="19" w:unhideWhenUsed="0" w:qFormat="1"/>
-    <w:lsdException w:name="Intense Emphasis" w:semiHidden="0" w:uiPriority="21" w:unhideWhenUsed="0" w:qFormat="1"/>
-    <w:lsdException w:name="Subtle Reference" w:semiHidden="0" w:uiPriority="31" w:unhideWhenUsed="0" w:qFormat="1"/>
-    <w:lsdException w:name="Intense Reference" w:semiHidden="0" w:uiPriority="32" w:unhideWhenUsed="0" w:qFormat="1"/>
-    <w:lsdException w:name="Book Title" w:semiHidden="0" w:uiPriority="33" w:unhideWhenUsed="0" w:qFormat="1"/>
-    <w:lsdException w:name="Bibliography" w:uiPriority="37"/>
-    <w:lsdException w:name="TOC Heading" w:uiPriority="39" w:qFormat="1"/>
-  </w:latentStyles>
-  <w:style w:type="paragraph" w:default="1" w:styleId="Normal">
-    <w:name w:val="Normal"/>
-    <w:qFormat/>
-  </w:style>
-  <w:style w:type="character" w:default="1" w:styleId="DefaultParagraphFont">
-    <w:name w:val="Default Paragraph Font"/>
-    <w:uiPriority w:val="1"/>
-    <w:semiHidden/>
-    <w:unhideWhenUsed/>
-  </w:style>
-  <w:style w:type="table" w:default="1" w:styleId="TableNormal">
-    <w:name w:val="Normal Table"/>
-    <w:uiPriority w:val="99"/>
-    <w:semiHidden/>
-    <w:unhideWhenUsed/>
-    <w:tblPr>
-      <w:tblInd w:w="0" w:type="dxa"/>
-      <w:tblCellMar>
-        <w:top w:w="0" w:type="dxa"/>
-        <w:left w:w="108" w:type="dxa"/>
-        <w:bottom w:w="0" w:type="dxa"/>
-        <w:right w:w="108" w:type="dxa"/>
-      </w:tblCellMar>
-    </w:tblPr>
-  </w:style>
-  <w:style w:type="numbering" w:default="1" w:styleId="NoList">
-    <w:name w:val="No List"/>
-    <w:uiPriority w:val="99"/>
-    <w:semiHidden/>
-    <w:unhideWhenUsed/>
   </w:style>
 </w:styles>
 </file>

</xml_diff>